<commit_message>
add languages, fix halo date
</commit_message>
<xml_diff>
--- a/Justin_Avery_Chan_Resume.docx
+++ b/Justin_Avery_Chan_Resume.docx
@@ -232,25 +232,7 @@
             <w:sz w:val="20"/>
             <w:szCs w:val="20"/>
           </w:rPr>
-          <w:t>justinaverycha</w:t>
-        </w:r>
-        <w:r>
-          <w:rPr>
-            <w:rStyle w:val="Hyperlink"/>
-            <w:rFonts w:eastAsia="Times New Roman" w:cstheme="minorHAnsi"/>
-            <w:sz w:val="20"/>
-            <w:szCs w:val="20"/>
-          </w:rPr>
-          <w:t>n</w:t>
-        </w:r>
-        <w:r>
-          <w:rPr>
-            <w:rStyle w:val="Hyperlink"/>
-            <w:rFonts w:eastAsia="Times New Roman" w:cstheme="minorHAnsi"/>
-            <w:sz w:val="20"/>
-            <w:szCs w:val="20"/>
-          </w:rPr>
-          <w:t>@gmail.com</w:t>
+          <w:t>justinaverychan@gmail.com</w:t>
         </w:r>
       </w:hyperlink>
       <w:r>
@@ -491,16 +473,45 @@
           <w:szCs w:val="20"/>
           <w:lang w:eastAsia="ko-KR"/>
         </w:rPr>
-        <w:t xml:space="preserve"> 2020 </w:t>
-      </w:r>
-      <w:r>
-        <w:rPr>
-          <w:rFonts w:eastAsia="Times New Roman" w:cstheme="minorHAnsi"/>
-          <w:color w:val="000000" w:themeColor="text1"/>
-          <w:sz w:val="20"/>
-          <w:szCs w:val="20"/>
-        </w:rPr>
-        <w:t>– August 2020</w:t>
+        <w:t xml:space="preserve"> 202</w:t>
+      </w:r>
+      <w:r>
+        <w:rPr>
+          <w:rFonts w:eastAsia="Times New Roman" w:cstheme="minorHAnsi"/>
+          <w:color w:val="000000" w:themeColor="text1"/>
+          <w:sz w:val="20"/>
+          <w:szCs w:val="20"/>
+          <w:lang w:eastAsia="ko-KR"/>
+        </w:rPr>
+        <w:t>1</w:t>
+      </w:r>
+      <w:r>
+        <w:rPr>
+          <w:rFonts w:eastAsia="Times New Roman" w:cstheme="minorHAnsi"/>
+          <w:color w:val="000000" w:themeColor="text1"/>
+          <w:sz w:val="20"/>
+          <w:szCs w:val="20"/>
+          <w:lang w:eastAsia="ko-KR"/>
+        </w:rPr>
+        <w:t xml:space="preserve"> </w:t>
+      </w:r>
+      <w:r>
+        <w:rPr>
+          <w:rFonts w:eastAsia="Times New Roman" w:cstheme="minorHAnsi"/>
+          <w:color w:val="000000" w:themeColor="text1"/>
+          <w:sz w:val="20"/>
+          <w:szCs w:val="20"/>
+        </w:rPr>
+        <w:t>– August 20</w:t>
+      </w:r>
+      <w:r>
+        <w:rPr>
+          <w:rFonts w:eastAsia="Times New Roman" w:cstheme="minorHAnsi"/>
+          <w:color w:val="000000" w:themeColor="text1"/>
+          <w:sz w:val="20"/>
+          <w:szCs w:val="20"/>
+        </w:rPr>
+        <w:t>21</w:t>
       </w:r>
     </w:p>
     <w:p>
@@ -590,7 +601,81 @@
           <w:szCs w:val="20"/>
           <w:lang w:eastAsia="ko-KR"/>
         </w:rPr>
-        <w:t>Setup the Storybook and Chromatic software tools to help frontend development and to encourage adherence to component-driven design.</w:t>
+        <w:t xml:space="preserve">Setup the </w:t>
+      </w:r>
+      <w:r>
+        <w:rPr>
+          <w:rFonts w:eastAsia="Times New Roman" w:cstheme="minorHAnsi"/>
+          <w:color w:val="000000" w:themeColor="text1"/>
+          <w:sz w:val="20"/>
+          <w:szCs w:val="20"/>
+          <w:lang w:eastAsia="ko-KR"/>
+        </w:rPr>
+        <w:t>Storybook and Chromatic</w:t>
+      </w:r>
+      <w:r>
+        <w:rPr>
+          <w:rFonts w:eastAsia="Times New Roman" w:cstheme="minorHAnsi"/>
+          <w:color w:val="000000" w:themeColor="text1"/>
+          <w:sz w:val="20"/>
+          <w:szCs w:val="20"/>
+          <w:lang w:eastAsia="ko-KR"/>
+        </w:rPr>
+        <w:t xml:space="preserve"> software tools to help frontend development and to encourage adherence to component-driven design.</w:t>
+      </w:r>
+      <w:r>
+        <w:rPr>
+          <w:rFonts w:eastAsia="Times New Roman" w:cstheme="minorHAnsi"/>
+          <w:color w:val="000000" w:themeColor="text1"/>
+          <w:sz w:val="20"/>
+          <w:szCs w:val="20"/>
+          <w:lang w:eastAsia="ko-KR"/>
+        </w:rPr>
+        <w:t xml:space="preserve"> (</w:t>
+      </w:r>
+      <w:r>
+        <w:rPr>
+          <w:rFonts w:eastAsia="Times New Roman" w:cstheme="minorHAnsi"/>
+          <w:b/>
+          <w:bCs/>
+          <w:color w:val="000000" w:themeColor="text1"/>
+          <w:sz w:val="20"/>
+          <w:szCs w:val="20"/>
+          <w:lang w:eastAsia="ko-KR"/>
+        </w:rPr>
+        <w:t>Storybook</w:t>
+      </w:r>
+      <w:r>
+        <w:rPr>
+          <w:rFonts w:eastAsia="Times New Roman" w:cstheme="minorHAnsi"/>
+          <w:color w:val="000000" w:themeColor="text1"/>
+          <w:sz w:val="20"/>
+          <w:szCs w:val="20"/>
+          <w:lang w:eastAsia="ko-KR"/>
+        </w:rPr>
+        <w:t xml:space="preserve">, </w:t>
+      </w:r>
+      <w:r>
+        <w:rPr>
+          <w:rFonts w:eastAsia="Times New Roman" w:cstheme="minorHAnsi"/>
+          <w:b/>
+          <w:bCs/>
+          <w:color w:val="000000" w:themeColor="text1"/>
+          <w:sz w:val="20"/>
+          <w:szCs w:val="20"/>
+          <w:lang w:eastAsia="ko-KR"/>
+        </w:rPr>
+        <w:t>Chromatic</w:t>
+      </w:r>
+      <w:r>
+        <w:rPr>
+          <w:rFonts w:eastAsia="Times New Roman" w:cstheme="minorHAnsi"/>
+          <w:color w:val="000000" w:themeColor="text1"/>
+          <w:sz w:val="20"/>
+          <w:szCs w:val="20"/>
+          <w:lang w:eastAsia="ko-KR"/>
+        </w:rPr>
+        <w:t>)</w:t>
       </w:r>
     </w:p>
     <w:p>
@@ -632,6 +717,70 @@
         </w:rPr>
         <w:t>.</w:t>
       </w:r>
+      <w:r>
+        <w:rPr>
+          <w:rFonts w:eastAsia="Times New Roman" w:cstheme="minorHAnsi"/>
+          <w:color w:val="000000" w:themeColor="text1"/>
+          <w:sz w:val="20"/>
+          <w:szCs w:val="20"/>
+          <w:lang w:eastAsia="ko-KR"/>
+        </w:rPr>
+        <w:t xml:space="preserve"> </w:t>
+      </w:r>
+      <w:r>
+        <w:rPr>
+          <w:rFonts w:eastAsia="Times New Roman" w:cstheme="minorHAnsi"/>
+          <w:color w:val="000000" w:themeColor="text1"/>
+          <w:sz w:val="20"/>
+          <w:szCs w:val="20"/>
+          <w:lang w:eastAsia="ko-KR"/>
+        </w:rPr>
+        <w:t>(</w:t>
+      </w:r>
+      <w:r>
+        <w:rPr>
+          <w:rFonts w:eastAsia="Times New Roman" w:cstheme="minorHAnsi"/>
+          <w:b/>
+          <w:bCs/>
+          <w:color w:val="000000" w:themeColor="text1"/>
+          <w:sz w:val="20"/>
+          <w:szCs w:val="20"/>
+          <w:lang w:eastAsia="ko-KR"/>
+        </w:rPr>
+        <w:t>React</w:t>
+      </w:r>
+      <w:r>
+        <w:rPr>
+          <w:rFonts w:eastAsia="Times New Roman" w:cstheme="minorHAnsi"/>
+          <w:color w:val="000000" w:themeColor="text1"/>
+          <w:sz w:val="20"/>
+          <w:szCs w:val="20"/>
+          <w:lang w:eastAsia="ko-KR"/>
+        </w:rPr>
+        <w:t xml:space="preserve">, </w:t>
+      </w:r>
+      <w:r>
+        <w:rPr>
+          <w:rFonts w:eastAsia="Times New Roman" w:cstheme="minorHAnsi"/>
+          <w:b/>
+          <w:bCs/>
+          <w:color w:val="000000" w:themeColor="text1"/>
+          <w:sz w:val="20"/>
+          <w:szCs w:val="20"/>
+          <w:lang w:eastAsia="ko-KR"/>
+        </w:rPr>
+        <w:t>styled-components</w:t>
+      </w:r>
+      <w:r>
+        <w:rPr>
+          <w:rFonts w:eastAsia="Times New Roman" w:cstheme="minorHAnsi"/>
+          <w:color w:val="000000" w:themeColor="text1"/>
+          <w:sz w:val="20"/>
+          <w:szCs w:val="20"/>
+          <w:lang w:eastAsia="ko-KR"/>
+        </w:rPr>
+        <w:t>)</w:t>
+      </w:r>
     </w:p>
     <w:p>
       <w:pPr>
@@ -660,7 +809,59 @@
           <w:szCs w:val="20"/>
           <w:lang w:eastAsia="ko-KR"/>
         </w:rPr>
-        <w:t>Wrote python scripts to aid our marketing team.</w:t>
+        <w:t xml:space="preserve">Wrote </w:t>
+      </w:r>
+      <w:r>
+        <w:rPr>
+          <w:rFonts w:eastAsia="Times New Roman" w:cstheme="minorHAnsi"/>
+          <w:color w:val="000000" w:themeColor="text1"/>
+          <w:sz w:val="20"/>
+          <w:szCs w:val="20"/>
+          <w:lang w:eastAsia="ko-KR"/>
+        </w:rPr>
+        <w:t>python</w:t>
+      </w:r>
+      <w:r>
+        <w:rPr>
+          <w:rFonts w:eastAsia="Times New Roman" w:cstheme="minorHAnsi"/>
+          <w:color w:val="000000" w:themeColor="text1"/>
+          <w:sz w:val="20"/>
+          <w:szCs w:val="20"/>
+          <w:lang w:eastAsia="ko-KR"/>
+        </w:rPr>
+        <w:t xml:space="preserve"> scripts to aid our marketing team.</w:t>
+      </w:r>
+      <w:r>
+        <w:rPr>
+          <w:rFonts w:eastAsia="Times New Roman" w:cstheme="minorHAnsi"/>
+          <w:color w:val="000000" w:themeColor="text1"/>
+          <w:sz w:val="20"/>
+          <w:szCs w:val="20"/>
+          <w:lang w:eastAsia="ko-KR"/>
+        </w:rPr>
+        <w:t xml:space="preserve"> (</w:t>
+      </w:r>
+      <w:r>
+        <w:rPr>
+          <w:rFonts w:eastAsia="Times New Roman" w:cstheme="minorHAnsi"/>
+          <w:b/>
+          <w:bCs/>
+          <w:color w:val="000000" w:themeColor="text1"/>
+          <w:sz w:val="20"/>
+          <w:szCs w:val="20"/>
+          <w:lang w:eastAsia="ko-KR"/>
+        </w:rPr>
+        <w:t>Python</w:t>
+      </w:r>
+      <w:r>
+        <w:rPr>
+          <w:rFonts w:eastAsia="Times New Roman" w:cstheme="minorHAnsi"/>
+          <w:color w:val="000000" w:themeColor="text1"/>
+          <w:sz w:val="20"/>
+          <w:szCs w:val="20"/>
+          <w:lang w:eastAsia="ko-KR"/>
+        </w:rPr>
+        <w:t>)</w:t>
       </w:r>
     </w:p>
     <w:p>
@@ -668,7 +869,6 @@
         <w:tabs>
           <w:tab w:val="right" w:pos="10080"/>
         </w:tabs>
-        <w:ind w:left="-288"/>
         <w:rPr>
           <w:rFonts w:eastAsia="Times New Roman" w:cstheme="minorHAnsi"/>
           <w:color w:val="000000" w:themeColor="text1"/>
@@ -855,7 +1055,7 @@
           <w:szCs w:val="20"/>
           <w:lang w:eastAsia="ko-KR"/>
         </w:rPr>
-        <w:t>Work</w:t>
+        <w:t>S</w:t>
       </w:r>
       <w:r>
         <w:rPr>
@@ -865,7 +1065,7 @@
           <w:szCs w:val="20"/>
           <w:lang w:eastAsia="ko-KR"/>
         </w:rPr>
-        <w:t>ing</w:t>
+        <w:t xml:space="preserve">upervision </w:t>
       </w:r>
       <w:r>
         <w:rPr>
@@ -875,17 +1075,7 @@
           <w:szCs w:val="20"/>
           <w:lang w:eastAsia="ko-KR"/>
         </w:rPr>
-        <w:t xml:space="preserve"> under</w:t>
-      </w:r>
-      <w:r>
-        <w:rPr>
-          <w:rFonts w:eastAsia="Times New Roman" w:cstheme="minorHAnsi"/>
-          <w:color w:val="000000" w:themeColor="text1"/>
-          <w:sz w:val="20"/>
-          <w:szCs w:val="20"/>
-          <w:lang w:eastAsia="ko-KR"/>
-        </w:rPr>
-        <w:t xml:space="preserve"> supervision of</w:t>
+        <w:t>by</w:t>
       </w:r>
       <w:r>
         <w:rPr>
@@ -935,7 +1125,119 @@
           <w:szCs w:val="20"/>
           <w:lang w:eastAsia="ko-KR"/>
         </w:rPr>
-        <w:t>Developing the MAST-ML tool, an open-source Python package, by debugging, code refactoring, and building additional functionality such as removal of data twins to increase model performance and integration of the gplearn python library.</w:t>
+        <w:t>Developing the MAST-ML tool, an open-source Python package, by debugging, code refactoring, and building additional functionality such as data</w:t>
+      </w:r>
+      <w:r>
+        <w:rPr>
+          <w:rFonts w:eastAsia="Times New Roman" w:cstheme="minorHAnsi"/>
+          <w:color w:val="000000" w:themeColor="text1"/>
+          <w:sz w:val="20"/>
+          <w:szCs w:val="20"/>
+          <w:lang w:eastAsia="ko-KR"/>
+        </w:rPr>
+        <w:t>-</w:t>
+      </w:r>
+      <w:r>
+        <w:rPr>
+          <w:rFonts w:eastAsia="Times New Roman" w:cstheme="minorHAnsi"/>
+          <w:color w:val="000000" w:themeColor="text1"/>
+          <w:sz w:val="20"/>
+          <w:szCs w:val="20"/>
+          <w:lang w:eastAsia="ko-KR"/>
+        </w:rPr>
+        <w:t>twin</w:t>
+      </w:r>
+      <w:r>
+        <w:rPr>
+          <w:rFonts w:eastAsia="Times New Roman" w:cstheme="minorHAnsi"/>
+          <w:color w:val="000000" w:themeColor="text1"/>
+          <w:sz w:val="20"/>
+          <w:szCs w:val="20"/>
+          <w:lang w:eastAsia="ko-KR"/>
+        </w:rPr>
+        <w:t xml:space="preserve"> removal</w:t>
+      </w:r>
+      <w:r>
+        <w:rPr>
+          <w:rFonts w:eastAsia="Times New Roman" w:cstheme="minorHAnsi"/>
+          <w:color w:val="000000" w:themeColor="text1"/>
+          <w:sz w:val="20"/>
+          <w:szCs w:val="20"/>
+          <w:lang w:eastAsia="ko-KR"/>
+        </w:rPr>
+        <w:t xml:space="preserve"> and </w:t>
+      </w:r>
+      <w:r>
+        <w:rPr>
+          <w:rFonts w:eastAsia="Times New Roman" w:cstheme="minorHAnsi"/>
+          <w:color w:val="000000" w:themeColor="text1"/>
+          <w:sz w:val="20"/>
+          <w:szCs w:val="20"/>
+          <w:lang w:eastAsia="ko-KR"/>
+        </w:rPr>
+        <w:t xml:space="preserve">support for </w:t>
+      </w:r>
+      <w:r>
+        <w:rPr>
+          <w:rFonts w:eastAsia="Times New Roman" w:cstheme="minorHAnsi"/>
+          <w:color w:val="000000" w:themeColor="text1"/>
+          <w:sz w:val="20"/>
+          <w:szCs w:val="20"/>
+          <w:lang w:eastAsia="ko-KR"/>
+        </w:rPr>
+        <w:t>graphs for classification</w:t>
+      </w:r>
+      <w:r>
+        <w:rPr>
+          <w:rFonts w:eastAsia="Times New Roman" w:cstheme="minorHAnsi"/>
+          <w:color w:val="000000" w:themeColor="text1"/>
+          <w:sz w:val="20"/>
+          <w:szCs w:val="20"/>
+          <w:lang w:eastAsia="ko-KR"/>
+        </w:rPr>
+        <w:t xml:space="preserve"> models</w:t>
+      </w:r>
+      <w:r>
+        <w:rPr>
+          <w:rFonts w:eastAsia="Times New Roman" w:cstheme="minorHAnsi"/>
+          <w:color w:val="000000" w:themeColor="text1"/>
+          <w:sz w:val="20"/>
+          <w:szCs w:val="20"/>
+          <w:lang w:eastAsia="ko-KR"/>
+        </w:rPr>
+        <w:t>.</w:t>
+      </w:r>
+      <w:r>
+        <w:rPr>
+          <w:rFonts w:eastAsia="Times New Roman" w:cstheme="minorHAnsi"/>
+          <w:color w:val="000000" w:themeColor="text1"/>
+          <w:sz w:val="20"/>
+          <w:szCs w:val="20"/>
+          <w:lang w:eastAsia="ko-KR"/>
+        </w:rPr>
+        <w:t xml:space="preserve"> (</w:t>
+      </w:r>
+      <w:r>
+        <w:rPr>
+          <w:rFonts w:eastAsia="Times New Roman" w:cstheme="minorHAnsi"/>
+          <w:b/>
+          <w:bCs/>
+          <w:color w:val="000000" w:themeColor="text1"/>
+          <w:sz w:val="20"/>
+          <w:szCs w:val="20"/>
+          <w:lang w:eastAsia="ko-KR"/>
+        </w:rPr>
+        <w:t>Python</w:t>
+      </w:r>
+      <w:r>
+        <w:rPr>
+          <w:rFonts w:eastAsia="Times New Roman" w:cstheme="minorHAnsi"/>
+          <w:color w:val="000000" w:themeColor="text1"/>
+          <w:sz w:val="20"/>
+          <w:szCs w:val="20"/>
+          <w:lang w:eastAsia="ko-KR"/>
+        </w:rPr>
+        <w:t>)</w:t>
       </w:r>
     </w:p>
     <w:p>
@@ -1169,7 +1471,7 @@
           <w:sz w:val="20"/>
           <w:szCs w:val="20"/>
         </w:rPr>
-        <w:t>3</w:t>
+        <w:t>5</w:t>
       </w:r>
       <w:r>
         <w:rPr>
@@ -1231,7 +1533,29 @@
           <w:sz w:val="20"/>
           <w:szCs w:val="20"/>
         </w:rPr>
-        <w:t>Relevant Coursework:</w:t>
+        <w:t xml:space="preserve">Relevant </w:t>
+      </w:r>
+      <w:r>
+        <w:rPr>
+          <w:rFonts w:eastAsia="Times New Roman" w:cstheme="minorHAnsi"/>
+          <w:i/>
+          <w:iCs/>
+          <w:color w:val="000000" w:themeColor="text1"/>
+          <w:sz w:val="20"/>
+          <w:szCs w:val="20"/>
+        </w:rPr>
+        <w:t xml:space="preserve">Completed </w:t>
+      </w:r>
+      <w:r>
+        <w:rPr>
+          <w:rFonts w:eastAsia="Times New Roman" w:cstheme="minorHAnsi"/>
+          <w:i/>
+          <w:iCs/>
+          <w:color w:val="000000" w:themeColor="text1"/>
+          <w:sz w:val="20"/>
+          <w:szCs w:val="20"/>
+        </w:rPr>
+        <w:t>Coursework:</w:t>
       </w:r>
       <w:r>
         <w:rPr>
@@ -1478,7 +1802,25 @@
           <w:sz w:val="20"/>
           <w:szCs w:val="20"/>
         </w:rPr>
-        <w:t>Jekyll, Git (CLI), Storybook/Chromatic</w:t>
+        <w:t>Jekyll, Git (CLI), Storybook</w:t>
+      </w:r>
+      <w:r>
+        <w:rPr>
+          <w:rFonts w:eastAsia="Times New Roman" w:cstheme="minorHAnsi"/>
+          <w:color w:val="000000" w:themeColor="text1"/>
+          <w:sz w:val="20"/>
+          <w:szCs w:val="20"/>
+        </w:rPr>
+        <w:t xml:space="preserve"> &amp; </w:t>
+      </w:r>
+      <w:r>
+        <w:rPr>
+          <w:rFonts w:eastAsia="Times New Roman" w:cstheme="minorHAnsi"/>
+          <w:color w:val="000000" w:themeColor="text1"/>
+          <w:sz w:val="20"/>
+          <w:szCs w:val="20"/>
+        </w:rPr>
+        <w:t>Chromatic</w:t>
       </w:r>
     </w:p>
     <w:p>
@@ -1526,6 +1868,16 @@
           <w:lang w:eastAsia="ko-KR"/>
         </w:rPr>
         <w:t xml:space="preserve"> iTerm2, VS Code, Notion, Things3</w:t>
+      </w:r>
+      <w:r>
+        <w:rPr>
+          <w:rFonts w:eastAsia="Times New Roman" w:cstheme="minorHAnsi"/>
+          <w:color w:val="000000" w:themeColor="text1"/>
+          <w:sz w:val="20"/>
+          <w:szCs w:val="20"/>
+          <w:lang w:eastAsia="ko-KR"/>
+        </w:rPr>
+        <w:t>, Plain Markdown</w:t>
       </w:r>
     </w:p>
     <w:p>
@@ -1598,25 +1950,7 @@
             <w:sz w:val="20"/>
             <w:szCs w:val="20"/>
           </w:rPr>
-          <w:t>Git</w:t>
-        </w:r>
-        <w:r>
-          <w:rPr>
-            <w:rStyle w:val="Hyperlink"/>
-            <w:rFonts w:eastAsia="Times New Roman" w:cstheme="minorHAnsi"/>
-            <w:sz w:val="20"/>
-            <w:szCs w:val="20"/>
-          </w:rPr>
-          <w:t>H</w:t>
-        </w:r>
-        <w:r>
-          <w:rPr>
-            <w:rStyle w:val="Hyperlink"/>
-            <w:rFonts w:eastAsia="Times New Roman" w:cstheme="minorHAnsi"/>
-            <w:sz w:val="20"/>
-            <w:szCs w:val="20"/>
-          </w:rPr>
-          <w:t>ub</w:t>
+          <w:t>GitHub</w:t>
         </w:r>
       </w:hyperlink>
       <w:r>
@@ -1736,16 +2070,16 @@
     </w:p>
     <w:p>
       <w:pPr>
+        <w:pStyle w:val="ListParagraph"/>
         <w:tabs>
           <w:tab w:val="right" w:pos="10080"/>
         </w:tabs>
         <w:spacing w:before="60"/>
-        <w:ind w:hanging="630"/>
+        <w:ind w:left="0" w:hanging="630"/>
         <w:rPr>
           <w:rFonts w:eastAsia="Times New Roman" w:cstheme="minorHAnsi"/>
           <w:b/>
           <w:bCs/>
-          <w:color w:val="000000" w:themeColor="text1"/>
           <w:sz w:val="20"/>
           <w:szCs w:val="20"/>
         </w:rPr>
@@ -1759,7 +2093,7 @@
           <w:sz w:val="20"/>
           <w:szCs w:val="20"/>
         </w:rPr>
-        <w:t>Toggl Analysis</w:t>
+        <w:t>Personal Website</w:t>
       </w:r>
       <w:r>
         <w:rPr>
@@ -1775,25 +2109,22 @@
       <w:r>
         <w:rPr>
           <w:rFonts w:eastAsia="Times New Roman" w:cstheme="minorHAnsi"/>
-          <w:color w:val="000000" w:themeColor="text1"/>
-          <w:sz w:val="20"/>
-          <w:szCs w:val="20"/>
-        </w:rPr>
-        <w:t>Analyzing</w:t>
-      </w:r>
-      <w:r>
-        <w:rPr>
-          <w:rFonts w:eastAsia="Times New Roman" w:cstheme="minorHAnsi"/>
-          <w:color w:val="000000" w:themeColor="text1"/>
-          <w:sz w:val="20"/>
-          <w:szCs w:val="20"/>
-        </w:rPr>
-        <w:t xml:space="preserve"> data from the Toggl app that logged my hours worked for the last year. General analysis and data cleaning with R and using Python to harness machine learning classification.</w:t>
-      </w:r>
-      <w:r>
-        <w:rPr>
-          <w:rFonts w:eastAsia="Times New Roman" w:cstheme="minorHAnsi"/>
-          <w:color w:val="000000" w:themeColor="text1"/>
+          <w:sz w:val="20"/>
+          <w:szCs w:val="20"/>
+        </w:rPr>
+        <w:t>Setting up a personal website using Jekyll, a tool to build lightweight static web pages.</w:t>
+      </w:r>
+      <w:r>
+        <w:rPr>
+          <w:rFonts w:eastAsia="Times New Roman" w:cstheme="minorHAnsi"/>
+          <w:sz w:val="20"/>
+          <w:szCs w:val="20"/>
+        </w:rPr>
+        <w:t xml:space="preserve"> Created python script to scrape GitHub information.</w:t>
+      </w:r>
+      <w:r>
+        <w:rPr>
+          <w:rFonts w:eastAsia="Times New Roman" w:cstheme="minorHAnsi"/>
           <w:sz w:val="20"/>
           <w:szCs w:val="20"/>
         </w:rPr>
@@ -1804,21 +2135,12 @@
           <w:rFonts w:eastAsia="Times New Roman" w:cstheme="minorHAnsi"/>
           <w:b/>
           <w:bCs/>
-          <w:color w:val="000000" w:themeColor="text1"/>
-          <w:sz w:val="20"/>
-          <w:szCs w:val="20"/>
-        </w:rPr>
-        <w:t>(R, Python)</w:t>
-      </w:r>
-    </w:p>
-    <w:p>
-      <w:pPr>
-        <w:pStyle w:val="ListParagraph"/>
-        <w:tabs>
-          <w:tab w:val="right" w:pos="10080"/>
-        </w:tabs>
-        <w:spacing w:before="60"/>
-        <w:ind w:left="0" w:hanging="630"/>
+          <w:sz w:val="20"/>
+          <w:szCs w:val="20"/>
+        </w:rPr>
+        <w:t>(Jekyll</w:t>
+      </w:r>
+      <w:r>
         <w:rPr>
           <w:rFonts w:eastAsia="Times New Roman" w:cstheme="minorHAnsi"/>
           <w:b/>
@@ -1826,46 +2148,17 @@
           <w:sz w:val="20"/>
           <w:szCs w:val="20"/>
         </w:rPr>
-      </w:pPr>
+        <w:t>, Python</w:t>
+      </w:r>
       <w:r>
         <w:rPr>
           <w:rFonts w:eastAsia="Times New Roman" w:cstheme="minorHAnsi"/>
           <w:b/>
           <w:bCs/>
-          <w:color w:val="000000" w:themeColor="text1"/>
-          <w:sz w:val="20"/>
-          <w:szCs w:val="20"/>
-        </w:rPr>
-        <w:t>Personal Website</w:t>
-      </w:r>
-      <w:r>
-        <w:rPr>
-          <w:rFonts w:eastAsia="Times New Roman" w:cstheme="minorHAnsi"/>
-          <w:b/>
-          <w:bCs/>
-          <w:color w:val="000000" w:themeColor="text1"/>
-          <w:sz w:val="20"/>
-          <w:szCs w:val="20"/>
-        </w:rPr>
-        <w:t xml:space="preserve">: </w:t>
-      </w:r>
-      <w:r>
-        <w:rPr>
-          <w:rFonts w:eastAsia="Times New Roman" w:cstheme="minorHAnsi"/>
-          <w:sz w:val="20"/>
-          <w:szCs w:val="20"/>
-        </w:rPr>
-        <w:t xml:space="preserve">Setting up a personal website using Jekyll, a tool to build lightweight static web pages. </w:t>
-      </w:r>
-      <w:r>
-        <w:rPr>
-          <w:rFonts w:eastAsia="Times New Roman" w:cstheme="minorHAnsi"/>
-          <w:b/>
-          <w:bCs/>
-          <w:sz w:val="20"/>
-          <w:szCs w:val="20"/>
-        </w:rPr>
-        <w:t>(Jekyll)</w:t>
+          <w:sz w:val="20"/>
+          <w:szCs w:val="20"/>
+        </w:rPr>
+        <w:t>)</w:t>
       </w:r>
     </w:p>
     <w:p>
@@ -2068,34 +2361,6 @@
           <w:szCs w:val="22"/>
         </w:rPr>
         <w:t>EXTRACURRICULAR ACTIVITIES</w:t>
-      </w:r>
-    </w:p>
-    <w:p>
-      <w:pPr>
-        <w:tabs>
-          <w:tab w:val="right" w:pos="10080"/>
-        </w:tabs>
-        <w:spacing w:before="60"/>
-        <w:ind w:left="-270" w:hanging="360"/>
-        <w:rPr>
-          <w:rFonts w:eastAsia="Times New Roman" w:cstheme="minorHAnsi"/>
-          <w:b/>
-          <w:bCs/>
-          <w:color w:val="000000" w:themeColor="text1"/>
-          <w:sz w:val="20"/>
-          <w:szCs w:val="20"/>
-        </w:rPr>
-      </w:pPr>
-      <w:r>
-        <w:rPr>
-          <w:rFonts w:eastAsia="Times New Roman" w:cstheme="minorHAnsi"/>
-          <w:b/>
-          <w:bCs/>
-          <w:color w:val="000000" w:themeColor="text1"/>
-          <w:sz w:val="20"/>
-          <w:szCs w:val="20"/>
-        </w:rPr>
-        <w:t>Clubs</w:t>
       </w:r>
     </w:p>
     <w:p>
@@ -2123,11 +2388,51 @@
       <w:r>
         <w:rPr>
           <w:rFonts w:eastAsia="Times New Roman" w:cstheme="minorHAnsi"/>
-          <w:color w:val="000000" w:themeColor="text1"/>
-          <w:sz w:val="20"/>
-          <w:szCs w:val="20"/>
-        </w:rPr>
-        <w:t>Co-Leader, FoodShed (Coding for Good): Creating an app for the campus club FoodShed that collects free (surplus) food. Built with Ionic and Angular.</w:t>
+          <w:b/>
+          <w:bCs/>
+          <w:color w:val="000000" w:themeColor="text1"/>
+          <w:sz w:val="20"/>
+          <w:szCs w:val="20"/>
+        </w:rPr>
+        <w:t>Co-Leader, FoodShed (Coding for Good):</w:t>
+      </w:r>
+      <w:r>
+        <w:rPr>
+          <w:rFonts w:eastAsia="Times New Roman" w:cstheme="minorHAnsi"/>
+          <w:color w:val="000000" w:themeColor="text1"/>
+          <w:sz w:val="20"/>
+          <w:szCs w:val="20"/>
+        </w:rPr>
+        <w:t xml:space="preserve"> Creating an app for the campus club FoodShed that collects free (surplus) food. Built with Ionic and Angular.</w:t>
+      </w:r>
+      <w:r>
+        <w:rPr>
+          <w:rFonts w:eastAsia="Times New Roman" w:cstheme="minorHAnsi"/>
+          <w:color w:val="000000" w:themeColor="text1"/>
+          <w:sz w:val="20"/>
+          <w:szCs w:val="20"/>
+        </w:rPr>
+        <w:t xml:space="preserve"> (</w:t>
+      </w:r>
+      <w:r>
+        <w:rPr>
+          <w:rFonts w:eastAsia="Times New Roman" w:cstheme="minorHAnsi"/>
+          <w:b/>
+          <w:bCs/>
+          <w:color w:val="000000" w:themeColor="text1"/>
+          <w:sz w:val="20"/>
+          <w:szCs w:val="20"/>
+        </w:rPr>
+        <w:t>Typescript, Angular, Ionic</w:t>
+      </w:r>
+      <w:r>
+        <w:rPr>
+          <w:rFonts w:eastAsia="Times New Roman" w:cstheme="minorHAnsi"/>
+          <w:color w:val="000000" w:themeColor="text1"/>
+          <w:sz w:val="20"/>
+          <w:szCs w:val="20"/>
+        </w:rPr>
+        <w:t>)</w:t>
       </w:r>
     </w:p>
     <w:p>
@@ -2153,11 +2458,92 @@
       <w:r>
         <w:rPr>
           <w:rFonts w:eastAsia="Times New Roman" w:cstheme="minorHAnsi"/>
-          <w:color w:val="000000" w:themeColor="text1"/>
-          <w:sz w:val="20"/>
-          <w:szCs w:val="20"/>
-        </w:rPr>
-        <w:t>Member, Causal Architecture (AI Club): Theoretical approach of natural and artificial intelligence through read research papers.</w:t>
+          <w:b/>
+          <w:bCs/>
+          <w:color w:val="000000" w:themeColor="text1"/>
+          <w:sz w:val="20"/>
+          <w:szCs w:val="20"/>
+        </w:rPr>
+        <w:t>Member, Causal Architecture (AI Club):</w:t>
+      </w:r>
+      <w:r>
+        <w:rPr>
+          <w:rFonts w:eastAsia="Times New Roman" w:cstheme="minorHAnsi"/>
+          <w:color w:val="000000" w:themeColor="text1"/>
+          <w:sz w:val="20"/>
+          <w:szCs w:val="20"/>
+        </w:rPr>
+        <w:t xml:space="preserve"> Theoretical approach of natural and artificial intelligence through read research papers.</w:t>
+      </w:r>
+    </w:p>
+    <w:p>
+      <w:pPr>
+        <w:pStyle w:val="ListParagraph"/>
+        <w:numPr>
+          <w:ilvl w:val="0"/>
+          <w:numId w:val="33"/>
+        </w:numPr>
+        <w:tabs>
+          <w:tab w:val="left" w:pos="270"/>
+          <w:tab w:val="right" w:pos="10080"/>
+        </w:tabs>
+        <w:spacing w:before="60"/>
+        <w:ind w:left="72"/>
+        <w:rPr>
+          <w:rFonts w:eastAsia="Times New Roman" w:cstheme="minorHAnsi"/>
+          <w:color w:val="000000" w:themeColor="text1"/>
+          <w:sz w:val="20"/>
+          <w:szCs w:val="20"/>
+        </w:rPr>
+      </w:pPr>
+      <w:r>
+        <w:rPr>
+          <w:rFonts w:eastAsia="Times New Roman" w:cstheme="minorHAnsi"/>
+          <w:b/>
+          <w:bCs/>
+          <w:color w:val="000000" w:themeColor="text1"/>
+          <w:sz w:val="20"/>
+          <w:szCs w:val="20"/>
+        </w:rPr>
+        <w:t>Member, Coding for Good Website:</w:t>
+      </w:r>
+      <w:r>
+        <w:rPr>
+          <w:rFonts w:eastAsia="Times New Roman" w:cstheme="minorHAnsi"/>
+          <w:color w:val="000000" w:themeColor="text1"/>
+          <w:sz w:val="20"/>
+          <w:szCs w:val="20"/>
+        </w:rPr>
+        <w:t xml:space="preserve"> Create the website for the Coding for Good club.</w:t>
+      </w:r>
+      <w:r>
+        <w:rPr>
+          <w:rFonts w:eastAsia="Times New Roman" w:cstheme="minorHAnsi"/>
+          <w:color w:val="000000" w:themeColor="text1"/>
+          <w:sz w:val="20"/>
+          <w:szCs w:val="20"/>
+        </w:rPr>
+        <w:t xml:space="preserve"> (</w:t>
+      </w:r>
+      <w:r>
+        <w:rPr>
+          <w:rFonts w:eastAsia="Times New Roman" w:cstheme="minorHAnsi"/>
+          <w:b/>
+          <w:bCs/>
+          <w:color w:val="000000" w:themeColor="text1"/>
+          <w:sz w:val="20"/>
+          <w:szCs w:val="20"/>
+        </w:rPr>
+        <w:t>EJS, JavaScript, HTML</w:t>
+      </w:r>
+      <w:r>
+        <w:rPr>
+          <w:rFonts w:eastAsia="Times New Roman" w:cstheme="minorHAnsi"/>
+          <w:color w:val="000000" w:themeColor="text1"/>
+          <w:sz w:val="20"/>
+          <w:szCs w:val="20"/>
+        </w:rPr>
+        <w:t>)</w:t>
       </w:r>
     </w:p>
     <w:sectPr>

</xml_diff>

<commit_message>
remove redundant github link
</commit_message>
<xml_diff>
--- a/Justin_Avery_Chan_Resume.docx
+++ b/Justin_Avery_Chan_Resume.docx
@@ -725,17 +725,7 @@
           <w:szCs w:val="20"/>
           <w:lang w:eastAsia="ko-KR"/>
         </w:rPr>
-        <w:t xml:space="preserve"> </w:t>
-      </w:r>
-      <w:r>
-        <w:rPr>
-          <w:rFonts w:eastAsia="Times New Roman" w:cstheme="minorHAnsi"/>
-          <w:color w:val="000000" w:themeColor="text1"/>
-          <w:sz w:val="20"/>
-          <w:szCs w:val="20"/>
-          <w:lang w:eastAsia="ko-KR"/>
-        </w:rPr>
-        <w:t>(</w:t>
+        <w:t xml:space="preserve"> (</w:t>
       </w:r>
       <w:r>
         <w:rPr>
@@ -1906,76 +1896,19 @@
         <w:rPr>
           <w:rFonts w:eastAsia="Times New Roman" w:cstheme="minorHAnsi"/>
           <w:color w:val="000000" w:themeColor="text1"/>
+          <w:sz w:val="20"/>
+          <w:szCs w:val="20"/>
+        </w:rPr>
+      </w:pPr>
+      <w:r>
+        <w:rPr>
+          <w:rFonts w:eastAsia="Times New Roman" w:cstheme="minorHAnsi"/>
+          <w:color w:val="000000" w:themeColor="text1"/>
           <w:sz w:val="22"/>
           <w:szCs w:val="22"/>
         </w:rPr>
-      </w:pPr>
-      <w:r>
-        <w:rPr>
-          <w:rFonts w:eastAsia="Times New Roman" w:cstheme="minorHAnsi"/>
-          <w:color w:val="000000" w:themeColor="text1"/>
-          <w:sz w:val="22"/>
-          <w:szCs w:val="22"/>
-        </w:rPr>
         <w:t>PROJECTS</w:t>
       </w:r>
-    </w:p>
-    <w:p>
-      <w:pPr>
-        <w:tabs>
-          <w:tab w:val="right" w:pos="10080"/>
-        </w:tabs>
-        <w:ind w:hanging="630"/>
-        <w:rPr>
-          <w:rFonts w:eastAsia="Times New Roman" w:cstheme="minorHAnsi"/>
-          <w:color w:val="000000" w:themeColor="text1"/>
-          <w:sz w:val="20"/>
-          <w:szCs w:val="20"/>
-        </w:rPr>
-      </w:pPr>
-      <w:r>
-        <w:rPr>
-          <w:rFonts w:eastAsia="Times New Roman" w:cstheme="minorHAnsi"/>
-          <w:color w:val="000000" w:themeColor="text1"/>
-          <w:sz w:val="20"/>
-          <w:szCs w:val="20"/>
-        </w:rPr>
-        <w:t xml:space="preserve">Check these out on my </w:t>
-      </w:r>
-      <w:hyperlink r:id="rId10" w:history="1">
-        <w:r>
-          <w:rPr>
-            <w:rStyle w:val="Hyperlink"/>
-            <w:rFonts w:eastAsia="Times New Roman" w:cstheme="minorHAnsi"/>
-            <w:sz w:val="20"/>
-            <w:szCs w:val="20"/>
-          </w:rPr>
-          <w:t>GitHub</w:t>
-        </w:r>
-      </w:hyperlink>
-      <w:r>
-        <w:rPr>
-          <w:rFonts w:eastAsia="Times New Roman" w:cstheme="minorHAnsi"/>
-          <w:color w:val="000000" w:themeColor="text1"/>
-          <w:sz w:val="20"/>
-          <w:szCs w:val="20"/>
-        </w:rPr>
-        <w:t>!</w:t>
-      </w:r>
-    </w:p>
-    <w:p>
-      <w:pPr>
-        <w:tabs>
-          <w:tab w:val="right" w:pos="10080"/>
-        </w:tabs>
-        <w:ind w:hanging="630"/>
-        <w:rPr>
-          <w:rFonts w:eastAsia="Times New Roman" w:cstheme="minorHAnsi"/>
-          <w:color w:val="000000" w:themeColor="text1"/>
-          <w:sz w:val="20"/>
-          <w:szCs w:val="20"/>
-        </w:rPr>
-      </w:pPr>
     </w:p>
     <w:p>
       <w:pPr>

</xml_diff>

<commit_message>
add to Tech section
</commit_message>
<xml_diff>
--- a/Justin_Avery_Chan_Resume.docx
+++ b/Justin_Avery_Chan_Resume.docx
@@ -1887,6 +1887,24 @@
           <w:szCs w:val="20"/>
         </w:rPr>
         <w:t>Jekyll, Git (CLI), Storybook &amp; Chromatic</w:t>
+      </w:r>
+      <w:r>
+        <w:rPr>
+          <w:rFonts w:eastAsia="Times New Roman" w:cstheme="minorHAnsi"/>
+          <w:color w:val="000000" w:themeColor="text1"/>
+          <w:sz w:val="20"/>
+          <w:szCs w:val="20"/>
+        </w:rPr>
+        <w:t>, scikit-learn</w:t>
+      </w:r>
+      <w:r>
+        <w:rPr>
+          <w:rFonts w:eastAsia="Times New Roman" w:cstheme="minorHAnsi"/>
+          <w:color w:val="000000" w:themeColor="text1"/>
+          <w:sz w:val="20"/>
+          <w:szCs w:val="20"/>
+        </w:rPr>
+        <w:t>, tidyverse</w:t>
       </w:r>
     </w:p>
     <w:p>

</xml_diff>

<commit_message>
fix bullet point spacing
</commit_message>
<xml_diff>
--- a/Justin_Avery_Chan_Resume.docx
+++ b/Justin_Avery_Chan_Resume.docx
@@ -501,7 +501,7 @@
         <w:tabs>
           <w:tab w:val="right" w:pos="10080"/>
         </w:tabs>
-        <w:ind w:left="-270"/>
+        <w:ind w:left="-180" w:hanging="270"/>
         <w:rPr>
           <w:rFonts w:eastAsia="Times New Roman" w:cstheme="minorHAnsi"/>
           <w:color w:val="000000" w:themeColor="text1"/>
@@ -613,7 +613,7 @@
         <w:tabs>
           <w:tab w:val="right" w:pos="10080"/>
         </w:tabs>
-        <w:ind w:left="-270"/>
+        <w:ind w:left="-180" w:hanging="270"/>
         <w:rPr>
           <w:rFonts w:eastAsia="Times New Roman" w:cstheme="minorHAnsi"/>
           <w:color w:val="000000" w:themeColor="text1"/>
@@ -694,7 +694,7 @@
         <w:tabs>
           <w:tab w:val="right" w:pos="10080"/>
         </w:tabs>
-        <w:ind w:left="-270"/>
+        <w:ind w:left="-180" w:hanging="270"/>
         <w:rPr>
           <w:rFonts w:eastAsia="Times New Roman" w:cstheme="minorHAnsi"/>
           <w:color w:val="000000" w:themeColor="text1"/>
@@ -1034,7 +1034,7 @@
         <w:tabs>
           <w:tab w:val="right" w:pos="10080"/>
         </w:tabs>
-        <w:ind w:left="-270"/>
+        <w:ind w:left="-180" w:hanging="270"/>
         <w:rPr>
           <w:rFonts w:eastAsia="Times New Roman" w:cstheme="minorHAnsi"/>
           <w:color w:val="000000" w:themeColor="text1"/>
@@ -1148,7 +1148,7 @@
         <w:tabs>
           <w:tab w:val="right" w:pos="10080"/>
         </w:tabs>
-        <w:ind w:left="-270"/>
+        <w:ind w:left="-180" w:hanging="270"/>
         <w:rPr>
           <w:rFonts w:eastAsia="Times New Roman" w:cstheme="minorHAnsi"/>
           <w:color w:val="000000" w:themeColor="text1"/>
@@ -1272,7 +1272,7 @@
         <w:tabs>
           <w:tab w:val="right" w:pos="10080"/>
         </w:tabs>
-        <w:ind w:left="-270"/>
+        <w:ind w:left="-180" w:hanging="270"/>
         <w:rPr>
           <w:rFonts w:eastAsia="Times New Roman" w:cstheme="minorHAnsi"/>
           <w:color w:val="000000" w:themeColor="text1"/>
@@ -1614,6 +1614,7 @@
         <w:tabs>
           <w:tab w:val="right" w:pos="10080"/>
         </w:tabs>
+        <w:ind w:left="-180" w:hanging="270"/>
         <w:rPr>
           <w:rFonts w:eastAsia="Times New Roman" w:cstheme="minorHAnsi"/>
           <w:color w:val="000000" w:themeColor="text1"/>
@@ -1674,6 +1675,7 @@
         <w:tabs>
           <w:tab w:val="right" w:pos="10080"/>
         </w:tabs>
+        <w:ind w:left="-180" w:hanging="270"/>
         <w:rPr>
           <w:rFonts w:eastAsia="Times New Roman" w:cstheme="minorHAnsi"/>
           <w:color w:val="000000" w:themeColor="text1"/>
@@ -2619,7 +2621,7 @@
           <w:tab w:val="left" w:pos="270"/>
           <w:tab w:val="right" w:pos="10080"/>
         </w:tabs>
-        <w:ind w:left="72"/>
+        <w:ind w:left="-180" w:hanging="270"/>
         <w:rPr>
           <w:rFonts w:eastAsia="Times New Roman" w:cstheme="minorHAnsi"/>
           <w:b/>
@@ -2718,7 +2720,7 @@
           <w:tab w:val="right" w:pos="10080"/>
         </w:tabs>
         <w:spacing w:before="60"/>
-        <w:ind w:left="72"/>
+        <w:ind w:left="-180" w:hanging="270"/>
         <w:rPr>
           <w:rFonts w:eastAsia="Times New Roman" w:cstheme="minorHAnsi"/>
           <w:color w:val="000000" w:themeColor="text1"/>
@@ -2813,7 +2815,7 @@
           <w:tab w:val="right" w:pos="10080"/>
         </w:tabs>
         <w:spacing w:before="60"/>
-        <w:ind w:left="72"/>
+        <w:ind w:left="-180" w:hanging="270"/>
         <w:rPr>
           <w:rFonts w:eastAsia="Times New Roman" w:cstheme="minorHAnsi"/>
           <w:color w:val="000000" w:themeColor="text1"/>

</xml_diff>

<commit_message>
change project to bullet point
</commit_message>
<xml_diff>
--- a/Justin_Avery_Chan_Resume.docx
+++ b/Justin_Avery_Chan_Resume.docx
@@ -1938,597 +1938,13 @@
     </w:p>
     <w:p>
       <w:pPr>
+        <w:pStyle w:val="ListParagraph"/>
         <w:tabs>
           <w:tab w:val="right" w:pos="10080"/>
         </w:tabs>
-        <w:ind w:left="-360" w:hanging="270"/>
-        <w:rPr>
-          <w:rFonts w:eastAsia="Times New Roman" w:cstheme="minorHAnsi"/>
-          <w:b/>
-          <w:bCs/>
-          <w:color w:val="000000" w:themeColor="text1"/>
-          <w:sz w:val="20"/>
-          <w:szCs w:val="20"/>
-        </w:rPr>
-      </w:pPr>
-      <w:r>
-        <w:rPr>
-          <w:rFonts w:eastAsia="Times New Roman" w:cstheme="minorHAnsi"/>
-          <w:b/>
-          <w:bCs/>
-          <w:color w:val="000000" w:themeColor="text1"/>
-          <w:sz w:val="20"/>
-          <w:szCs w:val="20"/>
-        </w:rPr>
-        <w:t>Lightbulb</w:t>
-      </w:r>
-      <w:r>
-        <w:rPr>
-          <w:rFonts w:eastAsia="Times New Roman" w:cstheme="minorHAnsi"/>
-          <w:b/>
-          <w:bCs/>
-          <w:color w:val="000000" w:themeColor="text1"/>
-          <w:sz w:val="20"/>
-          <w:szCs w:val="20"/>
-        </w:rPr>
-        <w:t xml:space="preserve">: </w:t>
-      </w:r>
-      <w:r>
-        <w:rPr>
-          <w:rFonts w:eastAsia="Times New Roman" w:cstheme="minorHAnsi"/>
-          <w:color w:val="000000" w:themeColor="text1"/>
-          <w:sz w:val="20"/>
-          <w:szCs w:val="20"/>
-        </w:rPr>
-        <w:t>Created</w:t>
-      </w:r>
-      <w:r>
-        <w:rPr>
-          <w:rFonts w:eastAsia="Times New Roman" w:cstheme="minorHAnsi"/>
-          <w:color w:val="000000" w:themeColor="text1"/>
-          <w:sz w:val="20"/>
-          <w:szCs w:val="20"/>
-        </w:rPr>
-        <w:t xml:space="preserve"> a collaboration tool to connect people looking to work on projects. Competed in 2021 Transcend Competition </w:t>
-      </w:r>
-      <w:r>
-        <w:rPr>
-          <w:rFonts w:eastAsia="Times New Roman" w:cstheme="minorHAnsi"/>
-          <w:b/>
-          <w:bCs/>
-          <w:color w:val="000000" w:themeColor="text1"/>
-          <w:sz w:val="20"/>
-          <w:szCs w:val="20"/>
-        </w:rPr>
-        <w:t xml:space="preserve">(React, </w:t>
-      </w:r>
-      <w:r>
-        <w:rPr>
-          <w:rFonts w:eastAsia="Times New Roman" w:cstheme="minorHAnsi"/>
-          <w:b/>
-          <w:bCs/>
-          <w:color w:val="000000" w:themeColor="text1"/>
-          <w:sz w:val="20"/>
-          <w:szCs w:val="20"/>
-        </w:rPr>
-        <w:t xml:space="preserve">Node.js, </w:t>
-      </w:r>
-      <w:r>
-        <w:rPr>
-          <w:rFonts w:eastAsia="Times New Roman" w:cstheme="minorHAnsi"/>
-          <w:b/>
-          <w:bCs/>
-          <w:color w:val="000000" w:themeColor="text1"/>
-          <w:sz w:val="20"/>
-          <w:szCs w:val="20"/>
-        </w:rPr>
-        <w:t>Express)</w:t>
-      </w:r>
-      <w:r>
-        <w:rPr>
-          <w:rFonts w:eastAsia="Times New Roman" w:cstheme="minorHAnsi"/>
-          <w:b/>
-          <w:bCs/>
-          <w:color w:val="000000" w:themeColor="text1"/>
-          <w:sz w:val="20"/>
-          <w:szCs w:val="20"/>
-        </w:rPr>
-        <w:t>.</w:t>
-      </w:r>
-    </w:p>
-    <w:p>
-      <w:pPr>
-        <w:pStyle w:val="ListParagraph"/>
-        <w:tabs>
-          <w:tab w:val="right" w:pos="10080"/>
-        </w:tabs>
-        <w:spacing w:before="60"/>
-        <w:ind w:left="-360" w:hanging="270"/>
-        <w:rPr>
-          <w:rFonts w:eastAsia="Times New Roman" w:cstheme="minorHAnsi"/>
-          <w:b/>
-          <w:bCs/>
-          <w:sz w:val="20"/>
-          <w:szCs w:val="20"/>
-        </w:rPr>
-      </w:pPr>
-      <w:r>
-        <w:rPr>
-          <w:rFonts w:eastAsia="Times New Roman" w:cstheme="minorHAnsi"/>
-          <w:b/>
-          <w:bCs/>
-          <w:color w:val="000000" w:themeColor="text1"/>
-          <w:sz w:val="20"/>
-          <w:szCs w:val="20"/>
-        </w:rPr>
-        <w:t>Personal Website</w:t>
-      </w:r>
-      <w:r>
-        <w:rPr>
-          <w:rFonts w:eastAsia="Times New Roman" w:cstheme="minorHAnsi"/>
-          <w:b/>
-          <w:bCs/>
-          <w:color w:val="000000" w:themeColor="text1"/>
-          <w:sz w:val="20"/>
-          <w:szCs w:val="20"/>
-        </w:rPr>
-        <w:t xml:space="preserve">: </w:t>
-      </w:r>
-      <w:r>
-        <w:rPr>
-          <w:rFonts w:eastAsia="Times New Roman" w:cstheme="minorHAnsi"/>
-          <w:sz w:val="20"/>
-          <w:szCs w:val="20"/>
-        </w:rPr>
-        <w:t>Set up a personal website using Jekyll, a tool to build lightweight static web pages.</w:t>
-      </w:r>
-      <w:r>
-        <w:rPr>
-          <w:rFonts w:eastAsia="Times New Roman" w:cstheme="minorHAnsi"/>
-          <w:sz w:val="20"/>
-          <w:szCs w:val="20"/>
-        </w:rPr>
-        <w:t xml:space="preserve"> Created python script to scrape GitHub information</w:t>
-      </w:r>
-      <w:r>
-        <w:rPr>
-          <w:rFonts w:eastAsia="Times New Roman" w:cstheme="minorHAnsi"/>
-          <w:sz w:val="20"/>
-          <w:szCs w:val="20"/>
-        </w:rPr>
-        <w:t xml:space="preserve"> </w:t>
-      </w:r>
-      <w:r>
-        <w:rPr>
-          <w:rFonts w:eastAsia="Times New Roman" w:cstheme="minorHAnsi"/>
-          <w:b/>
-          <w:bCs/>
-          <w:sz w:val="20"/>
-          <w:szCs w:val="20"/>
-        </w:rPr>
-        <w:t>(Jekyll</w:t>
-      </w:r>
-      <w:r>
-        <w:rPr>
-          <w:rFonts w:eastAsia="Times New Roman" w:cstheme="minorHAnsi"/>
-          <w:b/>
-          <w:bCs/>
-          <w:sz w:val="20"/>
-          <w:szCs w:val="20"/>
-        </w:rPr>
-        <w:t xml:space="preserve">, </w:t>
-      </w:r>
-      <w:r>
-        <w:rPr>
-          <w:rFonts w:eastAsia="Times New Roman" w:cstheme="minorHAnsi"/>
-          <w:b/>
-          <w:bCs/>
-          <w:sz w:val="20"/>
-          <w:szCs w:val="20"/>
-        </w:rPr>
-        <w:t xml:space="preserve">Liquid, </w:t>
-      </w:r>
-      <w:r>
-        <w:rPr>
-          <w:rFonts w:eastAsia="Times New Roman" w:cstheme="minorHAnsi"/>
-          <w:b/>
-          <w:bCs/>
-          <w:sz w:val="20"/>
-          <w:szCs w:val="20"/>
-        </w:rPr>
-        <w:t>Python</w:t>
-      </w:r>
-      <w:r>
-        <w:rPr>
-          <w:rFonts w:eastAsia="Times New Roman" w:cstheme="minorHAnsi"/>
-          <w:b/>
-          <w:bCs/>
-          <w:sz w:val="20"/>
-          <w:szCs w:val="20"/>
-        </w:rPr>
-        <w:t>)</w:t>
-      </w:r>
-      <w:r>
-        <w:rPr>
-          <w:rFonts w:eastAsia="Times New Roman" w:cstheme="minorHAnsi"/>
-          <w:b/>
-          <w:bCs/>
-          <w:sz w:val="20"/>
-          <w:szCs w:val="20"/>
-        </w:rPr>
-        <w:t>.</w:t>
-      </w:r>
-    </w:p>
-    <w:p>
-      <w:pPr>
-        <w:pStyle w:val="ListParagraph"/>
-        <w:tabs>
-          <w:tab w:val="right" w:pos="10080"/>
-        </w:tabs>
-        <w:spacing w:before="60"/>
-        <w:ind w:left="-360" w:hanging="270"/>
-        <w:rPr>
-          <w:rFonts w:eastAsia="Times New Roman" w:cstheme="minorHAnsi"/>
-          <w:b/>
-          <w:bCs/>
-          <w:sz w:val="20"/>
-          <w:szCs w:val="20"/>
-        </w:rPr>
-      </w:pPr>
-      <w:r>
-        <w:rPr>
-          <w:rFonts w:eastAsia="Times New Roman" w:cstheme="minorHAnsi"/>
-          <w:b/>
-          <w:bCs/>
-          <w:sz w:val="20"/>
-          <w:szCs w:val="20"/>
-        </w:rPr>
-        <w:t>Blindwrite Clone:</w:t>
-      </w:r>
-      <w:r>
-        <w:rPr>
-          <w:rFonts w:eastAsia="Times New Roman" w:cstheme="minorHAnsi"/>
-          <w:sz w:val="20"/>
-          <w:szCs w:val="20"/>
-        </w:rPr>
-        <w:t xml:space="preserve"> </w:t>
-      </w:r>
-      <w:r>
-        <w:rPr>
-          <w:rFonts w:eastAsia="Times New Roman" w:cstheme="minorHAnsi"/>
-          <w:sz w:val="20"/>
-          <w:szCs w:val="20"/>
-        </w:rPr>
-        <w:t xml:space="preserve">Created an </w:t>
-      </w:r>
-      <w:r>
-        <w:rPr>
-          <w:rFonts w:eastAsia="Times New Roman" w:cstheme="minorHAnsi"/>
-          <w:sz w:val="20"/>
-          <w:szCs w:val="20"/>
-        </w:rPr>
-        <w:t>online web app</w:t>
-      </w:r>
-      <w:r>
-        <w:rPr>
-          <w:rFonts w:eastAsia="Times New Roman" w:cstheme="minorHAnsi"/>
-          <w:sz w:val="20"/>
-          <w:szCs w:val="20"/>
-        </w:rPr>
-        <w:t xml:space="preserve"> that allows users to blur their writing to avoid constant self-editing and hopefully avoid writers block </w:t>
-      </w:r>
-      <w:r>
-        <w:rPr>
-          <w:rFonts w:eastAsia="Times New Roman" w:cstheme="minorHAnsi"/>
-          <w:b/>
-          <w:bCs/>
-          <w:sz w:val="20"/>
-          <w:szCs w:val="20"/>
-        </w:rPr>
-        <w:t xml:space="preserve">(plain HTML, CSS, </w:t>
-      </w:r>
-      <w:r>
-        <w:rPr>
-          <w:rFonts w:eastAsia="Times New Roman" w:cstheme="minorHAnsi"/>
-          <w:b/>
-          <w:bCs/>
-          <w:sz w:val="20"/>
-          <w:szCs w:val="20"/>
-        </w:rPr>
-        <w:t>JavaScript</w:t>
-      </w:r>
-      <w:r>
-        <w:rPr>
-          <w:rFonts w:eastAsia="Times New Roman" w:cstheme="minorHAnsi"/>
-          <w:b/>
-          <w:bCs/>
-          <w:sz w:val="20"/>
-          <w:szCs w:val="20"/>
-        </w:rPr>
-        <w:t>)</w:t>
-      </w:r>
-      <w:r>
-        <w:rPr>
-          <w:rFonts w:eastAsia="Times New Roman" w:cstheme="minorHAnsi"/>
-          <w:b/>
-          <w:bCs/>
-          <w:sz w:val="20"/>
-          <w:szCs w:val="20"/>
-        </w:rPr>
-        <w:t>.</w:t>
-      </w:r>
-    </w:p>
-    <w:p>
-      <w:pPr>
-        <w:pStyle w:val="ListParagraph"/>
-        <w:tabs>
-          <w:tab w:val="right" w:pos="10080"/>
-        </w:tabs>
-        <w:spacing w:before="60"/>
-        <w:ind w:left="-360" w:hanging="270"/>
-        <w:rPr>
-          <w:rFonts w:eastAsia="Times New Roman" w:cstheme="minorHAnsi"/>
-          <w:b/>
-          <w:bCs/>
-          <w:sz w:val="20"/>
-          <w:szCs w:val="20"/>
-        </w:rPr>
-      </w:pPr>
-      <w:r>
-        <w:rPr>
-          <w:rFonts w:eastAsia="Times New Roman" w:cstheme="minorHAnsi"/>
-          <w:b/>
-          <w:bCs/>
-          <w:sz w:val="20"/>
-          <w:szCs w:val="20"/>
-        </w:rPr>
-        <w:t>Steam Hours:</w:t>
-      </w:r>
-      <w:r>
-        <w:rPr>
-          <w:rFonts w:eastAsia="Times New Roman" w:cstheme="minorHAnsi"/>
-          <w:sz w:val="20"/>
-          <w:szCs w:val="20"/>
-        </w:rPr>
-        <w:t xml:space="preserve"> </w:t>
-      </w:r>
-      <w:r>
-        <w:rPr>
-          <w:rFonts w:eastAsia="Times New Roman" w:cstheme="minorHAnsi"/>
-          <w:sz w:val="20"/>
-          <w:szCs w:val="20"/>
-        </w:rPr>
-        <w:t>Created scripts</w:t>
-      </w:r>
-      <w:r>
-        <w:rPr>
-          <w:rFonts w:eastAsia="Times New Roman" w:cstheme="minorHAnsi"/>
-          <w:sz w:val="20"/>
-          <w:szCs w:val="20"/>
-        </w:rPr>
-        <w:t xml:space="preserve"> </w:t>
-      </w:r>
-      <w:r>
-        <w:rPr>
-          <w:rFonts w:eastAsia="Times New Roman" w:cstheme="minorHAnsi"/>
-          <w:sz w:val="20"/>
-          <w:szCs w:val="20"/>
-        </w:rPr>
-        <w:t>to interact with the Steam API and analyze</w:t>
-      </w:r>
-      <w:r>
-        <w:rPr>
-          <w:rFonts w:eastAsia="Times New Roman" w:cstheme="minorHAnsi"/>
-          <w:sz w:val="20"/>
-          <w:szCs w:val="20"/>
-        </w:rPr>
-        <w:t>d</w:t>
-      </w:r>
-      <w:r>
-        <w:rPr>
-          <w:rFonts w:eastAsia="Times New Roman" w:cstheme="minorHAnsi"/>
-          <w:sz w:val="20"/>
-          <w:szCs w:val="20"/>
-        </w:rPr>
-        <w:t xml:space="preserve"> data</w:t>
-      </w:r>
-      <w:r>
-        <w:rPr>
-          <w:rFonts w:eastAsia="Times New Roman" w:cstheme="minorHAnsi"/>
-          <w:sz w:val="20"/>
-          <w:szCs w:val="20"/>
-        </w:rPr>
-        <w:t xml:space="preserve"> with R</w:t>
-      </w:r>
-      <w:r>
-        <w:rPr>
-          <w:rFonts w:eastAsia="Times New Roman" w:cstheme="minorHAnsi"/>
-          <w:sz w:val="20"/>
-          <w:szCs w:val="20"/>
-        </w:rPr>
-        <w:t xml:space="preserve"> </w:t>
-      </w:r>
-      <w:r>
-        <w:rPr>
-          <w:rFonts w:eastAsia="Times New Roman" w:cstheme="minorHAnsi"/>
-          <w:b/>
-          <w:bCs/>
-          <w:sz w:val="20"/>
-          <w:szCs w:val="20"/>
-        </w:rPr>
-        <w:t>(Python, R)</w:t>
-      </w:r>
-      <w:r>
-        <w:rPr>
-          <w:rFonts w:eastAsia="Times New Roman" w:cstheme="minorHAnsi"/>
-          <w:b/>
-          <w:bCs/>
-          <w:sz w:val="20"/>
-          <w:szCs w:val="20"/>
-        </w:rPr>
-        <w:t>.</w:t>
-      </w:r>
-    </w:p>
-    <w:p>
-      <w:pPr>
-        <w:pStyle w:val="ListParagraph"/>
-        <w:tabs>
-          <w:tab w:val="right" w:pos="10080"/>
-        </w:tabs>
-        <w:spacing w:before="60"/>
-        <w:ind w:left="-360" w:hanging="270"/>
-        <w:rPr>
-          <w:rFonts w:eastAsia="Times New Roman" w:cstheme="minorHAnsi"/>
-          <w:b/>
-          <w:bCs/>
-          <w:sz w:val="20"/>
-          <w:szCs w:val="20"/>
-        </w:rPr>
-      </w:pPr>
-      <w:r>
-        <w:rPr>
-          <w:rFonts w:eastAsia="Times New Roman" w:cstheme="minorHAnsi"/>
-          <w:b/>
-          <w:bCs/>
-          <w:sz w:val="20"/>
-          <w:szCs w:val="20"/>
-        </w:rPr>
-        <w:t>Handwritten Digit Classifier:</w:t>
-      </w:r>
-      <w:r>
-        <w:rPr>
-          <w:rFonts w:eastAsia="Times New Roman" w:cstheme="minorHAnsi"/>
-          <w:sz w:val="20"/>
-          <w:szCs w:val="20"/>
-        </w:rPr>
-        <w:t xml:space="preserve"> </w:t>
-      </w:r>
-      <w:r>
-        <w:rPr>
-          <w:rFonts w:eastAsia="Times New Roman" w:cstheme="minorHAnsi"/>
-          <w:sz w:val="20"/>
-          <w:szCs w:val="20"/>
-        </w:rPr>
-        <w:t>Created a</w:t>
-      </w:r>
-      <w:r>
-        <w:rPr>
-          <w:rFonts w:eastAsia="Times New Roman" w:cstheme="minorHAnsi"/>
-          <w:sz w:val="20"/>
-          <w:szCs w:val="20"/>
-        </w:rPr>
-        <w:t xml:space="preserve"> </w:t>
-      </w:r>
-      <w:r>
-        <w:rPr>
-          <w:rFonts w:eastAsia="Times New Roman" w:cstheme="minorHAnsi"/>
-          <w:sz w:val="20"/>
-          <w:szCs w:val="20"/>
-        </w:rPr>
-        <w:t>n</w:t>
-      </w:r>
-      <w:r>
-        <w:rPr>
-          <w:rFonts w:eastAsia="Times New Roman" w:cstheme="minorHAnsi"/>
-          <w:sz w:val="20"/>
-          <w:szCs w:val="20"/>
-        </w:rPr>
-        <w:t xml:space="preserve">eural </w:t>
-      </w:r>
-      <w:r>
-        <w:rPr>
-          <w:rFonts w:eastAsia="Times New Roman" w:cstheme="minorHAnsi"/>
-          <w:sz w:val="20"/>
-          <w:szCs w:val="20"/>
-        </w:rPr>
-        <w:t>n</w:t>
-      </w:r>
-      <w:r>
-        <w:rPr>
-          <w:rFonts w:eastAsia="Times New Roman" w:cstheme="minorHAnsi"/>
-          <w:sz w:val="20"/>
-          <w:szCs w:val="20"/>
-        </w:rPr>
-        <w:t xml:space="preserve">etwork </w:t>
-      </w:r>
-      <w:r>
-        <w:rPr>
-          <w:rFonts w:eastAsia="Times New Roman" w:cstheme="minorHAnsi"/>
-          <w:sz w:val="20"/>
-          <w:szCs w:val="20"/>
-        </w:rPr>
-        <w:t>from scratch</w:t>
-      </w:r>
-      <w:r>
-        <w:rPr>
-          <w:rFonts w:eastAsia="Times New Roman" w:cstheme="minorHAnsi"/>
-          <w:sz w:val="20"/>
-          <w:szCs w:val="20"/>
-        </w:rPr>
-        <w:t xml:space="preserve"> </w:t>
-      </w:r>
-      <w:r>
-        <w:rPr>
-          <w:rFonts w:eastAsia="Times New Roman" w:cstheme="minorHAnsi"/>
-          <w:sz w:val="20"/>
-          <w:szCs w:val="20"/>
-        </w:rPr>
-        <w:t>without libraries</w:t>
-      </w:r>
-      <w:r>
-        <w:rPr>
-          <w:rFonts w:eastAsia="Times New Roman" w:cstheme="minorHAnsi"/>
-          <w:sz w:val="20"/>
-          <w:szCs w:val="20"/>
-        </w:rPr>
-        <w:t xml:space="preserve"> to learn how neural networks work </w:t>
-      </w:r>
-      <w:r>
-        <w:rPr>
-          <w:rFonts w:eastAsia="Times New Roman" w:cstheme="minorHAnsi"/>
-          <w:b/>
-          <w:bCs/>
-          <w:sz w:val="20"/>
-          <w:szCs w:val="20"/>
-        </w:rPr>
-        <w:t>(Java)</w:t>
-      </w:r>
-      <w:r>
-        <w:rPr>
-          <w:rFonts w:eastAsia="Times New Roman" w:cstheme="minorHAnsi"/>
-          <w:b/>
-          <w:bCs/>
-          <w:sz w:val="20"/>
-          <w:szCs w:val="20"/>
-        </w:rPr>
-        <w:t>.</w:t>
-      </w:r>
-    </w:p>
-    <w:p>
-      <w:pPr>
-        <w:pStyle w:val="ListParagraph"/>
-        <w:tabs>
-          <w:tab w:val="right" w:pos="10080"/>
-        </w:tabs>
-        <w:spacing w:before="60"/>
-        <w:ind w:hanging="630"/>
-        <w:rPr>
-          <w:rFonts w:eastAsia="Times New Roman" w:cstheme="minorHAnsi"/>
-          <w:b/>
-          <w:bCs/>
-          <w:sz w:val="20"/>
-          <w:szCs w:val="20"/>
-        </w:rPr>
-      </w:pPr>
-    </w:p>
-    <w:p>
-      <w:pPr>
-        <w:pStyle w:val="ListParagraph"/>
-        <w:tabs>
-          <w:tab w:val="right" w:pos="10080"/>
-        </w:tabs>
-        <w:spacing w:before="60"/>
-        <w:ind w:hanging="630"/>
+        <w:spacing w:after="120"/>
+        <w:ind w:hanging="634"/>
+        <w:contextualSpacing w:val="0"/>
         <w:rPr>
           <w:rFonts w:eastAsia="Times New Roman" w:cstheme="minorHAnsi"/>
           <w:sz w:val="20"/>
@@ -2576,6 +1992,587 @@
       <w:r>
         <w:rPr>
           <w:rFonts w:eastAsia="Times New Roman" w:cstheme="minorHAnsi"/>
+          <w:sz w:val="20"/>
+          <w:szCs w:val="20"/>
+        </w:rPr>
+        <w:t>.</w:t>
+      </w:r>
+    </w:p>
+    <w:p>
+      <w:pPr>
+        <w:pStyle w:val="ListParagraph"/>
+        <w:numPr>
+          <w:ilvl w:val="0"/>
+          <w:numId w:val="40"/>
+        </w:numPr>
+        <w:tabs>
+          <w:tab w:val="right" w:pos="10080"/>
+        </w:tabs>
+        <w:ind w:left="-180" w:hanging="270"/>
+        <w:rPr>
+          <w:rFonts w:eastAsia="Times New Roman" w:cstheme="minorHAnsi"/>
+          <w:b/>
+          <w:bCs/>
+          <w:color w:val="000000" w:themeColor="text1"/>
+          <w:sz w:val="20"/>
+          <w:szCs w:val="20"/>
+        </w:rPr>
+      </w:pPr>
+      <w:r>
+        <w:rPr>
+          <w:rFonts w:eastAsia="Times New Roman" w:cstheme="minorHAnsi"/>
+          <w:b/>
+          <w:bCs/>
+          <w:color w:val="000000" w:themeColor="text1"/>
+          <w:sz w:val="20"/>
+          <w:szCs w:val="20"/>
+        </w:rPr>
+        <w:t>Lightbulb</w:t>
+      </w:r>
+      <w:r>
+        <w:rPr>
+          <w:rFonts w:eastAsia="Times New Roman" w:cstheme="minorHAnsi"/>
+          <w:b/>
+          <w:bCs/>
+          <w:color w:val="000000" w:themeColor="text1"/>
+          <w:sz w:val="20"/>
+          <w:szCs w:val="20"/>
+        </w:rPr>
+        <w:t xml:space="preserve">: </w:t>
+      </w:r>
+      <w:r>
+        <w:rPr>
+          <w:rFonts w:eastAsia="Times New Roman" w:cstheme="minorHAnsi"/>
+          <w:color w:val="000000" w:themeColor="text1"/>
+          <w:sz w:val="20"/>
+          <w:szCs w:val="20"/>
+        </w:rPr>
+        <w:t>Created</w:t>
+      </w:r>
+      <w:r>
+        <w:rPr>
+          <w:rFonts w:eastAsia="Times New Roman" w:cstheme="minorHAnsi"/>
+          <w:color w:val="000000" w:themeColor="text1"/>
+          <w:sz w:val="20"/>
+          <w:szCs w:val="20"/>
+        </w:rPr>
+        <w:t xml:space="preserve"> a collaboration tool to connect people looking to work on projects. Competed in 2021 Transcend Competition </w:t>
+      </w:r>
+      <w:r>
+        <w:rPr>
+          <w:rFonts w:eastAsia="Times New Roman" w:cstheme="minorHAnsi"/>
+          <w:b/>
+          <w:bCs/>
+          <w:color w:val="000000" w:themeColor="text1"/>
+          <w:sz w:val="20"/>
+          <w:szCs w:val="20"/>
+        </w:rPr>
+        <w:t xml:space="preserve">(React, </w:t>
+      </w:r>
+      <w:r>
+        <w:rPr>
+          <w:rFonts w:eastAsia="Times New Roman" w:cstheme="minorHAnsi"/>
+          <w:b/>
+          <w:bCs/>
+          <w:color w:val="000000" w:themeColor="text1"/>
+          <w:sz w:val="20"/>
+          <w:szCs w:val="20"/>
+        </w:rPr>
+        <w:t xml:space="preserve">Node.js, </w:t>
+      </w:r>
+      <w:r>
+        <w:rPr>
+          <w:rFonts w:eastAsia="Times New Roman" w:cstheme="minorHAnsi"/>
+          <w:b/>
+          <w:bCs/>
+          <w:color w:val="000000" w:themeColor="text1"/>
+          <w:sz w:val="20"/>
+          <w:szCs w:val="20"/>
+        </w:rPr>
+        <w:t>Express)</w:t>
+      </w:r>
+      <w:r>
+        <w:rPr>
+          <w:rFonts w:eastAsia="Times New Roman" w:cstheme="minorHAnsi"/>
+          <w:b/>
+          <w:bCs/>
+          <w:color w:val="000000" w:themeColor="text1"/>
+          <w:sz w:val="20"/>
+          <w:szCs w:val="20"/>
+        </w:rPr>
+        <w:t>.</w:t>
+      </w:r>
+    </w:p>
+    <w:p>
+      <w:pPr>
+        <w:pStyle w:val="ListParagraph"/>
+        <w:numPr>
+          <w:ilvl w:val="0"/>
+          <w:numId w:val="40"/>
+        </w:numPr>
+        <w:tabs>
+          <w:tab w:val="right" w:pos="10080"/>
+        </w:tabs>
+        <w:spacing w:before="60"/>
+        <w:ind w:left="-180" w:hanging="270"/>
+        <w:rPr>
+          <w:rFonts w:eastAsia="Times New Roman" w:cstheme="minorHAnsi"/>
+          <w:b/>
+          <w:bCs/>
+          <w:sz w:val="20"/>
+          <w:szCs w:val="20"/>
+        </w:rPr>
+      </w:pPr>
+      <w:r>
+        <w:rPr>
+          <w:rFonts w:eastAsia="Times New Roman" w:cstheme="minorHAnsi"/>
+          <w:b/>
+          <w:bCs/>
+          <w:color w:val="000000" w:themeColor="text1"/>
+          <w:sz w:val="20"/>
+          <w:szCs w:val="20"/>
+        </w:rPr>
+        <w:t>Personal Website</w:t>
+      </w:r>
+      <w:r>
+        <w:rPr>
+          <w:rFonts w:eastAsia="Times New Roman" w:cstheme="minorHAnsi"/>
+          <w:b/>
+          <w:bCs/>
+          <w:color w:val="000000" w:themeColor="text1"/>
+          <w:sz w:val="20"/>
+          <w:szCs w:val="20"/>
+        </w:rPr>
+        <w:t xml:space="preserve">: </w:t>
+      </w:r>
+      <w:r>
+        <w:rPr>
+          <w:rFonts w:eastAsia="Times New Roman" w:cstheme="minorHAnsi"/>
+          <w:sz w:val="20"/>
+          <w:szCs w:val="20"/>
+        </w:rPr>
+        <w:t>Set up a personal website using Jekyll, a tool to build lightweight static web pages.</w:t>
+      </w:r>
+      <w:r>
+        <w:rPr>
+          <w:rFonts w:eastAsia="Times New Roman" w:cstheme="minorHAnsi"/>
+          <w:sz w:val="20"/>
+          <w:szCs w:val="20"/>
+        </w:rPr>
+        <w:t xml:space="preserve"> Created python script to scrape GitHub information</w:t>
+      </w:r>
+      <w:r>
+        <w:rPr>
+          <w:rFonts w:eastAsia="Times New Roman" w:cstheme="minorHAnsi"/>
+          <w:sz w:val="20"/>
+          <w:szCs w:val="20"/>
+        </w:rPr>
+        <w:t xml:space="preserve"> </w:t>
+      </w:r>
+      <w:r>
+        <w:rPr>
+          <w:rFonts w:eastAsia="Times New Roman" w:cstheme="minorHAnsi"/>
+          <w:b/>
+          <w:bCs/>
+          <w:sz w:val="20"/>
+          <w:szCs w:val="20"/>
+        </w:rPr>
+        <w:t>(Jekyll</w:t>
+      </w:r>
+      <w:r>
+        <w:rPr>
+          <w:rFonts w:eastAsia="Times New Roman" w:cstheme="minorHAnsi"/>
+          <w:b/>
+          <w:bCs/>
+          <w:sz w:val="20"/>
+          <w:szCs w:val="20"/>
+        </w:rPr>
+        <w:t xml:space="preserve">, </w:t>
+      </w:r>
+      <w:r>
+        <w:rPr>
+          <w:rFonts w:eastAsia="Times New Roman" w:cstheme="minorHAnsi"/>
+          <w:b/>
+          <w:bCs/>
+          <w:sz w:val="20"/>
+          <w:szCs w:val="20"/>
+        </w:rPr>
+        <w:t xml:space="preserve">Liquid, </w:t>
+      </w:r>
+      <w:r>
+        <w:rPr>
+          <w:rFonts w:eastAsia="Times New Roman" w:cstheme="minorHAnsi"/>
+          <w:b/>
+          <w:bCs/>
+          <w:sz w:val="20"/>
+          <w:szCs w:val="20"/>
+        </w:rPr>
+        <w:t>Python</w:t>
+      </w:r>
+      <w:r>
+        <w:rPr>
+          <w:rFonts w:eastAsia="Times New Roman" w:cstheme="minorHAnsi"/>
+          <w:b/>
+          <w:bCs/>
+          <w:sz w:val="20"/>
+          <w:szCs w:val="20"/>
+        </w:rPr>
+        <w:t>)</w:t>
+      </w:r>
+      <w:r>
+        <w:rPr>
+          <w:rFonts w:eastAsia="Times New Roman" w:cstheme="minorHAnsi"/>
+          <w:b/>
+          <w:bCs/>
+          <w:sz w:val="20"/>
+          <w:szCs w:val="20"/>
+        </w:rPr>
+        <w:t>.</w:t>
+      </w:r>
+    </w:p>
+    <w:p>
+      <w:pPr>
+        <w:pStyle w:val="ListParagraph"/>
+        <w:numPr>
+          <w:ilvl w:val="0"/>
+          <w:numId w:val="40"/>
+        </w:numPr>
+        <w:tabs>
+          <w:tab w:val="right" w:pos="10080"/>
+        </w:tabs>
+        <w:spacing w:before="60"/>
+        <w:ind w:left="-180" w:hanging="270"/>
+        <w:rPr>
+          <w:rFonts w:eastAsia="Times New Roman" w:cstheme="minorHAnsi"/>
+          <w:b/>
+          <w:bCs/>
+          <w:sz w:val="20"/>
+          <w:szCs w:val="20"/>
+        </w:rPr>
+      </w:pPr>
+      <w:r>
+        <w:rPr>
+          <w:rFonts w:eastAsia="Times New Roman" w:cstheme="minorHAnsi"/>
+          <w:b/>
+          <w:bCs/>
+          <w:sz w:val="20"/>
+          <w:szCs w:val="20"/>
+        </w:rPr>
+        <w:t>Blindwrite Clone:</w:t>
+      </w:r>
+      <w:r>
+        <w:rPr>
+          <w:rFonts w:eastAsia="Times New Roman" w:cstheme="minorHAnsi"/>
+          <w:sz w:val="20"/>
+          <w:szCs w:val="20"/>
+        </w:rPr>
+        <w:t xml:space="preserve"> </w:t>
+      </w:r>
+      <w:r>
+        <w:rPr>
+          <w:rFonts w:eastAsia="Times New Roman" w:cstheme="minorHAnsi"/>
+          <w:sz w:val="20"/>
+          <w:szCs w:val="20"/>
+        </w:rPr>
+        <w:t xml:space="preserve">Created an </w:t>
+      </w:r>
+      <w:r>
+        <w:rPr>
+          <w:rFonts w:eastAsia="Times New Roman" w:cstheme="minorHAnsi"/>
+          <w:sz w:val="20"/>
+          <w:szCs w:val="20"/>
+        </w:rPr>
+        <w:t>online web app</w:t>
+      </w:r>
+      <w:r>
+        <w:rPr>
+          <w:rFonts w:eastAsia="Times New Roman" w:cstheme="minorHAnsi"/>
+          <w:sz w:val="20"/>
+          <w:szCs w:val="20"/>
+        </w:rPr>
+        <w:t xml:space="preserve"> that allows users to blur their writing to avoid constant self-editing and hopefully avoid writers block </w:t>
+      </w:r>
+      <w:r>
+        <w:rPr>
+          <w:rFonts w:eastAsia="Times New Roman" w:cstheme="minorHAnsi"/>
+          <w:b/>
+          <w:bCs/>
+          <w:sz w:val="20"/>
+          <w:szCs w:val="20"/>
+        </w:rPr>
+        <w:t xml:space="preserve">(plain HTML, CSS, </w:t>
+      </w:r>
+      <w:r>
+        <w:rPr>
+          <w:rFonts w:eastAsia="Times New Roman" w:cstheme="minorHAnsi"/>
+          <w:b/>
+          <w:bCs/>
+          <w:sz w:val="20"/>
+          <w:szCs w:val="20"/>
+        </w:rPr>
+        <w:t>JavaScript</w:t>
+      </w:r>
+      <w:r>
+        <w:rPr>
+          <w:rFonts w:eastAsia="Times New Roman" w:cstheme="minorHAnsi"/>
+          <w:b/>
+          <w:bCs/>
+          <w:sz w:val="20"/>
+          <w:szCs w:val="20"/>
+        </w:rPr>
+        <w:t>)</w:t>
+      </w:r>
+      <w:r>
+        <w:rPr>
+          <w:rFonts w:eastAsia="Times New Roman" w:cstheme="minorHAnsi"/>
+          <w:b/>
+          <w:bCs/>
+          <w:sz w:val="20"/>
+          <w:szCs w:val="20"/>
+        </w:rPr>
+        <w:t>.</w:t>
+      </w:r>
+    </w:p>
+    <w:p>
+      <w:pPr>
+        <w:pStyle w:val="ListParagraph"/>
+        <w:numPr>
+          <w:ilvl w:val="0"/>
+          <w:numId w:val="40"/>
+        </w:numPr>
+        <w:tabs>
+          <w:tab w:val="right" w:pos="10080"/>
+        </w:tabs>
+        <w:spacing w:before="60"/>
+        <w:ind w:left="-180" w:hanging="270"/>
+        <w:rPr>
+          <w:rFonts w:eastAsia="Times New Roman" w:cstheme="minorHAnsi"/>
+          <w:b/>
+          <w:bCs/>
+          <w:sz w:val="20"/>
+          <w:szCs w:val="20"/>
+        </w:rPr>
+      </w:pPr>
+      <w:r>
+        <w:rPr>
+          <w:rFonts w:eastAsia="Times New Roman" w:cstheme="minorHAnsi"/>
+          <w:b/>
+          <w:bCs/>
+          <w:sz w:val="20"/>
+          <w:szCs w:val="20"/>
+        </w:rPr>
+        <w:t>Steam Hours:</w:t>
+      </w:r>
+      <w:r>
+        <w:rPr>
+          <w:rFonts w:eastAsia="Times New Roman" w:cstheme="minorHAnsi"/>
+          <w:sz w:val="20"/>
+          <w:szCs w:val="20"/>
+        </w:rPr>
+        <w:t xml:space="preserve"> </w:t>
+      </w:r>
+      <w:r>
+        <w:rPr>
+          <w:rFonts w:eastAsia="Times New Roman" w:cstheme="minorHAnsi"/>
+          <w:sz w:val="20"/>
+          <w:szCs w:val="20"/>
+        </w:rPr>
+        <w:t>Created scripts</w:t>
+      </w:r>
+      <w:r>
+        <w:rPr>
+          <w:rFonts w:eastAsia="Times New Roman" w:cstheme="minorHAnsi"/>
+          <w:sz w:val="20"/>
+          <w:szCs w:val="20"/>
+        </w:rPr>
+        <w:t xml:space="preserve"> </w:t>
+      </w:r>
+      <w:r>
+        <w:rPr>
+          <w:rFonts w:eastAsia="Times New Roman" w:cstheme="minorHAnsi"/>
+          <w:sz w:val="20"/>
+          <w:szCs w:val="20"/>
+        </w:rPr>
+        <w:t>to interact with the Steam API and analyze</w:t>
+      </w:r>
+      <w:r>
+        <w:rPr>
+          <w:rFonts w:eastAsia="Times New Roman" w:cstheme="minorHAnsi"/>
+          <w:sz w:val="20"/>
+          <w:szCs w:val="20"/>
+        </w:rPr>
+        <w:t>d</w:t>
+      </w:r>
+      <w:r>
+        <w:rPr>
+          <w:rFonts w:eastAsia="Times New Roman" w:cstheme="minorHAnsi"/>
+          <w:sz w:val="20"/>
+          <w:szCs w:val="20"/>
+        </w:rPr>
+        <w:t xml:space="preserve"> data</w:t>
+      </w:r>
+      <w:r>
+        <w:rPr>
+          <w:rFonts w:eastAsia="Times New Roman" w:cstheme="minorHAnsi"/>
+          <w:sz w:val="20"/>
+          <w:szCs w:val="20"/>
+        </w:rPr>
+        <w:t xml:space="preserve"> with R</w:t>
+      </w:r>
+      <w:r>
+        <w:rPr>
+          <w:rFonts w:eastAsia="Times New Roman" w:cstheme="minorHAnsi"/>
+          <w:sz w:val="20"/>
+          <w:szCs w:val="20"/>
+        </w:rPr>
+        <w:t xml:space="preserve"> </w:t>
+      </w:r>
+      <w:r>
+        <w:rPr>
+          <w:rFonts w:eastAsia="Times New Roman" w:cstheme="minorHAnsi"/>
+          <w:b/>
+          <w:bCs/>
+          <w:sz w:val="20"/>
+          <w:szCs w:val="20"/>
+        </w:rPr>
+        <w:t>(Python, R)</w:t>
+      </w:r>
+      <w:r>
+        <w:rPr>
+          <w:rFonts w:eastAsia="Times New Roman" w:cstheme="minorHAnsi"/>
+          <w:b/>
+          <w:bCs/>
+          <w:sz w:val="20"/>
+          <w:szCs w:val="20"/>
+        </w:rPr>
+        <w:t>.</w:t>
+      </w:r>
+    </w:p>
+    <w:p>
+      <w:pPr>
+        <w:pStyle w:val="ListParagraph"/>
+        <w:numPr>
+          <w:ilvl w:val="0"/>
+          <w:numId w:val="40"/>
+        </w:numPr>
+        <w:tabs>
+          <w:tab w:val="right" w:pos="10080"/>
+        </w:tabs>
+        <w:spacing w:before="60"/>
+        <w:ind w:left="-180" w:hanging="270"/>
+        <w:rPr>
+          <w:rFonts w:eastAsia="Times New Roman" w:cstheme="minorHAnsi"/>
+          <w:b/>
+          <w:bCs/>
+          <w:sz w:val="20"/>
+          <w:szCs w:val="20"/>
+        </w:rPr>
+      </w:pPr>
+      <w:r>
+        <w:rPr>
+          <w:rFonts w:eastAsia="Times New Roman" w:cstheme="minorHAnsi"/>
+          <w:b/>
+          <w:bCs/>
+          <w:sz w:val="20"/>
+          <w:szCs w:val="20"/>
+        </w:rPr>
+        <w:t>Handwritten Digit Classifier:</w:t>
+      </w:r>
+      <w:r>
+        <w:rPr>
+          <w:rFonts w:eastAsia="Times New Roman" w:cstheme="minorHAnsi"/>
+          <w:sz w:val="20"/>
+          <w:szCs w:val="20"/>
+        </w:rPr>
+        <w:t xml:space="preserve"> </w:t>
+      </w:r>
+      <w:r>
+        <w:rPr>
+          <w:rFonts w:eastAsia="Times New Roman" w:cstheme="minorHAnsi"/>
+          <w:sz w:val="20"/>
+          <w:szCs w:val="20"/>
+        </w:rPr>
+        <w:t>Created a</w:t>
+      </w:r>
+      <w:r>
+        <w:rPr>
+          <w:rFonts w:eastAsia="Times New Roman" w:cstheme="minorHAnsi"/>
+          <w:sz w:val="20"/>
+          <w:szCs w:val="20"/>
+        </w:rPr>
+        <w:t xml:space="preserve"> </w:t>
+      </w:r>
+      <w:r>
+        <w:rPr>
+          <w:rFonts w:eastAsia="Times New Roman" w:cstheme="minorHAnsi"/>
+          <w:sz w:val="20"/>
+          <w:szCs w:val="20"/>
+        </w:rPr>
+        <w:t>n</w:t>
+      </w:r>
+      <w:r>
+        <w:rPr>
+          <w:rFonts w:eastAsia="Times New Roman" w:cstheme="minorHAnsi"/>
+          <w:sz w:val="20"/>
+          <w:szCs w:val="20"/>
+        </w:rPr>
+        <w:t xml:space="preserve">eural </w:t>
+      </w:r>
+      <w:r>
+        <w:rPr>
+          <w:rFonts w:eastAsia="Times New Roman" w:cstheme="minorHAnsi"/>
+          <w:sz w:val="20"/>
+          <w:szCs w:val="20"/>
+        </w:rPr>
+        <w:t>n</w:t>
+      </w:r>
+      <w:r>
+        <w:rPr>
+          <w:rFonts w:eastAsia="Times New Roman" w:cstheme="minorHAnsi"/>
+          <w:sz w:val="20"/>
+          <w:szCs w:val="20"/>
+        </w:rPr>
+        <w:t xml:space="preserve">etwork </w:t>
+      </w:r>
+      <w:r>
+        <w:rPr>
+          <w:rFonts w:eastAsia="Times New Roman" w:cstheme="minorHAnsi"/>
+          <w:sz w:val="20"/>
+          <w:szCs w:val="20"/>
+        </w:rPr>
+        <w:t>from scratch</w:t>
+      </w:r>
+      <w:r>
+        <w:rPr>
+          <w:rFonts w:eastAsia="Times New Roman" w:cstheme="minorHAnsi"/>
+          <w:sz w:val="20"/>
+          <w:szCs w:val="20"/>
+        </w:rPr>
+        <w:t xml:space="preserve"> </w:t>
+      </w:r>
+      <w:r>
+        <w:rPr>
+          <w:rFonts w:eastAsia="Times New Roman" w:cstheme="minorHAnsi"/>
+          <w:sz w:val="20"/>
+          <w:szCs w:val="20"/>
+        </w:rPr>
+        <w:t xml:space="preserve">to learn how neural networks work </w:t>
+      </w:r>
+      <w:r>
+        <w:rPr>
+          <w:rFonts w:eastAsia="Times New Roman" w:cstheme="minorHAnsi"/>
+          <w:b/>
+          <w:bCs/>
+          <w:sz w:val="20"/>
+          <w:szCs w:val="20"/>
+        </w:rPr>
+        <w:t>(Java)</w:t>
+      </w:r>
+      <w:r>
+        <w:rPr>
+          <w:rFonts w:eastAsia="Times New Roman" w:cstheme="minorHAnsi"/>
+          <w:b/>
+          <w:bCs/>
           <w:sz w:val="20"/>
           <w:szCs w:val="20"/>
         </w:rPr>
@@ -7290,6 +7287,119 @@
     </w:lvl>
   </w:abstractNum>
   <w:abstractNum w:abstractNumId="36" w15:restartNumberingAfterBreak="0">
+    <w:nsid w:val="7C3A16C1"/>
+    <w:multiLevelType w:val="hybridMultilevel"/>
+    <w:tmpl w:val="2A3A6584"/>
+    <w:lvl w:ilvl="0" w:tplc="04090001">
+      <w:start w:val="1"/>
+      <w:numFmt w:val="bullet"/>
+      <w:lvlText w:val=""/>
+      <w:lvlJc w:val="left"/>
+      <w:pPr>
+        <w:ind w:left="90" w:hanging="360"/>
+      </w:pPr>
+      <w:rPr>
+        <w:rFonts w:ascii="Symbol" w:hAnsi="Symbol" w:hint="default"/>
+      </w:rPr>
+    </w:lvl>
+    <w:lvl w:ilvl="1" w:tplc="04090003" w:tentative="1">
+      <w:start w:val="1"/>
+      <w:numFmt w:val="bullet"/>
+      <w:lvlText w:val="o"/>
+      <w:lvlJc w:val="left"/>
+      <w:pPr>
+        <w:ind w:left="810" w:hanging="360"/>
+      </w:pPr>
+      <w:rPr>
+        <w:rFonts w:ascii="Courier New" w:hAnsi="Courier New" w:cs="Courier New" w:hint="default"/>
+      </w:rPr>
+    </w:lvl>
+    <w:lvl w:ilvl="2" w:tplc="04090005" w:tentative="1">
+      <w:start w:val="1"/>
+      <w:numFmt w:val="bullet"/>
+      <w:lvlText w:val=""/>
+      <w:lvlJc w:val="left"/>
+      <w:pPr>
+        <w:ind w:left="1530" w:hanging="360"/>
+      </w:pPr>
+      <w:rPr>
+        <w:rFonts w:ascii="Wingdings" w:hAnsi="Wingdings" w:hint="default"/>
+      </w:rPr>
+    </w:lvl>
+    <w:lvl w:ilvl="3" w:tplc="04090001" w:tentative="1">
+      <w:start w:val="1"/>
+      <w:numFmt w:val="bullet"/>
+      <w:lvlText w:val=""/>
+      <w:lvlJc w:val="left"/>
+      <w:pPr>
+        <w:ind w:left="2250" w:hanging="360"/>
+      </w:pPr>
+      <w:rPr>
+        <w:rFonts w:ascii="Symbol" w:hAnsi="Symbol" w:hint="default"/>
+      </w:rPr>
+    </w:lvl>
+    <w:lvl w:ilvl="4" w:tplc="04090003" w:tentative="1">
+      <w:start w:val="1"/>
+      <w:numFmt w:val="bullet"/>
+      <w:lvlText w:val="o"/>
+      <w:lvlJc w:val="left"/>
+      <w:pPr>
+        <w:ind w:left="2970" w:hanging="360"/>
+      </w:pPr>
+      <w:rPr>
+        <w:rFonts w:ascii="Courier New" w:hAnsi="Courier New" w:cs="Courier New" w:hint="default"/>
+      </w:rPr>
+    </w:lvl>
+    <w:lvl w:ilvl="5" w:tplc="04090005" w:tentative="1">
+      <w:start w:val="1"/>
+      <w:numFmt w:val="bullet"/>
+      <w:lvlText w:val=""/>
+      <w:lvlJc w:val="left"/>
+      <w:pPr>
+        <w:ind w:left="3690" w:hanging="360"/>
+      </w:pPr>
+      <w:rPr>
+        <w:rFonts w:ascii="Wingdings" w:hAnsi="Wingdings" w:hint="default"/>
+      </w:rPr>
+    </w:lvl>
+    <w:lvl w:ilvl="6" w:tplc="04090001" w:tentative="1">
+      <w:start w:val="1"/>
+      <w:numFmt w:val="bullet"/>
+      <w:lvlText w:val=""/>
+      <w:lvlJc w:val="left"/>
+      <w:pPr>
+        <w:ind w:left="4410" w:hanging="360"/>
+      </w:pPr>
+      <w:rPr>
+        <w:rFonts w:ascii="Symbol" w:hAnsi="Symbol" w:hint="default"/>
+      </w:rPr>
+    </w:lvl>
+    <w:lvl w:ilvl="7" w:tplc="04090003" w:tentative="1">
+      <w:start w:val="1"/>
+      <w:numFmt w:val="bullet"/>
+      <w:lvlText w:val="o"/>
+      <w:lvlJc w:val="left"/>
+      <w:pPr>
+        <w:ind w:left="5130" w:hanging="360"/>
+      </w:pPr>
+      <w:rPr>
+        <w:rFonts w:ascii="Courier New" w:hAnsi="Courier New" w:cs="Courier New" w:hint="default"/>
+      </w:rPr>
+    </w:lvl>
+    <w:lvl w:ilvl="8" w:tplc="04090005" w:tentative="1">
+      <w:start w:val="1"/>
+      <w:numFmt w:val="bullet"/>
+      <w:lvlText w:val=""/>
+      <w:lvlJc w:val="left"/>
+      <w:pPr>
+        <w:ind w:left="5850" w:hanging="360"/>
+      </w:pPr>
+      <w:rPr>
+        <w:rFonts w:ascii="Wingdings" w:hAnsi="Wingdings" w:hint="default"/>
+      </w:rPr>
+    </w:lvl>
+  </w:abstractNum>
+  <w:abstractNum w:abstractNumId="37" w15:restartNumberingAfterBreak="0">
     <w:nsid w:val="7D9E5CAB"/>
     <w:multiLevelType w:val="hybridMultilevel"/>
     <w:tmpl w:val="8B84E2AE"/>
@@ -7402,7 +7512,7 @@
       </w:rPr>
     </w:lvl>
   </w:abstractNum>
-  <w:abstractNum w:abstractNumId="37" w15:restartNumberingAfterBreak="0">
+  <w:abstractNum w:abstractNumId="38" w15:restartNumberingAfterBreak="0">
     <w:nsid w:val="7E5F54CC"/>
     <w:multiLevelType w:val="hybridMultilevel"/>
     <w:tmpl w:val="9FB44B5E"/>
@@ -7515,7 +7625,7 @@
       </w:rPr>
     </w:lvl>
   </w:abstractNum>
-  <w:abstractNum w:abstractNumId="38" w15:restartNumberingAfterBreak="0">
+  <w:abstractNum w:abstractNumId="39" w15:restartNumberingAfterBreak="0">
     <w:nsid w:val="7FD42C71"/>
     <w:multiLevelType w:val="multilevel"/>
     <w:tmpl w:val="5B6CA17E"/>
@@ -7665,7 +7775,7 @@
     </w:lvl>
   </w:abstractNum>
   <w:num w:numId="1">
-    <w:abstractNumId w:val="38"/>
+    <w:abstractNumId w:val="39"/>
   </w:num>
   <w:num w:numId="2">
     <w:abstractNumId w:val="31"/>
@@ -7725,10 +7835,10 @@
     <w:abstractNumId w:val="20"/>
   </w:num>
   <w:num w:numId="21">
-    <w:abstractNumId w:val="36"/>
+    <w:abstractNumId w:val="37"/>
   </w:num>
   <w:num w:numId="22">
-    <w:abstractNumId w:val="37"/>
+    <w:abstractNumId w:val="38"/>
   </w:num>
   <w:num w:numId="23">
     <w:abstractNumId w:val="6"/>
@@ -7780,6 +7890,9 @@
   </w:num>
   <w:num w:numId="39">
     <w:abstractNumId w:val="8"/>
+  </w:num>
+  <w:num w:numId="40">
+    <w:abstractNumId w:val="36"/>
   </w:num>
 </w:numbering>
 </file>

</xml_diff>

<commit_message>
remove grey bar at top
</commit_message>
<xml_diff>
--- a/Justin_Avery_Chan_Resume.docx
+++ b/Justin_Avery_Chan_Resume.docx
@@ -7,272 +7,15 @@
         <w:tabs>
           <w:tab w:val="right" w:pos="10080"/>
         </w:tabs>
-        <w:ind w:hanging="630"/>
-        <w:jc w:val="center"/>
         <w:rPr>
           <w:rFonts w:eastAsia="Times New Roman" w:cstheme="minorHAnsi"/>
           <w:b/>
           <w:bCs/>
           <w:color w:val="000000" w:themeColor="text1"/>
-          <w:sz w:val="36"/>
-          <w:szCs w:val="36"/>
-        </w:rPr>
-      </w:pPr>
-      <w:r>
-        <w:rPr>
-          <w:rFonts w:eastAsia="Times New Roman" w:cstheme="minorHAnsi"/>
-          <w:b/>
-          <w:bCs/>
-          <w:noProof/>
-          <w:color w:val="000000" w:themeColor="text1"/>
-          <w:sz w:val="36"/>
-          <w:szCs w:val="36"/>
-        </w:rPr>
-        <mc:AlternateContent>
-          <mc:Choice Requires="wps">
-            <w:drawing>
-              <wp:anchor distT="0" distB="0" distL="114300" distR="114300" simplePos="0" relativeHeight="251659264" behindDoc="0" locked="0" layoutInCell="1" allowOverlap="1" wp14:anchorId="5DC4AAF9" wp14:editId="43E1A550">
-                <wp:simplePos x="0" y="0"/>
-                <wp:positionH relativeFrom="column">
-                  <wp:posOffset>-2275840</wp:posOffset>
-                </wp:positionH>
-                <wp:positionV relativeFrom="paragraph">
-                  <wp:posOffset>-871757</wp:posOffset>
-                </wp:positionV>
-                <wp:extent cx="9664511" cy="466928"/>
-                <wp:effectExtent l="0" t="0" r="635" b="3175"/>
-                <wp:wrapNone/>
-                <wp:docPr id="3" name="Rectangle 3"/>
-                <wp:cNvGraphicFramePr/>
-                <a:graphic xmlns:a="http://schemas.openxmlformats.org/drawingml/2006/main">
-                  <a:graphicData uri="http://schemas.microsoft.com/office/word/2010/wordprocessingShape">
-                    <wps:wsp>
-                      <wps:cNvSpPr/>
-                      <wps:spPr>
-                        <a:xfrm>
-                          <a:off x="0" y="0"/>
-                          <a:ext cx="9664511" cy="466928"/>
-                        </a:xfrm>
-                        <a:prstGeom prst="rect">
-                          <a:avLst/>
-                        </a:prstGeom>
-                        <a:solidFill>
-                          <a:schemeClr val="dk1">
-                            <a:alpha val="6000"/>
-                          </a:schemeClr>
-                        </a:solidFill>
-                        <a:ln>
-                          <a:noFill/>
-                        </a:ln>
-                      </wps:spPr>
-                      <wps:style>
-                        <a:lnRef idx="2">
-                          <a:schemeClr val="dk1">
-                            <a:shade val="50000"/>
-                          </a:schemeClr>
-                        </a:lnRef>
-                        <a:fillRef idx="1">
-                          <a:schemeClr val="dk1"/>
-                        </a:fillRef>
-                        <a:effectRef idx="0">
-                          <a:schemeClr val="dk1"/>
-                        </a:effectRef>
-                        <a:fontRef idx="minor">
-                          <a:schemeClr val="lt1"/>
-                        </a:fontRef>
-                      </wps:style>
-                      <wps:bodyPr rot="0" spcFirstLastPara="0" vertOverflow="overflow" horzOverflow="overflow" vert="horz" wrap="square" lIns="91440" tIns="45720" rIns="91440" bIns="45720" numCol="1" spcCol="0" rtlCol="0" fromWordArt="0" anchor="ctr" anchorCtr="0" forceAA="0" compatLnSpc="1">
-                        <a:prstTxWarp prst="textNoShape">
-                          <a:avLst/>
-                        </a:prstTxWarp>
-                        <a:noAutofit/>
-                      </wps:bodyPr>
-                    </wps:wsp>
-                  </a:graphicData>
-                </a:graphic>
-                <wp14:sizeRelH relativeFrom="margin">
-                  <wp14:pctWidth>0</wp14:pctWidth>
-                </wp14:sizeRelH>
-                <wp14:sizeRelV relativeFrom="margin">
-                  <wp14:pctHeight>0</wp14:pctHeight>
-                </wp14:sizeRelV>
-              </wp:anchor>
-            </w:drawing>
-          </mc:Choice>
-          <mc:Fallback>
-            <w:pict>
-              <v:rect w14:anchorId="4E9400C8" id="Rectangle 3" o:spid="_x0000_s1026" style="position:absolute;margin-left:-179.2pt;margin-top:-68.65pt;width:761pt;height:36.75pt;z-index:251659264;visibility:visible;mso-wrap-style:square;mso-width-percent:0;mso-height-percent:0;mso-wrap-distance-left:9pt;mso-wrap-distance-top:0;mso-wrap-distance-right:9pt;mso-wrap-distance-bottom:0;mso-position-horizontal:absolute;mso-position-horizontal-relative:text;mso-position-vertical:absolute;mso-position-vertical-relative:text;mso-width-percent:0;mso-height-percent:0;mso-width-relative:margin;mso-height-relative:margin;v-text-anchor:middle" o:gfxdata="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" fillcolor="black [3200]" stroked="f" strokeweight="1pt">
-                <v:fill opacity="3855f"/>
-              </v:rect>
-            </w:pict>
-          </mc:Fallback>
-        </mc:AlternateContent>
-      </w:r>
-      <w:r>
-        <w:rPr>
-          <w:rFonts w:eastAsia="Times New Roman" w:cstheme="minorHAnsi"/>
-          <w:b/>
-          <w:bCs/>
-          <w:color w:val="000000" w:themeColor="text1"/>
-          <w:sz w:val="36"/>
-          <w:szCs w:val="36"/>
-        </w:rPr>
-        <w:t xml:space="preserve">Justin </w:t>
-      </w:r>
-      <w:r>
-        <w:rPr>
-          <w:rFonts w:ascii="Helvetica" w:eastAsia="Times New Roman" w:hAnsi="Helvetica" w:cstheme="minorHAnsi"/>
-          <w:b/>
-          <w:bCs/>
-          <w:color w:val="000000" w:themeColor="text1"/>
-          <w:sz w:val="36"/>
-          <w:szCs w:val="36"/>
-        </w:rPr>
-        <w:t>“</w:t>
-      </w:r>
-      <w:r>
-        <w:rPr>
-          <w:rFonts w:eastAsia="Times New Roman" w:cstheme="minorHAnsi"/>
-          <w:b/>
-          <w:bCs/>
-          <w:color w:val="000000" w:themeColor="text1"/>
-          <w:sz w:val="36"/>
-          <w:szCs w:val="36"/>
-        </w:rPr>
-        <w:t>Avery</w:t>
-      </w:r>
-      <w:r>
-        <w:rPr>
-          <w:rFonts w:ascii="Helvetica" w:eastAsia="Times New Roman" w:hAnsi="Helvetica" w:cstheme="minorHAnsi"/>
-          <w:b/>
-          <w:bCs/>
-          <w:color w:val="000000" w:themeColor="text1"/>
-          <w:sz w:val="36"/>
-          <w:szCs w:val="36"/>
-        </w:rPr>
-        <w:t>”</w:t>
-      </w:r>
-      <w:r>
-        <w:rPr>
-          <w:rFonts w:eastAsia="Times New Roman" w:cstheme="minorHAnsi"/>
-          <w:b/>
-          <w:bCs/>
-          <w:color w:val="000000" w:themeColor="text1"/>
-          <w:sz w:val="36"/>
-          <w:szCs w:val="36"/>
-        </w:rPr>
-        <w:t xml:space="preserve"> Chan</w:t>
-      </w:r>
-    </w:p>
-    <w:p>
-      <w:pPr>
-        <w:tabs>
-          <w:tab w:val="right" w:pos="10080"/>
-        </w:tabs>
-        <w:ind w:hanging="630"/>
-        <w:jc w:val="center"/>
-        <w:rPr>
-          <w:rFonts w:eastAsia="Times New Roman" w:cstheme="minorHAnsi"/>
-          <w:color w:val="000000" w:themeColor="text1"/>
-          <w:sz w:val="22"/>
-          <w:szCs w:val="22"/>
-          <w:u w:val="single"/>
-        </w:rPr>
-      </w:pPr>
-      <w:r>
-        <w:rPr>
-          <w:rFonts w:eastAsia="Times New Roman" w:cstheme="minorHAnsi"/>
-          <w:color w:val="000000" w:themeColor="text1"/>
-          <w:sz w:val="20"/>
-          <w:szCs w:val="20"/>
-        </w:rPr>
-        <w:t>(</w:t>
-      </w:r>
-      <w:r>
-        <w:rPr>
-          <w:rFonts w:eastAsia="Times New Roman" w:cstheme="minorHAnsi"/>
-          <w:color w:val="000000" w:themeColor="text1"/>
-          <w:sz w:val="20"/>
-          <w:szCs w:val="20"/>
-        </w:rPr>
-        <w:t>734</w:t>
-      </w:r>
-      <w:r>
-        <w:rPr>
-          <w:rFonts w:eastAsia="Times New Roman" w:cstheme="minorHAnsi"/>
-          <w:color w:val="000000" w:themeColor="text1"/>
-          <w:sz w:val="20"/>
-          <w:szCs w:val="20"/>
-        </w:rPr>
-        <w:t>)</w:t>
-      </w:r>
-      <w:r>
-        <w:rPr>
-          <w:rFonts w:eastAsia="Times New Roman" w:cstheme="minorHAnsi"/>
-          <w:color w:val="000000" w:themeColor="text1"/>
-          <w:sz w:val="20"/>
-          <w:szCs w:val="20"/>
-        </w:rPr>
-        <w:t xml:space="preserve"> 418 3290</w:t>
-      </w:r>
-      <w:r>
-        <w:rPr>
-          <w:rFonts w:eastAsia="Times New Roman" w:cstheme="minorHAnsi"/>
-          <w:color w:val="000000" w:themeColor="text1"/>
-          <w:sz w:val="20"/>
-          <w:szCs w:val="20"/>
-        </w:rPr>
-        <w:t xml:space="preserve"> | </w:t>
-      </w:r>
-      <w:hyperlink r:id="rId8" w:history="1">
-        <w:r>
-          <w:rPr>
-            <w:rStyle w:val="Hyperlink"/>
-            <w:rFonts w:eastAsia="Times New Roman" w:cstheme="minorHAnsi"/>
-            <w:sz w:val="20"/>
-            <w:szCs w:val="20"/>
-          </w:rPr>
-          <w:t>justinaverychan@gmail.com</w:t>
-        </w:r>
-      </w:hyperlink>
-      <w:r>
-        <w:rPr>
-          <w:rFonts w:eastAsia="Times New Roman" w:cstheme="minorHAnsi"/>
-          <w:color w:val="000000" w:themeColor="text1"/>
-          <w:sz w:val="20"/>
-          <w:szCs w:val="20"/>
-        </w:rPr>
-        <w:t xml:space="preserve"> | </w:t>
-      </w:r>
-      <w:r>
-        <w:rPr>
-          <w:rFonts w:eastAsia="Times New Roman" w:cstheme="minorHAnsi"/>
-          <w:color w:val="000000" w:themeColor="text1"/>
-          <w:sz w:val="20"/>
-          <w:szCs w:val="20"/>
-        </w:rPr>
-        <w:t>GitHub</w:t>
-      </w:r>
-      <w:r>
-        <w:rPr>
-          <w:rFonts w:eastAsia="Times New Roman" w:cstheme="minorHAnsi"/>
-          <w:color w:val="000000" w:themeColor="text1"/>
-          <w:sz w:val="20"/>
-          <w:szCs w:val="20"/>
-        </w:rPr>
-        <w:t xml:space="preserve">: </w:t>
-      </w:r>
-      <w:hyperlink r:id="rId9" w:history="1">
-        <w:r>
-          <w:rPr>
-            <w:rStyle w:val="Hyperlink"/>
-            <w:rFonts w:eastAsia="Times New Roman" w:cstheme="minorHAnsi"/>
-            <w:sz w:val="20"/>
-            <w:szCs w:val="20"/>
-          </w:rPr>
-          <w:t>Avery2</w:t>
-        </w:r>
-      </w:hyperlink>
+          <w:sz w:val="2"/>
+          <w:szCs w:val="2"/>
+        </w:rPr>
+      </w:pPr>
     </w:p>
     <w:p>
       <w:pPr>
@@ -1959,7 +1702,7 @@
         </w:rPr>
         <w:t xml:space="preserve">Projects were selected to show a variety of project topics and programming languages. Check out more on my </w:t>
       </w:r>
-      <w:hyperlink r:id="rId10" w:history="1">
+      <w:hyperlink r:id="rId8" w:history="1">
         <w:r>
           <w:rPr>
             <w:rStyle w:val="Hyperlink"/>
@@ -1978,7 +1721,7 @@
         </w:rPr>
         <w:t xml:space="preserve"> or </w:t>
       </w:r>
-      <w:hyperlink r:id="rId11" w:history="1">
+      <w:hyperlink r:id="rId9" w:history="1">
         <w:r>
           <w:rPr>
             <w:rStyle w:val="Hyperlink"/>
@@ -2898,6 +2641,7 @@
       </w:r>
     </w:p>
     <w:sectPr>
+      <w:headerReference w:type="default" r:id="rId10"/>
       <w:pgSz w:w="12240" w:h="15840"/>
       <w:pgMar w:top="918" w:right="720" w:bottom="711" w:left="1440" w:header="720" w:footer="720" w:gutter="0"/>
       <w:cols w:space="720"/>
@@ -2943,6 +2687,274 @@
     </w:p>
   </w:footnote>
 </w:footnotes>
+</file>
+
+<file path=word/header1.xml><?xml version="1.0" encoding="utf-8"?>
+<w:hdr xmlns:wpc="http://schemas.microsoft.com/office/word/2010/wordprocessingCanvas" xmlns:cx="http://schemas.microsoft.com/office/drawing/2014/chartex" xmlns:cx1="http://schemas.microsoft.com/office/drawing/2015/9/8/chartex" xmlns:cx2="http://schemas.microsoft.com/office/drawing/2015/10/21/chartex" xmlns:cx3="http://schemas.microsoft.com/office/drawing/2016/5/9/chartex" xmlns:cx4="http://schemas.microsoft.com/office/drawing/2016/5/10/chartex" xmlns:cx5="http://schemas.microsoft.com/office/drawing/2016/5/11/chartex" xmlns:cx6="http://schemas.microsoft.com/office/drawing/2016/5/12/chartex" xmlns:cx7="http://schemas.microsoft.com/office/drawing/2016/5/13/chartex" xmlns:cx8="http://schemas.microsoft.com/office/drawing/2016/5/14/chartex" xmlns:mc="http://schemas.openxmlformats.org/markup-compatibility/2006" xmlns:aink="http://schemas.microsoft.com/office/drawing/2016/ink" xmlns:am3d="http://schemas.microsoft.com/office/drawing/2017/model3d" xmlns:o="urn:schemas-microsoft-com:office:office" xmlns:r="http://schemas.openxmlformats.org/officeDocument/2006/relationships" xmlns:m="http://schemas.openxmlformats.org/officeDocument/2006/math" xmlns:v="urn:schemas-microsoft-com:vml" xmlns:wp14="http://schemas.microsoft.com/office/word/2010/wordprocessingDrawing" xmlns:wp="http://schemas.openxmlformats.org/drawingml/2006/wordprocessingDrawing" xmlns:w10="urn:schemas-microsoft-com:office:word" xmlns:w="http://schemas.openxmlformats.org/wordprocessingml/2006/main" xmlns:w14="http://schemas.microsoft.com/office/word/2010/wordml" xmlns:w15="http://schemas.microsoft.com/office/word/2012/wordml" xmlns:w16cex="http://schemas.microsoft.com/office/word/2018/wordml/cex" xmlns:w16cid="http://schemas.microsoft.com/office/word/2016/wordml/cid" xmlns:w16="http://schemas.microsoft.com/office/word/2018/wordml" xmlns:w16sdtdh="http://schemas.microsoft.com/office/word/2020/wordml/sdtdatahash" xmlns:w16se="http://schemas.microsoft.com/office/word/2015/wordml/symex" xmlns:wpg="http://schemas.microsoft.com/office/word/2010/wordprocessingGroup" xmlns:wpi="http://schemas.microsoft.com/office/word/2010/wordprocessingInk" xmlns:wne="http://schemas.microsoft.com/office/word/2006/wordml" xmlns:wps="http://schemas.microsoft.com/office/word/2010/wordprocessingShape" mc:Ignorable="w14 w15 w16se w16cid w16 w16cex w16sdtdh wp14">
+  <w:p>
+    <w:pPr>
+      <w:tabs>
+        <w:tab w:val="right" w:pos="10080"/>
+      </w:tabs>
+      <w:ind w:hanging="630"/>
+      <w:jc w:val="center"/>
+      <w:rPr>
+        <w:rFonts w:eastAsia="Times New Roman" w:cstheme="minorHAnsi"/>
+        <w:b/>
+        <w:bCs/>
+        <w:color w:val="000000" w:themeColor="text1"/>
+        <w:sz w:val="36"/>
+        <w:szCs w:val="36"/>
+      </w:rPr>
+    </w:pPr>
+    <w:r>
+      <w:rPr>
+        <w:rFonts w:eastAsia="Times New Roman" w:cstheme="minorHAnsi"/>
+        <w:b/>
+        <w:bCs/>
+        <w:noProof/>
+        <w:color w:val="000000" w:themeColor="text1"/>
+        <w:sz w:val="36"/>
+        <w:szCs w:val="36"/>
+      </w:rPr>
+      <mc:AlternateContent>
+        <mc:Choice Requires="wps">
+          <w:drawing>
+            <wp:anchor distT="0" distB="0" distL="114300" distR="114300" simplePos="0" relativeHeight="251659264" behindDoc="0" locked="0" layoutInCell="1" allowOverlap="1" wp14:anchorId="1E887E7E" wp14:editId="75696BE1">
+              <wp:simplePos x="0" y="0"/>
+              <wp:positionH relativeFrom="column">
+                <wp:posOffset>-2275840</wp:posOffset>
+              </wp:positionH>
+              <wp:positionV relativeFrom="paragraph">
+                <wp:posOffset>-1075588</wp:posOffset>
+              </wp:positionV>
+              <wp:extent cx="9664511" cy="466928"/>
+              <wp:effectExtent l="0" t="0" r="635" b="3175"/>
+              <wp:wrapNone/>
+              <wp:docPr id="1" name="Rectangle 1"/>
+              <wp:cNvGraphicFramePr/>
+              <a:graphic xmlns:a="http://schemas.openxmlformats.org/drawingml/2006/main">
+                <a:graphicData uri="http://schemas.microsoft.com/office/word/2010/wordprocessingShape">
+                  <wps:wsp>
+                    <wps:cNvSpPr/>
+                    <wps:spPr>
+                      <a:xfrm>
+                        <a:off x="0" y="0"/>
+                        <a:ext cx="9664511" cy="466928"/>
+                      </a:xfrm>
+                      <a:prstGeom prst="rect">
+                        <a:avLst/>
+                      </a:prstGeom>
+                      <a:solidFill>
+                        <a:schemeClr val="dk1">
+                          <a:alpha val="6000"/>
+                        </a:schemeClr>
+                      </a:solidFill>
+                      <a:ln>
+                        <a:noFill/>
+                      </a:ln>
+                    </wps:spPr>
+                    <wps:style>
+                      <a:lnRef idx="2">
+                        <a:schemeClr val="dk1">
+                          <a:shade val="50000"/>
+                        </a:schemeClr>
+                      </a:lnRef>
+                      <a:fillRef idx="1">
+                        <a:schemeClr val="dk1"/>
+                      </a:fillRef>
+                      <a:effectRef idx="0">
+                        <a:schemeClr val="dk1"/>
+                      </a:effectRef>
+                      <a:fontRef idx="minor">
+                        <a:schemeClr val="lt1"/>
+                      </a:fontRef>
+                    </wps:style>
+                    <wps:bodyPr rot="0" spcFirstLastPara="0" vertOverflow="overflow" horzOverflow="overflow" vert="horz" wrap="square" lIns="91440" tIns="45720" rIns="91440" bIns="45720" numCol="1" spcCol="0" rtlCol="0" fromWordArt="0" anchor="ctr" anchorCtr="0" forceAA="0" compatLnSpc="1">
+                      <a:prstTxWarp prst="textNoShape">
+                        <a:avLst/>
+                      </a:prstTxWarp>
+                      <a:noAutofit/>
+                    </wps:bodyPr>
+                  </wps:wsp>
+                </a:graphicData>
+              </a:graphic>
+              <wp14:sizeRelH relativeFrom="margin">
+                <wp14:pctWidth>0</wp14:pctWidth>
+              </wp14:sizeRelH>
+              <wp14:sizeRelV relativeFrom="margin">
+                <wp14:pctHeight>0</wp14:pctHeight>
+              </wp14:sizeRelV>
+            </wp:anchor>
+          </w:drawing>
+        </mc:Choice>
+        <mc:Fallback>
+          <w:pict>
+            <v:rect w14:anchorId="33FC66E9" id="Rectangle 1" o:spid="_x0000_s1026" style="position:absolute;margin-left:-179.2pt;margin-top:-84.7pt;width:761pt;height:36.75pt;z-index:251659264;visibility:visible;mso-wrap-style:square;mso-width-percent:0;mso-height-percent:0;mso-wrap-distance-left:9pt;mso-wrap-distance-top:0;mso-wrap-distance-right:9pt;mso-wrap-distance-bottom:0;mso-position-horizontal:absolute;mso-position-horizontal-relative:text;mso-position-vertical:absolute;mso-position-vertical-relative:text;mso-width-percent:0;mso-height-percent:0;mso-width-relative:margin;mso-height-relative:margin;v-text-anchor:middle" o:gfxdata="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" fillcolor="black [3200]" stroked="f" strokeweight="1pt">
+              <v:fill opacity="3855f"/>
+            </v:rect>
+          </w:pict>
+        </mc:Fallback>
+      </mc:AlternateContent>
+    </w:r>
+    <w:r>
+      <w:rPr>
+        <w:rFonts w:eastAsia="Times New Roman" w:cstheme="minorHAnsi"/>
+        <w:b/>
+        <w:bCs/>
+        <w:color w:val="000000" w:themeColor="text1"/>
+        <w:sz w:val="36"/>
+        <w:szCs w:val="36"/>
+      </w:rPr>
+      <w:t xml:space="preserve">Justin </w:t>
+    </w:r>
+    <w:r>
+      <w:rPr>
+        <w:rFonts w:ascii="Helvetica" w:eastAsia="Times New Roman" w:hAnsi="Helvetica" w:cstheme="minorHAnsi"/>
+        <w:b/>
+        <w:bCs/>
+        <w:color w:val="000000" w:themeColor="text1"/>
+        <w:sz w:val="36"/>
+        <w:szCs w:val="36"/>
+      </w:rPr>
+      <w:t>“</w:t>
+    </w:r>
+    <w:r>
+      <w:rPr>
+        <w:rFonts w:eastAsia="Times New Roman" w:cstheme="minorHAnsi"/>
+        <w:b/>
+        <w:bCs/>
+        <w:color w:val="000000" w:themeColor="text1"/>
+        <w:sz w:val="36"/>
+        <w:szCs w:val="36"/>
+      </w:rPr>
+      <w:t>Avery</w:t>
+    </w:r>
+    <w:r>
+      <w:rPr>
+        <w:rFonts w:ascii="Helvetica" w:eastAsia="Times New Roman" w:hAnsi="Helvetica" w:cstheme="minorHAnsi"/>
+        <w:b/>
+        <w:bCs/>
+        <w:color w:val="000000" w:themeColor="text1"/>
+        <w:sz w:val="36"/>
+        <w:szCs w:val="36"/>
+      </w:rPr>
+      <w:t>”</w:t>
+    </w:r>
+    <w:r>
+      <w:rPr>
+        <w:rFonts w:eastAsia="Times New Roman" w:cstheme="minorHAnsi"/>
+        <w:b/>
+        <w:bCs/>
+        <w:color w:val="000000" w:themeColor="text1"/>
+        <w:sz w:val="36"/>
+        <w:szCs w:val="36"/>
+      </w:rPr>
+      <w:t xml:space="preserve"> Chan</w:t>
+    </w:r>
+  </w:p>
+  <w:p>
+    <w:pPr>
+      <w:tabs>
+        <w:tab w:val="right" w:pos="10080"/>
+      </w:tabs>
+      <w:ind w:hanging="630"/>
+      <w:jc w:val="center"/>
+      <w:rPr>
+        <w:rFonts w:eastAsia="Times New Roman" w:cstheme="minorHAnsi"/>
+        <w:color w:val="000000" w:themeColor="text1"/>
+        <w:sz w:val="22"/>
+        <w:szCs w:val="22"/>
+        <w:u w:val="single"/>
+      </w:rPr>
+    </w:pPr>
+    <w:r>
+      <w:rPr>
+        <w:rFonts w:eastAsia="Times New Roman" w:cstheme="minorHAnsi"/>
+        <w:color w:val="000000" w:themeColor="text1"/>
+        <w:sz w:val="20"/>
+        <w:szCs w:val="20"/>
+      </w:rPr>
+      <w:t>(</w:t>
+    </w:r>
+    <w:r>
+      <w:rPr>
+        <w:rFonts w:eastAsia="Times New Roman" w:cstheme="minorHAnsi"/>
+        <w:color w:val="000000" w:themeColor="text1"/>
+        <w:sz w:val="20"/>
+        <w:szCs w:val="20"/>
+      </w:rPr>
+      <w:t>734</w:t>
+    </w:r>
+    <w:r>
+      <w:rPr>
+        <w:rFonts w:eastAsia="Times New Roman" w:cstheme="minorHAnsi"/>
+        <w:color w:val="000000" w:themeColor="text1"/>
+        <w:sz w:val="20"/>
+        <w:szCs w:val="20"/>
+      </w:rPr>
+      <w:t>)</w:t>
+    </w:r>
+    <w:r>
+      <w:rPr>
+        <w:rFonts w:eastAsia="Times New Roman" w:cstheme="minorHAnsi"/>
+        <w:color w:val="000000" w:themeColor="text1"/>
+        <w:sz w:val="20"/>
+        <w:szCs w:val="20"/>
+      </w:rPr>
+      <w:t xml:space="preserve"> 418 3290</w:t>
+    </w:r>
+    <w:r>
+      <w:rPr>
+        <w:rFonts w:eastAsia="Times New Roman" w:cstheme="minorHAnsi"/>
+        <w:color w:val="000000" w:themeColor="text1"/>
+        <w:sz w:val="20"/>
+        <w:szCs w:val="20"/>
+      </w:rPr>
+      <w:t xml:space="preserve"> | </w:t>
+    </w:r>
+    <w:hyperlink r:id="rId1" w:history="1">
+      <w:r>
+        <w:rPr>
+          <w:rStyle w:val="Hyperlink"/>
+          <w:rFonts w:eastAsia="Times New Roman" w:cstheme="minorHAnsi"/>
+          <w:sz w:val="20"/>
+          <w:szCs w:val="20"/>
+        </w:rPr>
+        <w:t>justinaverychan@gmail.com</w:t>
+      </w:r>
+    </w:hyperlink>
+    <w:r>
+      <w:rPr>
+        <w:rFonts w:eastAsia="Times New Roman" w:cstheme="minorHAnsi"/>
+        <w:color w:val="000000" w:themeColor="text1"/>
+        <w:sz w:val="20"/>
+        <w:szCs w:val="20"/>
+      </w:rPr>
+      <w:t xml:space="preserve"> | </w:t>
+    </w:r>
+    <w:r>
+      <w:rPr>
+        <w:rFonts w:eastAsia="Times New Roman" w:cstheme="minorHAnsi"/>
+        <w:color w:val="000000" w:themeColor="text1"/>
+        <w:sz w:val="20"/>
+        <w:szCs w:val="20"/>
+      </w:rPr>
+      <w:t xml:space="preserve">GitHub: </w:t>
+    </w:r>
+    <w:hyperlink r:id="rId2" w:history="1">
+      <w:r>
+        <w:rPr>
+          <w:rStyle w:val="Hyperlink"/>
+          <w:rFonts w:eastAsia="Times New Roman" w:cstheme="minorHAnsi"/>
+          <w:sz w:val="20"/>
+          <w:szCs w:val="20"/>
+        </w:rPr>
+        <w:t>Avery2</w:t>
+      </w:r>
+    </w:hyperlink>
+  </w:p>
+</w:hdr>
 </file>
 
 <file path=word/numbering.xml><?xml version="1.0" encoding="utf-8"?>

</xml_diff>

<commit_message>
feat: add deans list bullet
</commit_message>
<xml_diff>
--- a/Justin_Avery_Chan_Resume.docx
+++ b/Justin_Avery_Chan_Resume.docx
@@ -1463,6 +1463,45 @@
           <w:szCs w:val="20"/>
         </w:rPr>
         <w:t xml:space="preserve">  Software Engineering; Introduction to Human-Computer Interaction; Introduction to Computer Networks; Genetics in the News; Introduction to Data Modeling II</w:t>
+      </w:r>
+    </w:p>
+    <w:p>
+      <w:pPr>
+        <w:pStyle w:val="ListParagraph"/>
+        <w:numPr>
+          <w:ilvl w:val="0"/>
+          <w:numId w:val="36"/>
+        </w:numPr>
+        <w:tabs>
+          <w:tab w:val="right" w:pos="10080"/>
+        </w:tabs>
+        <w:ind w:left="-180" w:hanging="270"/>
+        <w:rPr>
+          <w:rFonts w:eastAsia="Times New Roman" w:cstheme="minorHAnsi"/>
+          <w:color w:val="000000" w:themeColor="text1"/>
+          <w:sz w:val="20"/>
+          <w:szCs w:val="20"/>
+        </w:rPr>
+      </w:pPr>
+      <w:r>
+        <w:rPr>
+          <w:rFonts w:eastAsia="Times New Roman" w:cstheme="minorHAnsi"/>
+          <w:i/>
+          <w:iCs/>
+          <w:color w:val="000000" w:themeColor="text1"/>
+          <w:sz w:val="20"/>
+          <w:szCs w:val="20"/>
+        </w:rPr>
+        <w:t>Dean’s List</w:t>
+      </w:r>
+      <w:r>
+        <w:rPr>
+          <w:rFonts w:eastAsia="Times New Roman" w:cstheme="minorHAnsi"/>
+          <w:color w:val="000000" w:themeColor="text1"/>
+          <w:sz w:val="20"/>
+          <w:szCs w:val="20"/>
+        </w:rPr>
+        <w:t>: Spring 2020, Spring 2021</w:t>
       </w:r>
     </w:p>
     <w:p>

</xml_diff>

<commit_message>
make grammarly edits and add 2 projects
</commit_message>
<xml_diff>
--- a/Justin_Avery_Chan_Resume.docx
+++ b/Justin_Avery_Chan_Resume.docx
@@ -372,7 +372,7 @@
           <w:szCs w:val="20"/>
           <w:lang w:eastAsia="ko-KR"/>
         </w:rPr>
-        <w:t>S</w:t>
+        <w:t>Graphs to summarize classification models</w:t>
       </w:r>
       <w:r>
         <w:rPr>
@@ -382,27 +382,7 @@
           <w:szCs w:val="20"/>
           <w:lang w:eastAsia="ko-KR"/>
         </w:rPr>
-        <w:t xml:space="preserve">upport for </w:t>
-      </w:r>
-      <w:r>
-        <w:rPr>
-          <w:rFonts w:eastAsia="Times New Roman" w:cstheme="minorHAnsi"/>
-          <w:color w:val="000000" w:themeColor="text1"/>
-          <w:sz w:val="20"/>
-          <w:szCs w:val="20"/>
-          <w:lang w:eastAsia="ko-KR"/>
-        </w:rPr>
-        <w:t xml:space="preserve">various </w:t>
-      </w:r>
-      <w:r>
-        <w:rPr>
-          <w:rFonts w:eastAsia="Times New Roman" w:cstheme="minorHAnsi"/>
-          <w:color w:val="000000" w:themeColor="text1"/>
-          <w:sz w:val="20"/>
-          <w:szCs w:val="20"/>
-          <w:lang w:eastAsia="ko-KR"/>
-        </w:rPr>
-        <w:t>graphs for classification models (</w:t>
+        <w:t xml:space="preserve"> (</w:t>
       </w:r>
       <w:r>
         <w:rPr>
@@ -764,7 +744,7 @@
           <w:szCs w:val="20"/>
           <w:lang w:eastAsia="ko-KR"/>
         </w:rPr>
-        <w:t>. Other highlights below:</w:t>
+        <w:t>. Other highlights:</w:t>
       </w:r>
     </w:p>
     <w:p>
@@ -794,7 +774,7 @@
           <w:szCs w:val="20"/>
           <w:lang w:eastAsia="ko-KR"/>
         </w:rPr>
-        <w:t xml:space="preserve">Setup the </w:t>
+        <w:t>Setup tools to increase developer productivity and adherence to component-driven development</w:t>
       </w:r>
       <w:r>
         <w:rPr>
@@ -804,7 +784,7 @@
           <w:szCs w:val="20"/>
           <w:lang w:eastAsia="ko-KR"/>
         </w:rPr>
-        <w:t>Storybook and Chromatic</w:t>
+        <w:t xml:space="preserve"> </w:t>
       </w:r>
       <w:r>
         <w:rPr>
@@ -814,17 +794,7 @@
           <w:szCs w:val="20"/>
           <w:lang w:eastAsia="ko-KR"/>
         </w:rPr>
-        <w:t xml:space="preserve"> software tools to help frontend development and to encourage adherence to component-driven design</w:t>
-      </w:r>
-      <w:r>
-        <w:rPr>
-          <w:rFonts w:eastAsia="Times New Roman" w:cstheme="minorHAnsi"/>
-          <w:color w:val="000000" w:themeColor="text1"/>
-          <w:sz w:val="20"/>
-          <w:szCs w:val="20"/>
-          <w:lang w:eastAsia="ko-KR"/>
-        </w:rPr>
-        <w:t xml:space="preserve"> (</w:t>
+        <w:t>(</w:t>
       </w:r>
       <w:r>
         <w:rPr>
@@ -918,7 +888,7 @@
           <w:szCs w:val="20"/>
           <w:lang w:eastAsia="ko-KR"/>
         </w:rPr>
-        <w:t xml:space="preserve"> a new consolidated component library</w:t>
+        <w:t xml:space="preserve"> a new component library</w:t>
       </w:r>
       <w:r>
         <w:rPr>
@@ -1062,7 +1032,27 @@
           <w:szCs w:val="20"/>
           <w:lang w:eastAsia="ko-KR"/>
         </w:rPr>
-        <w:t xml:space="preserve"> scripts to aid marketing team</w:t>
+        <w:t xml:space="preserve"> scripts to aid </w:t>
+      </w:r>
+      <w:r>
+        <w:rPr>
+          <w:rFonts w:eastAsia="Times New Roman" w:cstheme="minorHAnsi"/>
+          <w:color w:val="000000" w:themeColor="text1"/>
+          <w:sz w:val="20"/>
+          <w:szCs w:val="20"/>
+          <w:lang w:eastAsia="ko-KR"/>
+        </w:rPr>
+        <w:t xml:space="preserve">the </w:t>
+      </w:r>
+      <w:r>
+        <w:rPr>
+          <w:rFonts w:eastAsia="Times New Roman" w:cstheme="minorHAnsi"/>
+          <w:color w:val="000000" w:themeColor="text1"/>
+          <w:sz w:val="20"/>
+          <w:szCs w:val="20"/>
+          <w:lang w:eastAsia="ko-KR"/>
+        </w:rPr>
+        <w:t>marketing team</w:t>
       </w:r>
       <w:r>
         <w:rPr>
@@ -1227,18 +1217,35 @@
           <w:sz w:val="20"/>
           <w:szCs w:val="20"/>
         </w:rPr>
-        <w:t xml:space="preserve">B.S. Major in Computer Science </w:t>
-      </w:r>
-      <w:r>
-        <w:rPr>
-          <w:rFonts w:eastAsia="Times New Roman" w:cstheme="minorHAnsi"/>
-          <w:color w:val="000000" w:themeColor="text1"/>
-          <w:sz w:val="20"/>
-          <w:szCs w:val="20"/>
-        </w:rPr>
-        <w:t>|</w:t>
-      </w:r>
-      <w:r>
+        <w:t>B.S. Major in Computer Science | B.S. Major in Data Science</w:t>
+      </w:r>
+      <w:r>
+        <w:rPr>
+          <w:rFonts w:eastAsia="Times New Roman" w:cstheme="minorHAnsi"/>
+          <w:color w:val="000000" w:themeColor="text1"/>
+          <w:sz w:val="20"/>
+          <w:szCs w:val="20"/>
+        </w:rPr>
+        <w:tab/>
+        <w:t>August 2019 – May 2022</w:t>
+      </w:r>
+      <w:r>
+        <w:rPr>
+          <w:rFonts w:eastAsia="Times New Roman" w:cstheme="minorHAnsi"/>
+          <w:color w:val="000000" w:themeColor="text1"/>
+          <w:sz w:val="20"/>
+          <w:szCs w:val="20"/>
+        </w:rPr>
+        <w:t xml:space="preserve"> (expected)</w:t>
+      </w:r>
+    </w:p>
+    <w:p>
+      <w:pPr>
+        <w:tabs>
+          <w:tab w:val="right" w:pos="10080"/>
+        </w:tabs>
+        <w:spacing w:after="120"/>
+        <w:ind w:hanging="630"/>
         <w:rPr>
           <w:rFonts w:eastAsia="Times New Roman" w:cstheme="minorHAnsi"/>
           <w:i/>
@@ -1247,45 +1254,12 @@
           <w:sz w:val="20"/>
           <w:szCs w:val="20"/>
         </w:rPr>
-        <w:t xml:space="preserve"> B.S. Major in Data Science</w:t>
-      </w:r>
-      <w:r>
-        <w:rPr>
-          <w:rFonts w:eastAsia="Times New Roman" w:cstheme="minorHAnsi"/>
-          <w:color w:val="000000" w:themeColor="text1"/>
-          <w:sz w:val="20"/>
-          <w:szCs w:val="20"/>
-        </w:rPr>
-        <w:tab/>
-        <w:t>August 2019 – May 2022</w:t>
-      </w:r>
-      <w:r>
-        <w:rPr>
-          <w:rFonts w:eastAsia="Times New Roman" w:cstheme="minorHAnsi"/>
-          <w:color w:val="000000" w:themeColor="text1"/>
-          <w:sz w:val="20"/>
-          <w:szCs w:val="20"/>
-        </w:rPr>
-        <w:t xml:space="preserve"> (expected)</w:t>
-      </w:r>
-    </w:p>
-    <w:p>
-      <w:pPr>
-        <w:tabs>
-          <w:tab w:val="right" w:pos="10080"/>
-        </w:tabs>
-        <w:spacing w:after="120"/>
-        <w:ind w:hanging="630"/>
-        <w:rPr>
-          <w:rFonts w:eastAsia="Times New Roman" w:cstheme="minorHAnsi"/>
-          <w:color w:val="000000" w:themeColor="text1"/>
-          <w:sz w:val="20"/>
-          <w:szCs w:val="20"/>
-        </w:rPr>
-      </w:pPr>
-      <w:r>
-        <w:rPr>
-          <w:rFonts w:eastAsia="Times New Roman" w:cstheme="minorHAnsi"/>
+      </w:pPr>
+      <w:r>
+        <w:rPr>
+          <w:rFonts w:eastAsia="Times New Roman" w:cstheme="minorHAnsi"/>
+          <w:i/>
+          <w:iCs/>
           <w:color w:val="000000" w:themeColor="text1"/>
           <w:sz w:val="20"/>
           <w:szCs w:val="20"/>
@@ -1295,6 +1269,8 @@
       <w:r>
         <w:rPr>
           <w:rFonts w:eastAsia="Times New Roman" w:cstheme="minorHAnsi"/>
+          <w:i/>
+          <w:iCs/>
           <w:color w:val="000000" w:themeColor="text1"/>
           <w:sz w:val="20"/>
           <w:szCs w:val="20"/>
@@ -1304,6 +1280,8 @@
       <w:r>
         <w:rPr>
           <w:rFonts w:eastAsia="Times New Roman" w:cstheme="minorHAnsi"/>
+          <w:i/>
+          <w:iCs/>
           <w:color w:val="000000" w:themeColor="text1"/>
           <w:sz w:val="20"/>
           <w:szCs w:val="20"/>
@@ -1313,6 +1291,8 @@
       <w:r>
         <w:rPr>
           <w:rFonts w:eastAsia="Times New Roman" w:cstheme="minorHAnsi"/>
+          <w:i/>
+          <w:iCs/>
           <w:color w:val="000000" w:themeColor="text1"/>
           <w:sz w:val="20"/>
           <w:szCs w:val="20"/>
@@ -1322,6 +1302,8 @@
       <w:r>
         <w:rPr>
           <w:rFonts w:eastAsia="Times New Roman" w:cstheme="minorHAnsi"/>
+          <w:i/>
+          <w:iCs/>
           <w:color w:val="000000" w:themeColor="text1"/>
           <w:sz w:val="20"/>
           <w:szCs w:val="20"/>
@@ -1331,6 +1313,8 @@
       <w:r>
         <w:rPr>
           <w:rFonts w:eastAsia="Times New Roman" w:cstheme="minorHAnsi"/>
+          <w:i/>
+          <w:iCs/>
           <w:color w:val="000000" w:themeColor="text1"/>
           <w:sz w:val="20"/>
           <w:szCs w:val="20"/>
@@ -1340,6 +1324,8 @@
       <w:r>
         <w:rPr>
           <w:rFonts w:eastAsia="Times New Roman" w:cstheme="minorHAnsi"/>
+          <w:i/>
+          <w:iCs/>
           <w:color w:val="000000" w:themeColor="text1"/>
           <w:sz w:val="20"/>
           <w:szCs w:val="20"/>
@@ -1349,6 +1335,8 @@
       <w:r>
         <w:rPr>
           <w:rFonts w:eastAsia="Times New Roman" w:cstheme="minorHAnsi"/>
+          <w:i/>
+          <w:iCs/>
           <w:color w:val="000000" w:themeColor="text1"/>
           <w:sz w:val="20"/>
           <w:szCs w:val="20"/>
@@ -1358,11 +1346,24 @@
       <w:r>
         <w:rPr>
           <w:rFonts w:eastAsia="Times New Roman" w:cstheme="minorHAnsi"/>
+          <w:i/>
+          <w:iCs/>
           <w:color w:val="000000" w:themeColor="text1"/>
           <w:sz w:val="20"/>
           <w:szCs w:val="20"/>
         </w:rPr>
         <w:t xml:space="preserve"> 3.71</w:t>
+      </w:r>
+      <w:r>
+        <w:rPr>
+          <w:rFonts w:eastAsia="Times New Roman" w:cstheme="minorHAnsi"/>
+          <w:i/>
+          <w:iCs/>
+          <w:color w:val="000000" w:themeColor="text1"/>
+          <w:sz w:val="20"/>
+          <w:szCs w:val="20"/>
+        </w:rPr>
+        <w:t xml:space="preserve"> | Dean’s List 2 semesters</w:t>
       </w:r>
     </w:p>
     <w:p>
@@ -1467,45 +1468,6 @@
     </w:p>
     <w:p>
       <w:pPr>
-        <w:pStyle w:val="ListParagraph"/>
-        <w:numPr>
-          <w:ilvl w:val="0"/>
-          <w:numId w:val="36"/>
-        </w:numPr>
-        <w:tabs>
-          <w:tab w:val="right" w:pos="10080"/>
-        </w:tabs>
-        <w:ind w:left="-180" w:hanging="270"/>
-        <w:rPr>
-          <w:rFonts w:eastAsia="Times New Roman" w:cstheme="minorHAnsi"/>
-          <w:color w:val="000000" w:themeColor="text1"/>
-          <w:sz w:val="20"/>
-          <w:szCs w:val="20"/>
-        </w:rPr>
-      </w:pPr>
-      <w:r>
-        <w:rPr>
-          <w:rFonts w:eastAsia="Times New Roman" w:cstheme="minorHAnsi"/>
-          <w:i/>
-          <w:iCs/>
-          <w:color w:val="000000" w:themeColor="text1"/>
-          <w:sz w:val="20"/>
-          <w:szCs w:val="20"/>
-        </w:rPr>
-        <w:t>Dean’s List</w:t>
-      </w:r>
-      <w:r>
-        <w:rPr>
-          <w:rFonts w:eastAsia="Times New Roman" w:cstheme="minorHAnsi"/>
-          <w:color w:val="000000" w:themeColor="text1"/>
-          <w:sz w:val="20"/>
-          <w:szCs w:val="20"/>
-        </w:rPr>
-        <w:t>: Spring 2020, Spring 2021</w:t>
-      </w:r>
-    </w:p>
-    <w:p>
-      <w:pPr>
         <w:pBdr>
           <w:bottom w:val="single" w:sz="6" w:space="1" w:color="auto"/>
         </w:pBdr>
@@ -1757,7 +1719,7 @@
           <w:sz w:val="20"/>
           <w:szCs w:val="20"/>
         </w:rPr>
-        <w:t xml:space="preserve">Projects were selected to show a variety of project topics and programming languages. Check out more on my </w:t>
+        <w:t xml:space="preserve">Projects selected to show a variety of project topics and programming languages. Check out more on my </w:t>
       </w:r>
       <w:hyperlink r:id="rId8" w:history="1">
         <w:r>
@@ -1847,16 +1809,16 @@
           <w:sz w:val="20"/>
           <w:szCs w:val="20"/>
         </w:rPr>
-        <w:t>Created</w:t>
-      </w:r>
-      <w:r>
-        <w:rPr>
-          <w:rFonts w:eastAsia="Times New Roman" w:cstheme="minorHAnsi"/>
-          <w:color w:val="000000" w:themeColor="text1"/>
-          <w:sz w:val="20"/>
-          <w:szCs w:val="20"/>
-        </w:rPr>
-        <w:t xml:space="preserve"> a collaboration tool to connect people looking to work on projects. Competed in 2021 Transcend Competition </w:t>
+        <w:t>Created a tool to connect people of different talents looking to work on projects. Competed in 2021 Transcend Competition</w:t>
+      </w:r>
+      <w:r>
+        <w:rPr>
+          <w:rFonts w:eastAsia="Times New Roman" w:cstheme="minorHAnsi"/>
+          <w:color w:val="000000" w:themeColor="text1"/>
+          <w:sz w:val="20"/>
+          <w:szCs w:val="20"/>
+        </w:rPr>
+        <w:t xml:space="preserve"> </w:t>
       </w:r>
       <w:r>
         <w:rPr>
@@ -1894,8 +1856,6 @@
       <w:r>
         <w:rPr>
           <w:rFonts w:eastAsia="Times New Roman" w:cstheme="minorHAnsi"/>
-          <w:b/>
-          <w:bCs/>
           <w:color w:val="000000" w:themeColor="text1"/>
           <w:sz w:val="20"/>
           <w:szCs w:val="20"/>
@@ -1951,15 +1911,23 @@
           <w:sz w:val="20"/>
           <w:szCs w:val="20"/>
         </w:rPr>
-        <w:t>Set up a personal website using Jekyll, a tool to build lightweight static web pages.</w:t>
-      </w:r>
-      <w:r>
-        <w:rPr>
-          <w:rFonts w:eastAsia="Times New Roman" w:cstheme="minorHAnsi"/>
-          <w:sz w:val="20"/>
-          <w:szCs w:val="20"/>
-        </w:rPr>
-        <w:t xml:space="preserve"> Created python script to scrape GitHub information</w:t>
+        <w:t xml:space="preserve">Set up </w:t>
+      </w:r>
+      <w:r>
+        <w:rPr>
+          <w:rFonts w:eastAsia="Times New Roman" w:cstheme="minorHAnsi"/>
+          <w:sz w:val="20"/>
+          <w:szCs w:val="20"/>
+        </w:rPr>
+        <w:t xml:space="preserve">my </w:t>
+      </w:r>
+      <w:r>
+        <w:rPr>
+          <w:rFonts w:eastAsia="Times New Roman" w:cstheme="minorHAnsi"/>
+          <w:sz w:val="20"/>
+          <w:szCs w:val="20"/>
+        </w:rPr>
+        <w:t>website using Jekyll and wrote python scripts to scrape GitHub information</w:t>
       </w:r>
       <w:r>
         <w:rPr>
@@ -2022,8 +1990,6 @@
       <w:r>
         <w:rPr>
           <w:rFonts w:eastAsia="Times New Roman" w:cstheme="minorHAnsi"/>
-          <w:b/>
-          <w:bCs/>
           <w:sz w:val="20"/>
           <w:szCs w:val="20"/>
         </w:rPr>
@@ -2074,23 +2040,15 @@
           <w:sz w:val="20"/>
           <w:szCs w:val="20"/>
         </w:rPr>
-        <w:t xml:space="preserve">Created an </w:t>
-      </w:r>
-      <w:r>
-        <w:rPr>
-          <w:rFonts w:eastAsia="Times New Roman" w:cstheme="minorHAnsi"/>
-          <w:sz w:val="20"/>
-          <w:szCs w:val="20"/>
-        </w:rPr>
-        <w:t>online web app</w:t>
-      </w:r>
-      <w:r>
-        <w:rPr>
-          <w:rFonts w:eastAsia="Times New Roman" w:cstheme="minorHAnsi"/>
-          <w:sz w:val="20"/>
-          <w:szCs w:val="20"/>
-        </w:rPr>
-        <w:t xml:space="preserve"> that allows users to blur their writing to avoid constant self-editing and hopefully avoid writers block </w:t>
+        <w:t>Created a web app that helps users avoid constant self-editing</w:t>
+      </w:r>
+      <w:r>
+        <w:rPr>
+          <w:rFonts w:eastAsia="Times New Roman" w:cstheme="minorHAnsi"/>
+          <w:sz w:val="20"/>
+          <w:szCs w:val="20"/>
+        </w:rPr>
+        <w:t xml:space="preserve"> </w:t>
       </w:r>
       <w:r>
         <w:rPr>
@@ -2125,8 +2083,6 @@
       <w:r>
         <w:rPr>
           <w:rFonts w:eastAsia="Times New Roman" w:cstheme="minorHAnsi"/>
-          <w:b/>
-          <w:bCs/>
           <w:sz w:val="20"/>
           <w:szCs w:val="20"/>
         </w:rPr>
@@ -2240,8 +2196,6 @@
       <w:r>
         <w:rPr>
           <w:rFonts w:eastAsia="Times New Roman" w:cstheme="minorHAnsi"/>
-          <w:b/>
-          <w:bCs/>
           <w:sz w:val="20"/>
           <w:szCs w:val="20"/>
         </w:rPr>
@@ -2371,8 +2325,264 @@
       <w:r>
         <w:rPr>
           <w:rFonts w:eastAsia="Times New Roman" w:cstheme="minorHAnsi"/>
+          <w:sz w:val="20"/>
+          <w:szCs w:val="20"/>
+        </w:rPr>
+        <w:t>.</w:t>
+      </w:r>
+    </w:p>
+    <w:p>
+      <w:pPr>
+        <w:pStyle w:val="ListParagraph"/>
+        <w:numPr>
+          <w:ilvl w:val="0"/>
+          <w:numId w:val="40"/>
+        </w:numPr>
+        <w:tabs>
+          <w:tab w:val="right" w:pos="10080"/>
+        </w:tabs>
+        <w:spacing w:before="60"/>
+        <w:ind w:left="-180" w:hanging="270"/>
+        <w:rPr>
+          <w:rFonts w:eastAsia="Times New Roman" w:cstheme="minorHAnsi"/>
           <w:b/>
           <w:bCs/>
+          <w:sz w:val="20"/>
+          <w:szCs w:val="20"/>
+        </w:rPr>
+      </w:pPr>
+      <w:r>
+        <w:rPr>
+          <w:rFonts w:eastAsia="Times New Roman" w:cstheme="minorHAnsi"/>
+          <w:b/>
+          <w:bCs/>
+          <w:sz w:val="20"/>
+          <w:szCs w:val="20"/>
+        </w:rPr>
+        <w:t>Spotify</w:t>
+      </w:r>
+      <w:r>
+        <w:rPr>
+          <w:rFonts w:eastAsia="Times New Roman" w:cstheme="minorHAnsi"/>
+          <w:b/>
+          <w:bCs/>
+          <w:sz w:val="20"/>
+          <w:szCs w:val="20"/>
+        </w:rPr>
+        <w:t xml:space="preserve"> </w:t>
+      </w:r>
+      <w:r>
+        <w:rPr>
+          <w:rFonts w:eastAsia="Times New Roman" w:cstheme="minorHAnsi"/>
+          <w:b/>
+          <w:bCs/>
+          <w:sz w:val="20"/>
+          <w:szCs w:val="20"/>
+        </w:rPr>
+        <w:t>Data</w:t>
+      </w:r>
+      <w:r>
+        <w:rPr>
+          <w:rFonts w:eastAsia="Times New Roman" w:cstheme="minorHAnsi"/>
+          <w:b/>
+          <w:bCs/>
+          <w:sz w:val="20"/>
+          <w:szCs w:val="20"/>
+        </w:rPr>
+        <w:t xml:space="preserve"> </w:t>
+      </w:r>
+      <w:r>
+        <w:rPr>
+          <w:rFonts w:eastAsia="Times New Roman" w:cstheme="minorHAnsi"/>
+          <w:b/>
+          <w:bCs/>
+          <w:sz w:val="20"/>
+          <w:szCs w:val="20"/>
+        </w:rPr>
+        <w:t>Analysis</w:t>
+      </w:r>
+      <w:r>
+        <w:rPr>
+          <w:rFonts w:eastAsia="Times New Roman" w:cstheme="minorHAnsi"/>
+          <w:b/>
+          <w:bCs/>
+          <w:sz w:val="20"/>
+          <w:szCs w:val="20"/>
+        </w:rPr>
+        <w:t xml:space="preserve">: </w:t>
+      </w:r>
+      <w:r>
+        <w:rPr>
+          <w:rFonts w:eastAsia="Times New Roman" w:cstheme="minorHAnsi"/>
+          <w:sz w:val="20"/>
+          <w:szCs w:val="20"/>
+        </w:rPr>
+        <w:t>A</w:t>
+      </w:r>
+      <w:r>
+        <w:rPr>
+          <w:rFonts w:eastAsia="Times New Roman" w:cstheme="minorHAnsi"/>
+          <w:sz w:val="20"/>
+          <w:szCs w:val="20"/>
+        </w:rPr>
+        <w:t>nalyz</w:t>
+      </w:r>
+      <w:r>
+        <w:rPr>
+          <w:rFonts w:eastAsia="Times New Roman" w:cstheme="minorHAnsi"/>
+          <w:sz w:val="20"/>
+          <w:szCs w:val="20"/>
+        </w:rPr>
+        <w:t>ed and reported on</w:t>
+      </w:r>
+      <w:r>
+        <w:rPr>
+          <w:rFonts w:eastAsia="Times New Roman" w:cstheme="minorHAnsi"/>
+          <w:sz w:val="20"/>
+          <w:szCs w:val="20"/>
+        </w:rPr>
+        <w:t xml:space="preserve"> Spotify</w:t>
+      </w:r>
+      <w:r>
+        <w:rPr>
+          <w:rFonts w:eastAsia="Times New Roman" w:cstheme="minorHAnsi"/>
+          <w:sz w:val="20"/>
+          <w:szCs w:val="20"/>
+        </w:rPr>
+        <w:t xml:space="preserve"> song</w:t>
+      </w:r>
+      <w:r>
+        <w:rPr>
+          <w:rFonts w:eastAsia="Times New Roman" w:cstheme="minorHAnsi"/>
+          <w:sz w:val="20"/>
+          <w:szCs w:val="20"/>
+        </w:rPr>
+        <w:t xml:space="preserve"> data from Kaggl</w:t>
+      </w:r>
+      <w:r>
+        <w:rPr>
+          <w:rFonts w:eastAsia="Times New Roman" w:cstheme="minorHAnsi"/>
+          <w:sz w:val="20"/>
+          <w:szCs w:val="20"/>
+        </w:rPr>
+        <w:t>e</w:t>
+      </w:r>
+      <w:r>
+        <w:rPr>
+          <w:rFonts w:eastAsia="Times New Roman" w:cstheme="minorHAnsi"/>
+          <w:sz w:val="20"/>
+          <w:szCs w:val="20"/>
+        </w:rPr>
+        <w:t>.</w:t>
+      </w:r>
+      <w:r>
+        <w:rPr>
+          <w:rFonts w:eastAsia="Times New Roman" w:cstheme="minorHAnsi"/>
+          <w:sz w:val="20"/>
+          <w:szCs w:val="20"/>
+        </w:rPr>
+        <w:t xml:space="preserve"> </w:t>
+      </w:r>
+      <w:r>
+        <w:rPr>
+          <w:rFonts w:eastAsia="Times New Roman" w:cstheme="minorHAnsi"/>
+          <w:b/>
+          <w:bCs/>
+          <w:sz w:val="20"/>
+          <w:szCs w:val="20"/>
+        </w:rPr>
+        <w:t>(</w:t>
+      </w:r>
+      <w:r>
+        <w:rPr>
+          <w:rFonts w:eastAsia="Times New Roman" w:cstheme="minorHAnsi"/>
+          <w:b/>
+          <w:bCs/>
+          <w:sz w:val="20"/>
+          <w:szCs w:val="20"/>
+        </w:rPr>
+        <w:t>R</w:t>
+      </w:r>
+      <w:r>
+        <w:rPr>
+          <w:rFonts w:eastAsia="Times New Roman" w:cstheme="minorHAnsi"/>
+          <w:b/>
+          <w:bCs/>
+          <w:sz w:val="20"/>
+          <w:szCs w:val="20"/>
+        </w:rPr>
+        <w:t>)</w:t>
+      </w:r>
+      <w:r>
+        <w:rPr>
+          <w:rFonts w:eastAsia="Times New Roman" w:cstheme="minorHAnsi"/>
+          <w:sz w:val="20"/>
+          <w:szCs w:val="20"/>
+        </w:rPr>
+        <w:t>.</w:t>
+      </w:r>
+    </w:p>
+    <w:p>
+      <w:pPr>
+        <w:pStyle w:val="ListParagraph"/>
+        <w:numPr>
+          <w:ilvl w:val="0"/>
+          <w:numId w:val="40"/>
+        </w:numPr>
+        <w:tabs>
+          <w:tab w:val="right" w:pos="10080"/>
+        </w:tabs>
+        <w:spacing w:before="60"/>
+        <w:ind w:left="-180" w:hanging="270"/>
+        <w:rPr>
+          <w:rFonts w:eastAsia="Times New Roman" w:cstheme="minorHAnsi"/>
+          <w:b/>
+          <w:bCs/>
+          <w:sz w:val="20"/>
+          <w:szCs w:val="20"/>
+        </w:rPr>
+      </w:pPr>
+      <w:r>
+        <w:rPr>
+          <w:rFonts w:eastAsia="Times New Roman" w:cstheme="minorHAnsi"/>
+          <w:b/>
+          <w:bCs/>
+          <w:sz w:val="20"/>
+          <w:szCs w:val="20"/>
+        </w:rPr>
+        <w:t>Just-Read-Less-Features</w:t>
+      </w:r>
+      <w:r>
+        <w:rPr>
+          <w:rFonts w:eastAsia="Times New Roman" w:cstheme="minorHAnsi"/>
+          <w:b/>
+          <w:bCs/>
+          <w:sz w:val="20"/>
+          <w:szCs w:val="20"/>
+        </w:rPr>
+        <w:t xml:space="preserve">: </w:t>
+      </w:r>
+      <w:r>
+        <w:rPr>
+          <w:rFonts w:eastAsia="Times New Roman" w:cstheme="minorHAnsi"/>
+          <w:sz w:val="20"/>
+          <w:szCs w:val="20"/>
+        </w:rPr>
+        <w:t xml:space="preserve">Forked a chrome extension that standardizes styling of online articles for daily use </w:t>
+      </w:r>
+      <w:r>
+        <w:rPr>
+          <w:rFonts w:eastAsia="Times New Roman" w:cstheme="minorHAnsi"/>
+          <w:b/>
+          <w:bCs/>
+          <w:sz w:val="20"/>
+          <w:szCs w:val="20"/>
+        </w:rPr>
+        <w:t>(JavaScript)</w:t>
+      </w:r>
+      <w:r>
+        <w:rPr>
+          <w:rFonts w:eastAsia="Times New Roman" w:cstheme="minorHAnsi"/>
           <w:sz w:val="20"/>
           <w:szCs w:val="20"/>
         </w:rPr>
@@ -2464,16 +2674,25 @@
           <w:sz w:val="20"/>
           <w:szCs w:val="20"/>
         </w:rPr>
-        <w:t xml:space="preserve"> an app for the campus club FoodShed that collects free (surplus) food. Built with Ionic and Angular</w:t>
-      </w:r>
-      <w:r>
-        <w:rPr>
-          <w:rFonts w:eastAsia="Times New Roman" w:cstheme="minorHAnsi"/>
-          <w:color w:val="000000" w:themeColor="text1"/>
-          <w:sz w:val="20"/>
-          <w:szCs w:val="20"/>
-        </w:rPr>
-        <w:t xml:space="preserve"> (</w:t>
+        <w:t xml:space="preserve"> an app for the campus club FoodShed that collects free (surplus) food</w:t>
+      </w:r>
+      <w:r>
+        <w:rPr>
+          <w:rFonts w:eastAsia="Times New Roman" w:cstheme="minorHAnsi"/>
+          <w:color w:val="000000" w:themeColor="text1"/>
+          <w:sz w:val="20"/>
+          <w:szCs w:val="20"/>
+        </w:rPr>
+        <w:t xml:space="preserve"> </w:t>
+      </w:r>
+      <w:r>
+        <w:rPr>
+          <w:rFonts w:eastAsia="Times New Roman" w:cstheme="minorHAnsi"/>
+          <w:color w:val="000000" w:themeColor="text1"/>
+          <w:sz w:val="20"/>
+          <w:szCs w:val="20"/>
+        </w:rPr>
+        <w:t>(</w:t>
       </w:r>
       <w:r>
         <w:rPr>
@@ -2552,52 +2771,16 @@
           <w:sz w:val="20"/>
           <w:szCs w:val="20"/>
         </w:rPr>
-        <w:t>Learned a t</w:t>
-      </w:r>
-      <w:r>
-        <w:rPr>
-          <w:rFonts w:eastAsia="Times New Roman" w:cstheme="minorHAnsi"/>
-          <w:color w:val="000000" w:themeColor="text1"/>
-          <w:sz w:val="20"/>
-          <w:szCs w:val="20"/>
-        </w:rPr>
-        <w:t xml:space="preserve">heoretical approach of natural and artificial intelligence </w:t>
-      </w:r>
-      <w:r>
-        <w:rPr>
-          <w:rFonts w:eastAsia="Times New Roman" w:cstheme="minorHAnsi"/>
-          <w:color w:val="000000" w:themeColor="text1"/>
-          <w:sz w:val="20"/>
-          <w:szCs w:val="20"/>
-        </w:rPr>
-        <w:t>by</w:t>
-      </w:r>
-      <w:r>
-        <w:rPr>
-          <w:rFonts w:eastAsia="Times New Roman" w:cstheme="minorHAnsi"/>
-          <w:color w:val="000000" w:themeColor="text1"/>
-          <w:sz w:val="20"/>
-          <w:szCs w:val="20"/>
-        </w:rPr>
-        <w:t xml:space="preserve"> read</w:t>
-      </w:r>
-      <w:r>
-        <w:rPr>
-          <w:rFonts w:eastAsia="Times New Roman" w:cstheme="minorHAnsi"/>
-          <w:color w:val="000000" w:themeColor="text1"/>
-          <w:sz w:val="20"/>
-          <w:szCs w:val="20"/>
-        </w:rPr>
-        <w:t>ing</w:t>
-      </w:r>
-      <w:r>
-        <w:rPr>
-          <w:rFonts w:eastAsia="Times New Roman" w:cstheme="minorHAnsi"/>
-          <w:color w:val="000000" w:themeColor="text1"/>
-          <w:sz w:val="20"/>
-          <w:szCs w:val="20"/>
-        </w:rPr>
-        <w:t xml:space="preserve"> research papers.</w:t>
+        <w:t>Learned about a theoretical approach to artificial intelligence by reading research papers</w:t>
+      </w:r>
+      <w:r>
+        <w:rPr>
+          <w:rFonts w:eastAsia="Times New Roman" w:cstheme="minorHAnsi"/>
+          <w:color w:val="000000" w:themeColor="text1"/>
+          <w:sz w:val="20"/>
+          <w:szCs w:val="20"/>
+        </w:rPr>
+        <w:t>.</w:t>
       </w:r>
     </w:p>
     <w:p>
@@ -2647,25 +2830,25 @@
           <w:sz w:val="20"/>
           <w:szCs w:val="20"/>
         </w:rPr>
-        <w:t>Contribute to</w:t>
-      </w:r>
-      <w:r>
-        <w:rPr>
-          <w:rFonts w:eastAsia="Times New Roman" w:cstheme="minorHAnsi"/>
-          <w:color w:val="000000" w:themeColor="text1"/>
-          <w:sz w:val="20"/>
-          <w:szCs w:val="20"/>
-        </w:rPr>
-        <w:t xml:space="preserve"> the website for the Coding for Good club</w:t>
-      </w:r>
-      <w:r>
-        <w:rPr>
-          <w:rFonts w:eastAsia="Times New Roman" w:cstheme="minorHAnsi"/>
-          <w:color w:val="000000" w:themeColor="text1"/>
-          <w:sz w:val="20"/>
-          <w:szCs w:val="20"/>
-        </w:rPr>
-        <w:t xml:space="preserve"> (</w:t>
+        <w:t>Contributed to the Coding for Good website</w:t>
+      </w:r>
+      <w:r>
+        <w:rPr>
+          <w:rFonts w:eastAsia="Times New Roman" w:cstheme="minorHAnsi"/>
+          <w:color w:val="000000" w:themeColor="text1"/>
+          <w:sz w:val="20"/>
+          <w:szCs w:val="20"/>
+        </w:rPr>
+        <w:t xml:space="preserve"> </w:t>
+      </w:r>
+      <w:r>
+        <w:rPr>
+          <w:rFonts w:eastAsia="Times New Roman" w:cstheme="minorHAnsi"/>
+          <w:color w:val="000000" w:themeColor="text1"/>
+          <w:sz w:val="20"/>
+          <w:szCs w:val="20"/>
+        </w:rPr>
+        <w:t>(</w:t>
       </w:r>
       <w:r>
         <w:rPr>

</xml_diff>

<commit_message>
fix: remove extra period
</commit_message>
<xml_diff>
--- a/Justin_Avery_Chan_Resume.docx
+++ b/Justin_Avery_Chan_Resume.docx
@@ -774,17 +774,7 @@
           <w:szCs w:val="20"/>
           <w:lang w:eastAsia="ko-KR"/>
         </w:rPr>
-        <w:t>Setup tools to increase developer productivity and adherence to component-driven development</w:t>
-      </w:r>
-      <w:r>
-        <w:rPr>
-          <w:rFonts w:eastAsia="Times New Roman" w:cstheme="minorHAnsi"/>
-          <w:color w:val="000000" w:themeColor="text1"/>
-          <w:sz w:val="20"/>
-          <w:szCs w:val="20"/>
-          <w:lang w:eastAsia="ko-KR"/>
-        </w:rPr>
-        <w:t xml:space="preserve"> </w:t>
+        <w:t xml:space="preserve">Setup tools to increase developer productivity and adherence to component-driven development </w:t>
       </w:r>
       <w:r>
         <w:rPr>
@@ -1809,16 +1799,7 @@
           <w:sz w:val="20"/>
           <w:szCs w:val="20"/>
         </w:rPr>
-        <w:t>Created a tool to connect people of different talents looking to work on projects. Competed in 2021 Transcend Competition</w:t>
-      </w:r>
-      <w:r>
-        <w:rPr>
-          <w:rFonts w:eastAsia="Times New Roman" w:cstheme="minorHAnsi"/>
-          <w:color w:val="000000" w:themeColor="text1"/>
-          <w:sz w:val="20"/>
-          <w:szCs w:val="20"/>
-        </w:rPr>
-        <w:t xml:space="preserve"> </w:t>
+        <w:t xml:space="preserve">Created a tool to connect people of different talents looking to work on projects. Competed in 2021 Transcend Competition </w:t>
       </w:r>
       <w:r>
         <w:rPr>
@@ -1927,15 +1908,7 @@
           <w:sz w:val="20"/>
           <w:szCs w:val="20"/>
         </w:rPr>
-        <w:t>website using Jekyll and wrote python scripts to scrape GitHub information</w:t>
-      </w:r>
-      <w:r>
-        <w:rPr>
-          <w:rFonts w:eastAsia="Times New Roman" w:cstheme="minorHAnsi"/>
-          <w:sz w:val="20"/>
-          <w:szCs w:val="20"/>
-        </w:rPr>
-        <w:t xml:space="preserve"> </w:t>
+        <w:t xml:space="preserve">website using Jekyll and wrote python scripts to scrape GitHub information </w:t>
       </w:r>
       <w:r>
         <w:rPr>
@@ -2040,15 +2013,7 @@
           <w:sz w:val="20"/>
           <w:szCs w:val="20"/>
         </w:rPr>
-        <w:t>Created a web app that helps users avoid constant self-editing</w:t>
-      </w:r>
-      <w:r>
-        <w:rPr>
-          <w:rFonts w:eastAsia="Times New Roman" w:cstheme="minorHAnsi"/>
-          <w:sz w:val="20"/>
-          <w:szCs w:val="20"/>
-        </w:rPr>
-        <w:t xml:space="preserve"> </w:t>
+        <w:t xml:space="preserve">Created a web app that helps users avoid constant self-editing </w:t>
       </w:r>
       <w:r>
         <w:rPr>
@@ -2473,14 +2438,6 @@
           <w:sz w:val="20"/>
           <w:szCs w:val="20"/>
         </w:rPr>
-        <w:t>.</w:t>
-      </w:r>
-      <w:r>
-        <w:rPr>
-          <w:rFonts w:eastAsia="Times New Roman" w:cstheme="minorHAnsi"/>
-          <w:sz w:val="20"/>
-          <w:szCs w:val="20"/>
-        </w:rPr>
         <w:t xml:space="preserve"> </w:t>
       </w:r>
       <w:r>
@@ -2830,16 +2787,7 @@
           <w:sz w:val="20"/>
           <w:szCs w:val="20"/>
         </w:rPr>
-        <w:t>Contributed to the Coding for Good website</w:t>
-      </w:r>
-      <w:r>
-        <w:rPr>
-          <w:rFonts w:eastAsia="Times New Roman" w:cstheme="minorHAnsi"/>
-          <w:color w:val="000000" w:themeColor="text1"/>
-          <w:sz w:val="20"/>
-          <w:szCs w:val="20"/>
-        </w:rPr>
-        <w:t xml:space="preserve"> </w:t>
+        <w:t xml:space="preserve">Contributed to the Coding for Good website </w:t>
       </w:r>
       <w:r>
         <w:rPr>

</xml_diff>

<commit_message>
add LaTeX to technologies
</commit_message>
<xml_diff>
--- a/Justin_Avery_Chan_Resume.docx
+++ b/Justin_Avery_Chan_Resume.docx
@@ -433,27 +433,7 @@
           <w:szCs w:val="20"/>
           <w:lang w:eastAsia="ko-KR"/>
         </w:rPr>
-        <w:t xml:space="preserve">Exploration of </w:t>
-      </w:r>
-      <w:proofErr w:type="spellStart"/>
-      <w:r>
-        <w:rPr>
-          <w:rFonts w:eastAsia="Times New Roman" w:cstheme="minorHAnsi"/>
-          <w:sz w:val="20"/>
-          <w:szCs w:val="20"/>
-          <w:lang w:eastAsia="ko-KR"/>
-        </w:rPr>
-        <w:t>gp</w:t>
-      </w:r>
-      <w:proofErr w:type="spellEnd"/>
-      <w:r>
-        <w:rPr>
-          <w:rFonts w:eastAsia="Times New Roman" w:cstheme="minorHAnsi"/>
-          <w:sz w:val="20"/>
-          <w:szCs w:val="20"/>
-          <w:lang w:eastAsia="ko-KR"/>
-        </w:rPr>
-        <w:t xml:space="preserve">-learn library and other feature generation methods </w:t>
+        <w:t xml:space="preserve">Exploration of gp-learn library and other feature generation methods </w:t>
       </w:r>
       <w:r>
         <w:rPr>
@@ -1696,19 +1676,26 @@
           <w:sz w:val="20"/>
           <w:szCs w:val="20"/>
         </w:rPr>
+        <w:t>, tidyverse</w:t>
+      </w:r>
+      <w:r>
+        <w:rPr>
+          <w:rFonts w:eastAsia="Times New Roman" w:cstheme="minorHAnsi"/>
+          <w:color w:val="000000" w:themeColor="text1"/>
+          <w:sz w:val="20"/>
+          <w:szCs w:val="20"/>
+        </w:rPr>
         <w:t xml:space="preserve">, </w:t>
       </w:r>
-      <w:proofErr w:type="spellStart"/>
-      <w:r>
-        <w:rPr>
-          <w:rFonts w:eastAsia="Times New Roman" w:cstheme="minorHAnsi"/>
-          <w:color w:val="000000" w:themeColor="text1"/>
-          <w:sz w:val="20"/>
-          <w:szCs w:val="20"/>
-        </w:rPr>
-        <w:t>tidyverse</w:t>
-      </w:r>
-      <w:proofErr w:type="spellEnd"/>
+      <w:r>
+        <w:rPr>
+          <w:rFonts w:eastAsia="Times New Roman" w:cstheme="minorHAnsi"/>
+          <w:color w:val="000000" w:themeColor="text1"/>
+          <w:sz w:val="20"/>
+          <w:szCs w:val="20"/>
+        </w:rPr>
+        <w:t>LaTeX</w:t>
+      </w:r>
     </w:p>
     <w:p>
       <w:pPr>
@@ -2669,31 +2656,7 @@
           <w:sz w:val="20"/>
           <w:szCs w:val="20"/>
         </w:rPr>
-        <w:t xml:space="preserve">Co-Leader, </w:t>
-      </w:r>
-      <w:proofErr w:type="spellStart"/>
-      <w:r>
-        <w:rPr>
-          <w:rFonts w:eastAsia="Times New Roman" w:cstheme="minorHAnsi"/>
-          <w:b/>
-          <w:bCs/>
-          <w:color w:val="000000" w:themeColor="text1"/>
-          <w:sz w:val="20"/>
-          <w:szCs w:val="20"/>
-        </w:rPr>
-        <w:t>FoodShed</w:t>
-      </w:r>
-      <w:proofErr w:type="spellEnd"/>
-      <w:r>
-        <w:rPr>
-          <w:rFonts w:eastAsia="Times New Roman" w:cstheme="minorHAnsi"/>
-          <w:b/>
-          <w:bCs/>
-          <w:color w:val="000000" w:themeColor="text1"/>
-          <w:sz w:val="20"/>
-          <w:szCs w:val="20"/>
-        </w:rPr>
-        <w:t xml:space="preserve"> (Coding for Good):</w:t>
+        <w:t>Co-Leader, FoodShed (Coding for Good):</w:t>
       </w:r>
       <w:r>
         <w:rPr>
@@ -2720,27 +2683,7 @@
           <w:sz w:val="20"/>
           <w:szCs w:val="20"/>
         </w:rPr>
-        <w:t xml:space="preserve"> an app for the campus club </w:t>
-      </w:r>
-      <w:proofErr w:type="spellStart"/>
-      <w:r>
-        <w:rPr>
-          <w:rFonts w:eastAsia="Times New Roman" w:cstheme="minorHAnsi"/>
-          <w:color w:val="000000" w:themeColor="text1"/>
-          <w:sz w:val="20"/>
-          <w:szCs w:val="20"/>
-        </w:rPr>
-        <w:t>FoodShed</w:t>
-      </w:r>
-      <w:proofErr w:type="spellEnd"/>
-      <w:r>
-        <w:rPr>
-          <w:rFonts w:eastAsia="Times New Roman" w:cstheme="minorHAnsi"/>
-          <w:color w:val="000000" w:themeColor="text1"/>
-          <w:sz w:val="20"/>
-          <w:szCs w:val="20"/>
-        </w:rPr>
-        <w:t xml:space="preserve"> that collects free (surplus) food</w:t>
+        <w:t xml:space="preserve"> an app for the campus club FoodShed that collects free (surplus) food</w:t>
       </w:r>
       <w:r>
         <w:rPr>

</xml_diff>

<commit_message>
fix: remove technologies that were too specific
</commit_message>
<xml_diff>
--- a/Justin_Avery_Chan_Resume.docx
+++ b/Justin_Avery_Chan_Resume.docx
@@ -433,7 +433,27 @@
           <w:szCs w:val="20"/>
           <w:lang w:eastAsia="ko-KR"/>
         </w:rPr>
-        <w:t xml:space="preserve">Exploration of gp-learn library and other feature generation methods </w:t>
+        <w:t xml:space="preserve">Exploration of </w:t>
+      </w:r>
+      <w:proofErr w:type="spellStart"/>
+      <w:r>
+        <w:rPr>
+          <w:rFonts w:eastAsia="Times New Roman" w:cstheme="minorHAnsi"/>
+          <w:sz w:val="20"/>
+          <w:szCs w:val="20"/>
+          <w:lang w:eastAsia="ko-KR"/>
+        </w:rPr>
+        <w:t>gp</w:t>
+      </w:r>
+      <w:proofErr w:type="spellEnd"/>
+      <w:r>
+        <w:rPr>
+          <w:rFonts w:eastAsia="Times New Roman" w:cstheme="minorHAnsi"/>
+          <w:sz w:val="20"/>
+          <w:szCs w:val="20"/>
+          <w:lang w:eastAsia="ko-KR"/>
+        </w:rPr>
+        <w:t xml:space="preserve">-learn library and other feature generation methods </w:t>
       </w:r>
       <w:r>
         <w:rPr>
@@ -1659,24 +1679,6 @@
           <w:szCs w:val="20"/>
         </w:rPr>
         <w:t>Jekyll, Git (CLI), Storybook &amp; Chromatic</w:t>
-      </w:r>
-      <w:r>
-        <w:rPr>
-          <w:rFonts w:eastAsia="Times New Roman" w:cstheme="minorHAnsi"/>
-          <w:color w:val="000000" w:themeColor="text1"/>
-          <w:sz w:val="20"/>
-          <w:szCs w:val="20"/>
-        </w:rPr>
-        <w:t>, scikit-learn</w:t>
-      </w:r>
-      <w:r>
-        <w:rPr>
-          <w:rFonts w:eastAsia="Times New Roman" w:cstheme="minorHAnsi"/>
-          <w:color w:val="000000" w:themeColor="text1"/>
-          <w:sz w:val="20"/>
-          <w:szCs w:val="20"/>
-        </w:rPr>
-        <w:t>, tidyverse</w:t>
       </w:r>
       <w:r>
         <w:rPr>
@@ -2656,7 +2658,31 @@
           <w:sz w:val="20"/>
           <w:szCs w:val="20"/>
         </w:rPr>
-        <w:t>Co-Leader, FoodShed (Coding for Good):</w:t>
+        <w:t xml:space="preserve">Co-Leader, </w:t>
+      </w:r>
+      <w:proofErr w:type="spellStart"/>
+      <w:r>
+        <w:rPr>
+          <w:rFonts w:eastAsia="Times New Roman" w:cstheme="minorHAnsi"/>
+          <w:b/>
+          <w:bCs/>
+          <w:color w:val="000000" w:themeColor="text1"/>
+          <w:sz w:val="20"/>
+          <w:szCs w:val="20"/>
+        </w:rPr>
+        <w:t>FoodShed</w:t>
+      </w:r>
+      <w:proofErr w:type="spellEnd"/>
+      <w:r>
+        <w:rPr>
+          <w:rFonts w:eastAsia="Times New Roman" w:cstheme="minorHAnsi"/>
+          <w:b/>
+          <w:bCs/>
+          <w:color w:val="000000" w:themeColor="text1"/>
+          <w:sz w:val="20"/>
+          <w:szCs w:val="20"/>
+        </w:rPr>
+        <w:t xml:space="preserve"> (Coding for Good):</w:t>
       </w:r>
       <w:r>
         <w:rPr>
@@ -2683,7 +2709,27 @@
           <w:sz w:val="20"/>
           <w:szCs w:val="20"/>
         </w:rPr>
-        <w:t xml:space="preserve"> an app for the campus club FoodShed that collects free (surplus) food</w:t>
+        <w:t xml:space="preserve"> an app for the campus club </w:t>
+      </w:r>
+      <w:proofErr w:type="spellStart"/>
+      <w:r>
+        <w:rPr>
+          <w:rFonts w:eastAsia="Times New Roman" w:cstheme="minorHAnsi"/>
+          <w:color w:val="000000" w:themeColor="text1"/>
+          <w:sz w:val="20"/>
+          <w:szCs w:val="20"/>
+        </w:rPr>
+        <w:t>FoodShed</w:t>
+      </w:r>
+      <w:proofErr w:type="spellEnd"/>
+      <w:r>
+        <w:rPr>
+          <w:rFonts w:eastAsia="Times New Roman" w:cstheme="minorHAnsi"/>
+          <w:color w:val="000000" w:themeColor="text1"/>
+          <w:sz w:val="20"/>
+          <w:szCs w:val="20"/>
+        </w:rPr>
+        <w:t xml:space="preserve"> that collects free (surplus) food</w:t>
       </w:r>
       <w:r>
         <w:rPr>

</xml_diff>

<commit_message>
fix: fix wording for FOSS
</commit_message>
<xml_diff>
--- a/Justin_Avery_Chan_Resume.docx
+++ b/Justin_Avery_Chan_Resume.docx
@@ -3027,7 +3027,39 @@
           <w:sz w:val="20"/>
           <w:szCs w:val="20"/>
         </w:rPr>
-        <w:t xml:space="preserve"> Helped to start the UW-FOSS club by helping with general logistics (email and meetings) and working on the website with the founder.</w:t>
+        <w:t xml:space="preserve"> Helped to start the UW-FOSS club by </w:t>
+      </w:r>
+      <w:r>
+        <w:rPr>
+          <w:rFonts w:eastAsia="Times New Roman" w:cstheme="minorHAnsi"/>
+          <w:sz w:val="20"/>
+          <w:szCs w:val="20"/>
+        </w:rPr>
+        <w:t>facilitating</w:t>
+      </w:r>
+      <w:r>
+        <w:rPr>
+          <w:rFonts w:eastAsia="Times New Roman" w:cstheme="minorHAnsi"/>
+          <w:sz w:val="20"/>
+          <w:szCs w:val="20"/>
+        </w:rPr>
+        <w:t xml:space="preserve"> general logistics (email and meetings) and </w:t>
+      </w:r>
+      <w:r>
+        <w:rPr>
+          <w:rFonts w:eastAsia="Times New Roman" w:cstheme="minorHAnsi"/>
+          <w:sz w:val="20"/>
+          <w:szCs w:val="20"/>
+        </w:rPr>
+        <w:t>developing</w:t>
+      </w:r>
+      <w:r>
+        <w:rPr>
+          <w:rFonts w:eastAsia="Times New Roman" w:cstheme="minorHAnsi"/>
+          <w:sz w:val="20"/>
+          <w:szCs w:val="20"/>
+        </w:rPr>
+        <w:t xml:space="preserve"> the website with the founder.</w:t>
       </w:r>
     </w:p>
     <w:sectPr>

</xml_diff>

<commit_message>
Update classes, projects, and add project links
</commit_message>
<xml_diff>
--- a/Justin_Avery_Chan_Resume.docx
+++ b/Justin_Avery_Chan_Resume.docx
@@ -1050,7 +1050,17 @@
           <w:szCs w:val="20"/>
           <w:lang w:eastAsia="ko-KR"/>
         </w:rPr>
-        <w:t>python</w:t>
+        <w:t>P</w:t>
+      </w:r>
+      <w:r>
+        <w:rPr>
+          <w:rFonts w:eastAsia="Times New Roman" w:cstheme="minorHAnsi"/>
+          <w:color w:val="000000" w:themeColor="text1"/>
+          <w:sz w:val="20"/>
+          <w:szCs w:val="20"/>
+          <w:lang w:eastAsia="ko-KR"/>
+        </w:rPr>
+        <w:t>ython</w:t>
       </w:r>
       <w:r>
         <w:rPr>
@@ -1491,7 +1501,25 @@
           <w:sz w:val="20"/>
           <w:szCs w:val="20"/>
         </w:rPr>
-        <w:t xml:space="preserve">  Software Engineering; Introduction to Human-Computer Interaction; Introduction to Computer Networks; Genetics in the News; Introduction to Data Modeling II</w:t>
+        <w:t xml:space="preserve">  Software Engineering; Introduction to Human-Computer Interaction; Introduction to Computer Networks; Introduction to Data Modeling II</w:t>
+      </w:r>
+      <w:r>
+        <w:rPr>
+          <w:rFonts w:eastAsia="Times New Roman" w:cstheme="minorHAnsi"/>
+          <w:color w:val="000000" w:themeColor="text1"/>
+          <w:sz w:val="20"/>
+          <w:szCs w:val="20"/>
+        </w:rPr>
+        <w:t xml:space="preserve">; </w:t>
+      </w:r>
+      <w:r>
+        <w:rPr>
+          <w:rFonts w:eastAsia="Times New Roman" w:cstheme="minorHAnsi"/>
+          <w:color w:val="000000" w:themeColor="text1"/>
+          <w:sz w:val="20"/>
+          <w:szCs w:val="20"/>
+        </w:rPr>
+        <w:t>Introduction to Bioinformatics</w:t>
       </w:r>
     </w:p>
     <w:p>
@@ -1715,50 +1743,6 @@
           <w:szCs w:val="20"/>
         </w:rPr>
         <w:t>, Tableau</w:t>
-      </w:r>
-    </w:p>
-    <w:p>
-      <w:pPr>
-        <w:tabs>
-          <w:tab w:val="right" w:pos="10080"/>
-        </w:tabs>
-        <w:spacing w:before="60"/>
-        <w:ind w:left="-270" w:hanging="360"/>
-        <w:rPr>
-          <w:rFonts w:eastAsia="Times New Roman" w:cstheme="minorHAnsi"/>
-          <w:color w:val="000000" w:themeColor="text1"/>
-          <w:sz w:val="20"/>
-          <w:szCs w:val="20"/>
-        </w:rPr>
-      </w:pPr>
-      <w:r>
-        <w:rPr>
-          <w:rFonts w:eastAsia="Times New Roman" w:cstheme="minorHAnsi"/>
-          <w:b/>
-          <w:bCs/>
-          <w:color w:val="000000" w:themeColor="text1"/>
-          <w:sz w:val="20"/>
-          <w:szCs w:val="20"/>
-        </w:rPr>
-        <w:t>Interests</w:t>
-      </w:r>
-      <w:r>
-        <w:rPr>
-          <w:rFonts w:eastAsia="Times New Roman" w:cstheme="minorHAnsi"/>
-          <w:color w:val="000000" w:themeColor="text1"/>
-          <w:sz w:val="20"/>
-          <w:szCs w:val="20"/>
-        </w:rPr>
-        <w:t xml:space="preserve">: </w:t>
-      </w:r>
-      <w:r>
-        <w:rPr>
-          <w:rFonts w:eastAsia="Times New Roman" w:cstheme="minorHAnsi"/>
-          <w:color w:val="000000" w:themeColor="text1"/>
-          <w:sz w:val="20"/>
-          <w:szCs w:val="20"/>
-        </w:rPr>
-        <w:t>Productivity Software, Reading, Running</w:t>
       </w:r>
     </w:p>
     <w:p>
@@ -1860,84 +1844,117 @@
         <w:tabs>
           <w:tab w:val="right" w:pos="10080"/>
         </w:tabs>
+        <w:spacing w:before="60"/>
         <w:ind w:left="-180" w:hanging="270"/>
         <w:rPr>
           <w:rFonts w:eastAsia="Times New Roman" w:cstheme="minorHAnsi"/>
           <w:b/>
           <w:bCs/>
-          <w:color w:val="000000" w:themeColor="text1"/>
-          <w:sz w:val="20"/>
-          <w:szCs w:val="20"/>
-        </w:rPr>
-      </w:pPr>
+          <w:sz w:val="20"/>
+          <w:szCs w:val="20"/>
+        </w:rPr>
+      </w:pPr>
+      <w:hyperlink r:id="rId10" w:history="1">
+        <w:r>
+          <w:rPr>
+            <w:rStyle w:val="Hyperlink"/>
+            <w:rFonts w:eastAsia="Times New Roman" w:cstheme="minorHAnsi"/>
+            <w:b/>
+            <w:bCs/>
+            <w:color w:val="auto"/>
+            <w:sz w:val="20"/>
+            <w:szCs w:val="20"/>
+          </w:rPr>
+          <w:t>Personal Website</w:t>
+        </w:r>
+      </w:hyperlink>
       <w:r>
         <w:rPr>
           <w:rFonts w:eastAsia="Times New Roman" w:cstheme="minorHAnsi"/>
           <w:b/>
           <w:bCs/>
-          <w:color w:val="000000" w:themeColor="text1"/>
-          <w:sz w:val="20"/>
-          <w:szCs w:val="20"/>
-        </w:rPr>
-        <w:t>Lightbulb</w:t>
+          <w:sz w:val="20"/>
+          <w:szCs w:val="20"/>
+        </w:rPr>
+        <w:t xml:space="preserve">: </w:t>
+      </w:r>
+      <w:r>
+        <w:rPr>
+          <w:rFonts w:eastAsia="Times New Roman" w:cstheme="minorHAnsi"/>
+          <w:sz w:val="20"/>
+          <w:szCs w:val="20"/>
+        </w:rPr>
+        <w:t xml:space="preserve">Set up my website using Jekyll and wrote </w:t>
+      </w:r>
+      <w:r>
+        <w:rPr>
+          <w:rFonts w:eastAsia="Times New Roman" w:cstheme="minorHAnsi"/>
+          <w:sz w:val="20"/>
+          <w:szCs w:val="20"/>
+        </w:rPr>
+        <w:t>P</w:t>
+      </w:r>
+      <w:r>
+        <w:rPr>
+          <w:rFonts w:eastAsia="Times New Roman" w:cstheme="minorHAnsi"/>
+          <w:sz w:val="20"/>
+          <w:szCs w:val="20"/>
+        </w:rPr>
+        <w:t xml:space="preserve">ython scripts to scrape GitHub </w:t>
       </w:r>
       <w:r>
         <w:rPr>
           <w:rFonts w:eastAsia="Times New Roman" w:cstheme="minorHAnsi"/>
           <w:b/>
           <w:bCs/>
-          <w:color w:val="000000" w:themeColor="text1"/>
-          <w:sz w:val="20"/>
-          <w:szCs w:val="20"/>
-        </w:rPr>
-        <w:t xml:space="preserve">: </w:t>
-      </w:r>
-      <w:r>
-        <w:rPr>
-          <w:rFonts w:eastAsia="Times New Roman" w:cstheme="minorHAnsi"/>
-          <w:color w:val="000000" w:themeColor="text1"/>
-          <w:sz w:val="20"/>
-          <w:szCs w:val="20"/>
-        </w:rPr>
-        <w:t xml:space="preserve">Created a tool to connect people of different talents looking to work on projects. Competed in 2021 Transcend Competition </w:t>
+          <w:sz w:val="20"/>
+          <w:szCs w:val="20"/>
+        </w:rPr>
+        <w:t>(Jekyll</w:t>
       </w:r>
       <w:r>
         <w:rPr>
           <w:rFonts w:eastAsia="Times New Roman" w:cstheme="minorHAnsi"/>
           <w:b/>
           <w:bCs/>
-          <w:color w:val="000000" w:themeColor="text1"/>
-          <w:sz w:val="20"/>
-          <w:szCs w:val="20"/>
-        </w:rPr>
-        <w:t xml:space="preserve">(React, </w:t>
+          <w:sz w:val="20"/>
+          <w:szCs w:val="20"/>
+        </w:rPr>
+        <w:t xml:space="preserve">, </w:t>
       </w:r>
       <w:r>
         <w:rPr>
           <w:rFonts w:eastAsia="Times New Roman" w:cstheme="minorHAnsi"/>
           <w:b/>
           <w:bCs/>
-          <w:color w:val="000000" w:themeColor="text1"/>
-          <w:sz w:val="20"/>
-          <w:szCs w:val="20"/>
-        </w:rPr>
-        <w:t xml:space="preserve">Node.js, </w:t>
+          <w:sz w:val="20"/>
+          <w:szCs w:val="20"/>
+        </w:rPr>
+        <w:t xml:space="preserve">Liquid, </w:t>
       </w:r>
       <w:r>
         <w:rPr>
           <w:rFonts w:eastAsia="Times New Roman" w:cstheme="minorHAnsi"/>
           <w:b/>
           <w:bCs/>
-          <w:color w:val="000000" w:themeColor="text1"/>
-          <w:sz w:val="20"/>
-          <w:szCs w:val="20"/>
-        </w:rPr>
-        <w:t>Express)</w:t>
-      </w:r>
-      <w:r>
-        <w:rPr>
-          <w:rFonts w:eastAsia="Times New Roman" w:cstheme="minorHAnsi"/>
-          <w:color w:val="000000" w:themeColor="text1"/>
+          <w:sz w:val="20"/>
+          <w:szCs w:val="20"/>
+        </w:rPr>
+        <w:t>Python</w:t>
+      </w:r>
+      <w:r>
+        <w:rPr>
+          <w:rFonts w:eastAsia="Times New Roman" w:cstheme="minorHAnsi"/>
+          <w:b/>
+          <w:bCs/>
+          <w:sz w:val="20"/>
+          <w:szCs w:val="20"/>
+        </w:rPr>
+        <w:t>)</w:t>
+      </w:r>
+      <w:r>
+        <w:rPr>
+          <w:rFonts w:eastAsia="Times New Roman" w:cstheme="minorHAnsi"/>
           <w:sz w:val="20"/>
           <w:szCs w:val="20"/>
         </w:rPr>
@@ -1964,51 +1981,71 @@
           <w:szCs w:val="20"/>
         </w:rPr>
       </w:pPr>
+      <w:hyperlink r:id="rId11" w:history="1">
+        <w:r>
+          <w:rPr>
+            <w:rStyle w:val="Hyperlink"/>
+            <w:rFonts w:eastAsia="Times New Roman" w:cstheme="minorHAnsi"/>
+            <w:b/>
+            <w:bCs/>
+            <w:color w:val="auto"/>
+            <w:sz w:val="20"/>
+            <w:szCs w:val="20"/>
+          </w:rPr>
+          <w:t>Blindwrite Clone</w:t>
+        </w:r>
+      </w:hyperlink>
       <w:r>
         <w:rPr>
           <w:rFonts w:eastAsia="Times New Roman" w:cstheme="minorHAnsi"/>
           <w:b/>
           <w:bCs/>
-          <w:color w:val="000000" w:themeColor="text1"/>
-          <w:sz w:val="20"/>
-          <w:szCs w:val="20"/>
-        </w:rPr>
-        <w:t>Personal Website</w:t>
+          <w:sz w:val="20"/>
+          <w:szCs w:val="20"/>
+        </w:rPr>
+        <w:t>:</w:t>
+      </w:r>
+      <w:r>
+        <w:rPr>
+          <w:rFonts w:eastAsia="Times New Roman" w:cstheme="minorHAnsi"/>
+          <w:sz w:val="20"/>
+          <w:szCs w:val="20"/>
+        </w:rPr>
+        <w:t xml:space="preserve"> </w:t>
+      </w:r>
+      <w:r>
+        <w:rPr>
+          <w:rFonts w:eastAsia="Times New Roman" w:cstheme="minorHAnsi"/>
+          <w:sz w:val="20"/>
+          <w:szCs w:val="20"/>
+        </w:rPr>
+        <w:t xml:space="preserve">Created a web app that helps users avoid </w:t>
+      </w:r>
+      <w:r>
+        <w:rPr>
+          <w:rFonts w:eastAsia="Times New Roman" w:cstheme="minorHAnsi"/>
+          <w:sz w:val="20"/>
+          <w:szCs w:val="20"/>
+        </w:rPr>
+        <w:t>disruptive</w:t>
+      </w:r>
+      <w:r>
+        <w:rPr>
+          <w:rFonts w:eastAsia="Times New Roman" w:cstheme="minorHAnsi"/>
+          <w:sz w:val="20"/>
+          <w:szCs w:val="20"/>
+        </w:rPr>
+        <w:t xml:space="preserve"> self-editing </w:t>
       </w:r>
       <w:r>
         <w:rPr>
           <w:rFonts w:eastAsia="Times New Roman" w:cstheme="minorHAnsi"/>
           <w:b/>
           <w:bCs/>
-          <w:color w:val="000000" w:themeColor="text1"/>
-          <w:sz w:val="20"/>
-          <w:szCs w:val="20"/>
-        </w:rPr>
-        <w:t xml:space="preserve">: </w:t>
-      </w:r>
-      <w:r>
-        <w:rPr>
-          <w:rFonts w:eastAsia="Times New Roman" w:cstheme="minorHAnsi"/>
-          <w:sz w:val="20"/>
-          <w:szCs w:val="20"/>
-        </w:rPr>
-        <w:t xml:space="preserve">Set up </w:t>
-      </w:r>
-      <w:r>
-        <w:rPr>
-          <w:rFonts w:eastAsia="Times New Roman" w:cstheme="minorHAnsi"/>
-          <w:sz w:val="20"/>
-          <w:szCs w:val="20"/>
-        </w:rPr>
-        <w:t xml:space="preserve">my </w:t>
-      </w:r>
-      <w:r>
-        <w:rPr>
-          <w:rFonts w:eastAsia="Times New Roman" w:cstheme="minorHAnsi"/>
-          <w:sz w:val="20"/>
-          <w:szCs w:val="20"/>
-        </w:rPr>
-        <w:t xml:space="preserve">website using Jekyll and wrote python scripts to scrape GitHub </w:t>
+          <w:sz w:val="20"/>
+          <w:szCs w:val="20"/>
+        </w:rPr>
+        <w:t xml:space="preserve">(plain HTML, CSS, </w:t>
       </w:r>
       <w:r>
         <w:rPr>
@@ -2018,37 +2055,7 @@
           <w:sz w:val="20"/>
           <w:szCs w:val="20"/>
         </w:rPr>
-        <w:t>(Jekyll</w:t>
-      </w:r>
-      <w:r>
-        <w:rPr>
-          <w:rFonts w:eastAsia="Times New Roman" w:cstheme="minorHAnsi"/>
-          <w:b/>
-          <w:bCs/>
-          <w:sz w:val="20"/>
-          <w:szCs w:val="20"/>
-        </w:rPr>
-        <w:t xml:space="preserve">, </w:t>
-      </w:r>
-      <w:r>
-        <w:rPr>
-          <w:rFonts w:eastAsia="Times New Roman" w:cstheme="minorHAnsi"/>
-          <w:b/>
-          <w:bCs/>
-          <w:sz w:val="20"/>
-          <w:szCs w:val="20"/>
-        </w:rPr>
-        <w:t xml:space="preserve">Liquid, </w:t>
-      </w:r>
-      <w:r>
-        <w:rPr>
-          <w:rFonts w:eastAsia="Times New Roman" w:cstheme="minorHAnsi"/>
-          <w:b/>
-          <w:bCs/>
-          <w:sz w:val="20"/>
-          <w:szCs w:val="20"/>
-        </w:rPr>
-        <w:t>Python</w:t>
+        <w:t>JavaScript</w:t>
       </w:r>
       <w:r>
         <w:rPr>
@@ -2089,6 +2096,20 @@
           <w:szCs w:val="20"/>
         </w:rPr>
       </w:pPr>
+      <w:hyperlink r:id="rId12" w:history="1">
+        <w:r>
+          <w:rPr>
+            <w:rStyle w:val="Hyperlink"/>
+            <w:rFonts w:eastAsia="Times New Roman" w:cstheme="minorHAnsi"/>
+            <w:b/>
+            <w:bCs/>
+            <w:color w:val="auto"/>
+            <w:sz w:val="20"/>
+            <w:szCs w:val="20"/>
+          </w:rPr>
+          <w:t>Steam Hours</w:t>
+        </w:r>
+      </w:hyperlink>
       <w:r>
         <w:rPr>
           <w:rFonts w:eastAsia="Times New Roman" w:cstheme="minorHAnsi"/>
@@ -2097,23 +2118,15 @@
           <w:sz w:val="20"/>
           <w:szCs w:val="20"/>
         </w:rPr>
-        <w:t>Blindwrite Clone:</w:t>
-      </w:r>
-      <w:r>
-        <w:rPr>
-          <w:rFonts w:eastAsia="Times New Roman" w:cstheme="minorHAnsi"/>
-          <w:sz w:val="20"/>
-          <w:szCs w:val="20"/>
-        </w:rPr>
-        <w:t xml:space="preserve"> </w:t>
-      </w:r>
-      <w:r>
-        <w:rPr>
-          <w:rFonts w:eastAsia="Times New Roman" w:cstheme="minorHAnsi"/>
-          <w:sz w:val="20"/>
-          <w:szCs w:val="20"/>
-        </w:rPr>
-        <w:t xml:space="preserve">Created a web app that helps users avoid constant self-editing </w:t>
+        <w:t>:</w:t>
+      </w:r>
+      <w:r>
+        <w:rPr>
+          <w:rFonts w:eastAsia="Times New Roman" w:cstheme="minorHAnsi"/>
+          <w:sz w:val="20"/>
+          <w:szCs w:val="20"/>
+        </w:rPr>
+        <w:t xml:space="preserve"> Created scripts to interact with the Steam API and analyzed data with R </w:t>
       </w:r>
       <w:r>
         <w:rPr>
@@ -2123,27 +2136,7 @@
           <w:sz w:val="20"/>
           <w:szCs w:val="20"/>
         </w:rPr>
-        <w:t xml:space="preserve">(plain HTML, CSS, </w:t>
-      </w:r>
-      <w:r>
-        <w:rPr>
-          <w:rFonts w:eastAsia="Times New Roman" w:cstheme="minorHAnsi"/>
-          <w:b/>
-          <w:bCs/>
-          <w:sz w:val="20"/>
-          <w:szCs w:val="20"/>
-        </w:rPr>
-        <w:t>JavaScript</w:t>
-      </w:r>
-      <w:r>
-        <w:rPr>
-          <w:rFonts w:eastAsia="Times New Roman" w:cstheme="minorHAnsi"/>
-          <w:b/>
-          <w:bCs/>
-          <w:sz w:val="20"/>
-          <w:szCs w:val="20"/>
-        </w:rPr>
-        <w:t>)</w:t>
+        <w:t>(Python, R)</w:t>
       </w:r>
       <w:r>
         <w:rPr>
@@ -2174,6 +2167,20 @@
           <w:szCs w:val="20"/>
         </w:rPr>
       </w:pPr>
+      <w:hyperlink r:id="rId13" w:history="1">
+        <w:r>
+          <w:rPr>
+            <w:rStyle w:val="Hyperlink"/>
+            <w:rFonts w:eastAsia="Times New Roman" w:cstheme="minorHAnsi"/>
+            <w:b/>
+            <w:bCs/>
+            <w:color w:val="auto"/>
+            <w:sz w:val="20"/>
+            <w:szCs w:val="20"/>
+          </w:rPr>
+          <w:t>Handwritten Digit Classifier</w:t>
+        </w:r>
+      </w:hyperlink>
       <w:r>
         <w:rPr>
           <w:rFonts w:eastAsia="Times New Roman" w:cstheme="minorHAnsi"/>
@@ -2182,7 +2189,7 @@
           <w:sz w:val="20"/>
           <w:szCs w:val="20"/>
         </w:rPr>
-        <w:t>Steam Hours:</w:t>
+        <w:t>:</w:t>
       </w:r>
       <w:r>
         <w:rPr>
@@ -2198,7 +2205,7 @@
           <w:sz w:val="20"/>
           <w:szCs w:val="20"/>
         </w:rPr>
-        <w:t>Created scripts</w:t>
+        <w:t>Created a</w:t>
       </w:r>
       <w:r>
         <w:rPr>
@@ -2214,39 +2221,39 @@
           <w:sz w:val="20"/>
           <w:szCs w:val="20"/>
         </w:rPr>
-        <w:t>to interact with the Steam API and analyze</w:t>
-      </w:r>
-      <w:r>
-        <w:rPr>
-          <w:rFonts w:eastAsia="Times New Roman" w:cstheme="minorHAnsi"/>
-          <w:sz w:val="20"/>
-          <w:szCs w:val="20"/>
-        </w:rPr>
-        <w:t>d</w:t>
-      </w:r>
-      <w:r>
-        <w:rPr>
-          <w:rFonts w:eastAsia="Times New Roman" w:cstheme="minorHAnsi"/>
-          <w:sz w:val="20"/>
-          <w:szCs w:val="20"/>
-        </w:rPr>
-        <w:t xml:space="preserve"> data</w:t>
-      </w:r>
-      <w:r>
-        <w:rPr>
-          <w:rFonts w:eastAsia="Times New Roman" w:cstheme="minorHAnsi"/>
-          <w:sz w:val="20"/>
-          <w:szCs w:val="20"/>
-        </w:rPr>
-        <w:t xml:space="preserve"> with R</w:t>
-      </w:r>
-      <w:r>
-        <w:rPr>
-          <w:rFonts w:eastAsia="Times New Roman" w:cstheme="minorHAnsi"/>
-          <w:sz w:val="20"/>
-          <w:szCs w:val="20"/>
-        </w:rPr>
-        <w:t xml:space="preserve"> </w:t>
+        <w:t>n</w:t>
+      </w:r>
+      <w:r>
+        <w:rPr>
+          <w:rFonts w:eastAsia="Times New Roman" w:cstheme="minorHAnsi"/>
+          <w:sz w:val="20"/>
+          <w:szCs w:val="20"/>
+        </w:rPr>
+        <w:t xml:space="preserve">eural </w:t>
+      </w:r>
+      <w:r>
+        <w:rPr>
+          <w:rFonts w:eastAsia="Times New Roman" w:cstheme="minorHAnsi"/>
+          <w:sz w:val="20"/>
+          <w:szCs w:val="20"/>
+        </w:rPr>
+        <w:t>n</w:t>
+      </w:r>
+      <w:r>
+        <w:rPr>
+          <w:rFonts w:eastAsia="Times New Roman" w:cstheme="minorHAnsi"/>
+          <w:sz w:val="20"/>
+          <w:szCs w:val="20"/>
+        </w:rPr>
+        <w:t xml:space="preserve">etwork </w:t>
+      </w:r>
+      <w:r>
+        <w:rPr>
+          <w:rFonts w:eastAsia="Times New Roman" w:cstheme="minorHAnsi"/>
+          <w:sz w:val="20"/>
+          <w:szCs w:val="20"/>
+        </w:rPr>
+        <w:t xml:space="preserve">from scratch to learn how neural networks work </w:t>
       </w:r>
       <w:r>
         <w:rPr>
@@ -2256,7 +2263,7 @@
           <w:sz w:val="20"/>
           <w:szCs w:val="20"/>
         </w:rPr>
-        <w:t>(Python, R)</w:t>
+        <w:t>(Java)</w:t>
       </w:r>
       <w:r>
         <w:rPr>
@@ -2287,6 +2294,44 @@
           <w:szCs w:val="20"/>
         </w:rPr>
       </w:pPr>
+      <w:hyperlink r:id="rId14" w:history="1">
+        <w:r>
+          <w:rPr>
+            <w:rStyle w:val="Hyperlink"/>
+            <w:rFonts w:eastAsia="Times New Roman" w:cstheme="minorHAnsi"/>
+            <w:b/>
+            <w:bCs/>
+            <w:color w:val="auto"/>
+            <w:sz w:val="20"/>
+            <w:szCs w:val="20"/>
+          </w:rPr>
+          <w:t>Just-Read-Less-Fea</w:t>
+        </w:r>
+        <w:r>
+          <w:rPr>
+            <w:rStyle w:val="Hyperlink"/>
+            <w:rFonts w:eastAsia="Times New Roman" w:cstheme="minorHAnsi"/>
+            <w:b/>
+            <w:bCs/>
+            <w:color w:val="auto"/>
+            <w:sz w:val="20"/>
+            <w:szCs w:val="20"/>
+          </w:rPr>
+          <w:t>t</w:t>
+        </w:r>
+        <w:r>
+          <w:rPr>
+            <w:rStyle w:val="Hyperlink"/>
+            <w:rFonts w:eastAsia="Times New Roman" w:cstheme="minorHAnsi"/>
+            <w:b/>
+            <w:bCs/>
+            <w:color w:val="auto"/>
+            <w:sz w:val="20"/>
+            <w:szCs w:val="20"/>
+          </w:rPr>
+          <w:t>ures</w:t>
+        </w:r>
+      </w:hyperlink>
       <w:r>
         <w:rPr>
           <w:rFonts w:eastAsia="Times New Roman" w:cstheme="minorHAnsi"/>
@@ -2295,87 +2340,31 @@
           <w:sz w:val="20"/>
           <w:szCs w:val="20"/>
         </w:rPr>
-        <w:t>Handwritten Digit Classifier:</w:t>
-      </w:r>
-      <w:r>
-        <w:rPr>
-          <w:rFonts w:eastAsia="Times New Roman" w:cstheme="minorHAnsi"/>
-          <w:sz w:val="20"/>
-          <w:szCs w:val="20"/>
-        </w:rPr>
-        <w:t xml:space="preserve"> </w:t>
-      </w:r>
-      <w:r>
-        <w:rPr>
-          <w:rFonts w:eastAsia="Times New Roman" w:cstheme="minorHAnsi"/>
-          <w:sz w:val="20"/>
-          <w:szCs w:val="20"/>
-        </w:rPr>
-        <w:t>Created a</w:t>
-      </w:r>
-      <w:r>
-        <w:rPr>
-          <w:rFonts w:eastAsia="Times New Roman" w:cstheme="minorHAnsi"/>
-          <w:sz w:val="20"/>
-          <w:szCs w:val="20"/>
-        </w:rPr>
-        <w:t xml:space="preserve"> </w:t>
-      </w:r>
-      <w:r>
-        <w:rPr>
-          <w:rFonts w:eastAsia="Times New Roman" w:cstheme="minorHAnsi"/>
-          <w:sz w:val="20"/>
-          <w:szCs w:val="20"/>
-        </w:rPr>
-        <w:t>n</w:t>
-      </w:r>
-      <w:r>
-        <w:rPr>
-          <w:rFonts w:eastAsia="Times New Roman" w:cstheme="minorHAnsi"/>
-          <w:sz w:val="20"/>
-          <w:szCs w:val="20"/>
-        </w:rPr>
-        <w:t xml:space="preserve">eural </w:t>
-      </w:r>
-      <w:r>
-        <w:rPr>
-          <w:rFonts w:eastAsia="Times New Roman" w:cstheme="minorHAnsi"/>
-          <w:sz w:val="20"/>
-          <w:szCs w:val="20"/>
-        </w:rPr>
-        <w:t>n</w:t>
-      </w:r>
-      <w:r>
-        <w:rPr>
-          <w:rFonts w:eastAsia="Times New Roman" w:cstheme="minorHAnsi"/>
-          <w:sz w:val="20"/>
-          <w:szCs w:val="20"/>
-        </w:rPr>
-        <w:t xml:space="preserve">etwork </w:t>
-      </w:r>
-      <w:r>
-        <w:rPr>
-          <w:rFonts w:eastAsia="Times New Roman" w:cstheme="minorHAnsi"/>
-          <w:sz w:val="20"/>
-          <w:szCs w:val="20"/>
-        </w:rPr>
-        <w:t>from scratch</w:t>
-      </w:r>
-      <w:r>
-        <w:rPr>
-          <w:rFonts w:eastAsia="Times New Roman" w:cstheme="minorHAnsi"/>
-          <w:sz w:val="20"/>
-          <w:szCs w:val="20"/>
-        </w:rPr>
-        <w:t xml:space="preserve"> </w:t>
-      </w:r>
-      <w:r>
-        <w:rPr>
-          <w:rFonts w:eastAsia="Times New Roman" w:cstheme="minorHAnsi"/>
-          <w:sz w:val="20"/>
-          <w:szCs w:val="20"/>
-        </w:rPr>
-        <w:t xml:space="preserve">to learn how neural networks work </w:t>
+        <w:t xml:space="preserve">: </w:t>
+      </w:r>
+      <w:r>
+        <w:rPr>
+          <w:rFonts w:eastAsia="Times New Roman" w:cstheme="minorHAnsi"/>
+          <w:sz w:val="20"/>
+          <w:szCs w:val="20"/>
+        </w:rPr>
+        <w:t xml:space="preserve">Forked a chrome extension that standardizes </w:t>
+      </w:r>
+      <w:r>
+        <w:rPr>
+          <w:rFonts w:eastAsia="Times New Roman" w:cstheme="minorHAnsi"/>
+          <w:sz w:val="20"/>
+          <w:szCs w:val="20"/>
+        </w:rPr>
+        <w:t xml:space="preserve">the </w:t>
+      </w:r>
+      <w:r>
+        <w:rPr>
+          <w:rFonts w:eastAsia="Times New Roman" w:cstheme="minorHAnsi"/>
+          <w:sz w:val="20"/>
+          <w:szCs w:val="20"/>
+        </w:rPr>
+        <w:t xml:space="preserve">styling of online articles for daily use </w:t>
       </w:r>
       <w:r>
         <w:rPr>
@@ -2385,7 +2374,7 @@
           <w:sz w:val="20"/>
           <w:szCs w:val="20"/>
         </w:rPr>
-        <w:t>(Java)</w:t>
+        <w:t>(JavaScript)</w:t>
       </w:r>
       <w:r>
         <w:rPr>
@@ -2416,6 +2405,20 @@
           <w:szCs w:val="20"/>
         </w:rPr>
       </w:pPr>
+      <w:hyperlink r:id="rId15" w:history="1">
+        <w:r>
+          <w:rPr>
+            <w:rStyle w:val="Hyperlink"/>
+            <w:rFonts w:eastAsia="Times New Roman" w:cstheme="minorHAnsi"/>
+            <w:b/>
+            <w:bCs/>
+            <w:color w:val="auto"/>
+            <w:sz w:val="20"/>
+            <w:szCs w:val="20"/>
+          </w:rPr>
+          <w:t>Work Visualization</w:t>
+        </w:r>
+      </w:hyperlink>
       <w:r>
         <w:rPr>
           <w:rFonts w:eastAsia="Times New Roman" w:cstheme="minorHAnsi"/>
@@ -2424,7 +2427,15 @@
           <w:sz w:val="20"/>
           <w:szCs w:val="20"/>
         </w:rPr>
-        <w:t>Spotify</w:t>
+        <w:t xml:space="preserve">: </w:t>
+      </w:r>
+      <w:r>
+        <w:rPr>
+          <w:rFonts w:eastAsia="Times New Roman" w:cstheme="minorHAnsi"/>
+          <w:sz w:val="20"/>
+          <w:szCs w:val="20"/>
+        </w:rPr>
+        <w:t xml:space="preserve">Visualized a year of self-reported data on where I spent my time working </w:t>
       </w:r>
       <w:r>
         <w:rPr>
@@ -2434,141 +2445,7 @@
           <w:sz w:val="20"/>
           <w:szCs w:val="20"/>
         </w:rPr>
-        <w:t xml:space="preserve"> </w:t>
-      </w:r>
-      <w:r>
-        <w:rPr>
-          <w:rFonts w:eastAsia="Times New Roman" w:cstheme="minorHAnsi"/>
-          <w:b/>
-          <w:bCs/>
-          <w:sz w:val="20"/>
-          <w:szCs w:val="20"/>
-        </w:rPr>
-        <w:t>Data</w:t>
-      </w:r>
-      <w:r>
-        <w:rPr>
-          <w:rFonts w:eastAsia="Times New Roman" w:cstheme="minorHAnsi"/>
-          <w:b/>
-          <w:bCs/>
-          <w:sz w:val="20"/>
-          <w:szCs w:val="20"/>
-        </w:rPr>
-        <w:t xml:space="preserve"> </w:t>
-      </w:r>
-      <w:r>
-        <w:rPr>
-          <w:rFonts w:eastAsia="Times New Roman" w:cstheme="minorHAnsi"/>
-          <w:b/>
-          <w:bCs/>
-          <w:sz w:val="20"/>
-          <w:szCs w:val="20"/>
-        </w:rPr>
-        <w:t>Analysis</w:t>
-      </w:r>
-      <w:r>
-        <w:rPr>
-          <w:rFonts w:eastAsia="Times New Roman" w:cstheme="minorHAnsi"/>
-          <w:b/>
-          <w:bCs/>
-          <w:sz w:val="20"/>
-          <w:szCs w:val="20"/>
-        </w:rPr>
-        <w:t xml:space="preserve">: </w:t>
-      </w:r>
-      <w:r>
-        <w:rPr>
-          <w:rFonts w:eastAsia="Times New Roman" w:cstheme="minorHAnsi"/>
-          <w:sz w:val="20"/>
-          <w:szCs w:val="20"/>
-        </w:rPr>
-        <w:t>A</w:t>
-      </w:r>
-      <w:r>
-        <w:rPr>
-          <w:rFonts w:eastAsia="Times New Roman" w:cstheme="minorHAnsi"/>
-          <w:sz w:val="20"/>
-          <w:szCs w:val="20"/>
-        </w:rPr>
-        <w:t>nalyz</w:t>
-      </w:r>
-      <w:r>
-        <w:rPr>
-          <w:rFonts w:eastAsia="Times New Roman" w:cstheme="minorHAnsi"/>
-          <w:sz w:val="20"/>
-          <w:szCs w:val="20"/>
-        </w:rPr>
-        <w:t>ed and reported on</w:t>
-      </w:r>
-      <w:r>
-        <w:rPr>
-          <w:rFonts w:eastAsia="Times New Roman" w:cstheme="minorHAnsi"/>
-          <w:sz w:val="20"/>
-          <w:szCs w:val="20"/>
-        </w:rPr>
-        <w:t xml:space="preserve"> Spotify</w:t>
-      </w:r>
-      <w:r>
-        <w:rPr>
-          <w:rFonts w:eastAsia="Times New Roman" w:cstheme="minorHAnsi"/>
-          <w:sz w:val="20"/>
-          <w:szCs w:val="20"/>
-        </w:rPr>
-        <w:t xml:space="preserve"> song</w:t>
-      </w:r>
-      <w:r>
-        <w:rPr>
-          <w:rFonts w:eastAsia="Times New Roman" w:cstheme="minorHAnsi"/>
-          <w:sz w:val="20"/>
-          <w:szCs w:val="20"/>
-        </w:rPr>
-        <w:t xml:space="preserve"> data from Kaggl</w:t>
-      </w:r>
-      <w:r>
-        <w:rPr>
-          <w:rFonts w:eastAsia="Times New Roman" w:cstheme="minorHAnsi"/>
-          <w:sz w:val="20"/>
-          <w:szCs w:val="20"/>
-        </w:rPr>
-        <w:t>e</w:t>
-      </w:r>
-      <w:r>
-        <w:rPr>
-          <w:rFonts w:eastAsia="Times New Roman" w:cstheme="minorHAnsi"/>
-          <w:sz w:val="20"/>
-          <w:szCs w:val="20"/>
-        </w:rPr>
-        <w:t xml:space="preserve"> </w:t>
-      </w:r>
-      <w:r>
-        <w:rPr>
-          <w:rFonts w:eastAsia="Times New Roman" w:cstheme="minorHAnsi"/>
-          <w:b/>
-          <w:bCs/>
-          <w:sz w:val="20"/>
-          <w:szCs w:val="20"/>
-        </w:rPr>
-        <w:t>(</w:t>
-      </w:r>
-      <w:r>
-        <w:rPr>
-          <w:rFonts w:eastAsia="Times New Roman" w:cstheme="minorHAnsi"/>
-          <w:b/>
-          <w:bCs/>
-          <w:sz w:val="20"/>
-          <w:szCs w:val="20"/>
-        </w:rPr>
-        <w:t>R</w:t>
-      </w:r>
-      <w:r>
-        <w:rPr>
-          <w:rFonts w:eastAsia="Times New Roman" w:cstheme="minorHAnsi"/>
-          <w:b/>
-          <w:bCs/>
-          <w:sz w:val="20"/>
-          <w:szCs w:val="20"/>
-        </w:rPr>
-        <w:t>)</w:t>
+        <w:t>(R, D3.js)</w:t>
       </w:r>
       <w:r>
         <w:rPr>
@@ -2589,7 +2466,6 @@
         <w:tabs>
           <w:tab w:val="right" w:pos="10080"/>
         </w:tabs>
-        <w:spacing w:before="60"/>
         <w:ind w:left="-180" w:hanging="270"/>
         <w:rPr>
           <w:rFonts w:eastAsia="Times New Roman" w:cstheme="minorHAnsi"/>
@@ -2599,6 +2475,20 @@
           <w:szCs w:val="20"/>
         </w:rPr>
       </w:pPr>
+      <w:hyperlink r:id="rId16" w:history="1">
+        <w:r>
+          <w:rPr>
+            <w:rStyle w:val="Hyperlink"/>
+            <w:rFonts w:eastAsia="Times New Roman" w:cstheme="minorHAnsi"/>
+            <w:b/>
+            <w:bCs/>
+            <w:color w:val="auto"/>
+            <w:sz w:val="20"/>
+            <w:szCs w:val="20"/>
+          </w:rPr>
+          <w:t>Lightbulb</w:t>
+        </w:r>
+      </w:hyperlink>
       <w:r>
         <w:rPr>
           <w:rFonts w:eastAsia="Times New Roman" w:cstheme="minorHAnsi"/>
@@ -2607,7 +2497,15 @@
           <w:sz w:val="20"/>
           <w:szCs w:val="20"/>
         </w:rPr>
-        <w:t>Just-Read-Less-Features</w:t>
+        <w:t xml:space="preserve">: </w:t>
+      </w:r>
+      <w:r>
+        <w:rPr>
+          <w:rFonts w:eastAsia="Times New Roman" w:cstheme="minorHAnsi"/>
+          <w:sz w:val="20"/>
+          <w:szCs w:val="20"/>
+        </w:rPr>
+        <w:t xml:space="preserve">Created a tool to connect people of different talents looking to work on projects. Competed in 2021 Transcend Competition </w:t>
       </w:r>
       <w:r>
         <w:rPr>
@@ -2617,33 +2515,28 @@
           <w:sz w:val="20"/>
           <w:szCs w:val="20"/>
         </w:rPr>
-        <w:t xml:space="preserve">: </w:t>
-      </w:r>
-      <w:r>
-        <w:rPr>
-          <w:rFonts w:eastAsia="Times New Roman" w:cstheme="minorHAnsi"/>
-          <w:sz w:val="20"/>
-          <w:szCs w:val="20"/>
-        </w:rPr>
-        <w:t xml:space="preserve">Forked a chrome extension that standardizes </w:t>
-      </w:r>
-      <w:r>
-        <w:rPr>
-          <w:rFonts w:eastAsia="Times New Roman" w:cstheme="minorHAnsi"/>
-          <w:sz w:val="20"/>
-          <w:szCs w:val="20"/>
-        </w:rPr>
-        <w:t xml:space="preserve">the </w:t>
-      </w:r>
-      <w:r>
-        <w:rPr>
-          <w:rFonts w:eastAsia="Times New Roman" w:cstheme="minorHAnsi"/>
-          <w:sz w:val="20"/>
-          <w:szCs w:val="20"/>
-        </w:rPr>
-        <w:t xml:space="preserve">styling of online articles for daily use </w:t>
-      </w:r>
-      <w:r>
+        <w:t>(React, Node.js, Express)</w:t>
+      </w:r>
+      <w:r>
+        <w:rPr>
+          <w:rFonts w:eastAsia="Times New Roman" w:cstheme="minorHAnsi"/>
+          <w:sz w:val="20"/>
+          <w:szCs w:val="20"/>
+        </w:rPr>
+        <w:t>.</w:t>
+      </w:r>
+    </w:p>
+    <w:p>
+      <w:pPr>
+        <w:pStyle w:val="ListParagraph"/>
+        <w:numPr>
+          <w:ilvl w:val="0"/>
+          <w:numId w:val="40"/>
+        </w:numPr>
+        <w:tabs>
+          <w:tab w:val="right" w:pos="10080"/>
+        </w:tabs>
+        <w:ind w:left="-180" w:hanging="270"/>
         <w:rPr>
           <w:rFonts w:eastAsia="Times New Roman" w:cstheme="minorHAnsi"/>
           <w:b/>
@@ -2651,7 +2544,64 @@
           <w:sz w:val="20"/>
           <w:szCs w:val="20"/>
         </w:rPr>
-        <w:t>(JavaScript)</w:t>
+      </w:pPr>
+      <w:hyperlink r:id="rId17" w:history="1">
+        <w:r>
+          <w:rPr>
+            <w:rStyle w:val="Hyperlink"/>
+            <w:rFonts w:eastAsia="Times New Roman" w:cstheme="minorHAnsi"/>
+            <w:b/>
+            <w:bCs/>
+            <w:color w:val="auto"/>
+            <w:sz w:val="20"/>
+            <w:szCs w:val="20"/>
+          </w:rPr>
+          <w:t>Antibiotic Visualization</w:t>
+        </w:r>
+      </w:hyperlink>
+      <w:r>
+        <w:rPr>
+          <w:rFonts w:eastAsia="Times New Roman" w:cstheme="minorHAnsi"/>
+          <w:b/>
+          <w:bCs/>
+          <w:sz w:val="20"/>
+          <w:szCs w:val="20"/>
+        </w:rPr>
+        <w:t xml:space="preserve">: </w:t>
+      </w:r>
+      <w:r>
+        <w:rPr>
+          <w:rFonts w:eastAsia="Times New Roman" w:cstheme="minorHAnsi"/>
+          <w:sz w:val="20"/>
+          <w:szCs w:val="20"/>
+        </w:rPr>
+        <w:t xml:space="preserve">Made a </w:t>
+      </w:r>
+      <w:r>
+        <w:rPr>
+          <w:rFonts w:eastAsia="Times New Roman" w:cstheme="minorHAnsi"/>
+          <w:sz w:val="20"/>
+          <w:szCs w:val="20"/>
+        </w:rPr>
+        <w:t>static visualization that effectively communicates antibiotics data.</w:t>
+      </w:r>
+      <w:r>
+        <w:rPr>
+          <w:rFonts w:eastAsia="Times New Roman" w:cstheme="minorHAnsi"/>
+          <w:sz w:val="20"/>
+          <w:szCs w:val="20"/>
+        </w:rPr>
+        <w:t xml:space="preserve"> </w:t>
+      </w:r>
+      <w:r>
+        <w:rPr>
+          <w:rFonts w:eastAsia="Times New Roman" w:cstheme="minorHAnsi"/>
+          <w:b/>
+          <w:bCs/>
+          <w:sz w:val="20"/>
+          <w:szCs w:val="20"/>
+        </w:rPr>
+        <w:t>(R, Tableau, Figma)</w:t>
       </w:r>
       <w:r>
         <w:rPr>
@@ -2720,31 +2670,7 @@
           <w:sz w:val="20"/>
           <w:szCs w:val="20"/>
         </w:rPr>
-        <w:t xml:space="preserve">Co-Leader, </w:t>
-      </w:r>
-      <w:proofErr w:type="spellStart"/>
-      <w:r>
-        <w:rPr>
-          <w:rFonts w:eastAsia="Times New Roman" w:cstheme="minorHAnsi"/>
-          <w:b/>
-          <w:bCs/>
-          <w:color w:val="000000" w:themeColor="text1"/>
-          <w:sz w:val="20"/>
-          <w:szCs w:val="20"/>
-        </w:rPr>
-        <w:t>FoodShed</w:t>
-      </w:r>
-      <w:proofErr w:type="spellEnd"/>
-      <w:r>
-        <w:rPr>
-          <w:rFonts w:eastAsia="Times New Roman" w:cstheme="minorHAnsi"/>
-          <w:b/>
-          <w:bCs/>
-          <w:color w:val="000000" w:themeColor="text1"/>
-          <w:sz w:val="20"/>
-          <w:szCs w:val="20"/>
-        </w:rPr>
-        <w:t xml:space="preserve"> (Coding for Good):</w:t>
+        <w:t>Co-Leader, FoodShed (Coding for Good):</w:t>
       </w:r>
       <w:r>
         <w:rPr>
@@ -2771,27 +2697,7 @@
           <w:sz w:val="20"/>
           <w:szCs w:val="20"/>
         </w:rPr>
-        <w:t xml:space="preserve"> an app for the campus club </w:t>
-      </w:r>
-      <w:proofErr w:type="spellStart"/>
-      <w:r>
-        <w:rPr>
-          <w:rFonts w:eastAsia="Times New Roman" w:cstheme="minorHAnsi"/>
-          <w:color w:val="000000" w:themeColor="text1"/>
-          <w:sz w:val="20"/>
-          <w:szCs w:val="20"/>
-        </w:rPr>
-        <w:t>FoodShed</w:t>
-      </w:r>
-      <w:proofErr w:type="spellEnd"/>
-      <w:r>
-        <w:rPr>
-          <w:rFonts w:eastAsia="Times New Roman" w:cstheme="minorHAnsi"/>
-          <w:color w:val="000000" w:themeColor="text1"/>
-          <w:sz w:val="20"/>
-          <w:szCs w:val="20"/>
-        </w:rPr>
-        <w:t xml:space="preserve"> that collects free (surplus) food</w:t>
+        <w:t xml:space="preserve"> an app for the campus club FoodShed that collects free (surplus) food</w:t>
       </w:r>
       <w:r>
         <w:rPr>
@@ -3072,7 +2978,7 @@
       </w:r>
     </w:p>
     <w:sectPr>
-      <w:headerReference w:type="default" r:id="rId10"/>
+      <w:headerReference w:type="default" r:id="rId18"/>
       <w:pgSz w:w="12240" w:h="15840"/>
       <w:pgMar w:top="918" w:right="720" w:bottom="711" w:left="1440" w:header="720" w:footer="720" w:gutter="0"/>
       <w:cols w:space="720"/>

</xml_diff>

<commit_message>
update for fall 2021-2022 term
</commit_message>
<xml_diff>
--- a/Justin_Avery_Chan_Resume.docx
+++ b/Justin_Avery_Chan_Resume.docx
@@ -1390,7 +1390,7 @@
           <w:sz w:val="20"/>
           <w:szCs w:val="20"/>
         </w:rPr>
-        <w:t xml:space="preserve"> 3.71</w:t>
+        <w:t xml:space="preserve"> 3.7</w:t>
       </w:r>
       <w:r>
         <w:rPr>
@@ -1401,7 +1401,40 @@
           <w:sz w:val="20"/>
           <w:szCs w:val="20"/>
         </w:rPr>
-        <w:t xml:space="preserve"> | Dean’s List 2 semesters</w:t>
+        <w:t>5</w:t>
+      </w:r>
+      <w:r>
+        <w:rPr>
+          <w:rFonts w:eastAsia="Times New Roman" w:cstheme="minorHAnsi"/>
+          <w:i/>
+          <w:iCs/>
+          <w:color w:val="000000" w:themeColor="text1"/>
+          <w:sz w:val="20"/>
+          <w:szCs w:val="20"/>
+        </w:rPr>
+        <w:t xml:space="preserve"> | Dean’s List </w:t>
+      </w:r>
+      <w:r>
+        <w:rPr>
+          <w:rFonts w:eastAsia="Times New Roman" w:cstheme="minorHAnsi"/>
+          <w:i/>
+          <w:iCs/>
+          <w:color w:val="000000" w:themeColor="text1"/>
+          <w:sz w:val="20"/>
+          <w:szCs w:val="20"/>
+        </w:rPr>
+        <w:t>3</w:t>
+      </w:r>
+      <w:r>
+        <w:rPr>
+          <w:rFonts w:eastAsia="Times New Roman" w:cstheme="minorHAnsi"/>
+          <w:i/>
+          <w:iCs/>
+          <w:color w:val="000000" w:themeColor="text1"/>
+          <w:sz w:val="20"/>
+          <w:szCs w:val="20"/>
+        </w:rPr>
+        <w:t xml:space="preserve"> semesters</w:t>
       </w:r>
     </w:p>
     <w:p>
@@ -1464,6 +1497,51 @@
         </w:rPr>
         <w:t xml:space="preserve">  Advanced Programming in Java; Discrete Mathematics; Computer Engineering; Applied Statistics for Engineers; Introduction to Artificial Intelligence; Machine Organization and Programming; Introduction to Operating Systems; Introduction to Algorithms; Introduction to Data Modeling</w:t>
       </w:r>
+      <w:r>
+        <w:rPr>
+          <w:rFonts w:eastAsia="Times New Roman" w:cstheme="minorHAnsi"/>
+          <w:color w:val="000000" w:themeColor="text1"/>
+          <w:sz w:val="20"/>
+          <w:szCs w:val="20"/>
+        </w:rPr>
+        <w:t>;</w:t>
+      </w:r>
+      <w:r>
+        <w:rPr>
+          <w:rFonts w:eastAsia="Times New Roman" w:cstheme="minorHAnsi"/>
+          <w:color w:val="000000" w:themeColor="text1"/>
+          <w:sz w:val="20"/>
+          <w:szCs w:val="20"/>
+        </w:rPr>
+        <w:t xml:space="preserve"> </w:t>
+      </w:r>
+      <w:r>
+        <w:rPr>
+          <w:rFonts w:eastAsia="Times New Roman" w:cstheme="minorHAnsi"/>
+          <w:color w:val="000000" w:themeColor="text1"/>
+          <w:sz w:val="20"/>
+          <w:szCs w:val="20"/>
+        </w:rPr>
+        <w:t>Software Engineering; Introduction to Human-Computer Interaction; Introduction to Computer Networks; Introduction to Data Modeling II</w:t>
+      </w:r>
+      <w:r>
+        <w:rPr>
+          <w:rFonts w:eastAsia="Times New Roman" w:cstheme="minorHAnsi"/>
+          <w:color w:val="000000" w:themeColor="text1"/>
+          <w:sz w:val="20"/>
+          <w:szCs w:val="20"/>
+        </w:rPr>
+        <w:t xml:space="preserve">; </w:t>
+      </w:r>
+      <w:r>
+        <w:rPr>
+          <w:rFonts w:eastAsia="Times New Roman" w:cstheme="minorHAnsi"/>
+          <w:color w:val="000000" w:themeColor="text1"/>
+          <w:sz w:val="20"/>
+          <w:szCs w:val="20"/>
+        </w:rPr>
+        <w:t>Introduction to Bioinformatics</w:t>
+      </w:r>
     </w:p>
     <w:p>
       <w:pPr>
@@ -1501,25 +1579,16 @@
           <w:sz w:val="20"/>
           <w:szCs w:val="20"/>
         </w:rPr>
-        <w:t xml:space="preserve">  Software Engineering; Introduction to Human-Computer Interaction; Introduction to Computer Networks; Introduction to Data Modeling II</w:t>
-      </w:r>
-      <w:r>
-        <w:rPr>
-          <w:rFonts w:eastAsia="Times New Roman" w:cstheme="minorHAnsi"/>
-          <w:color w:val="000000" w:themeColor="text1"/>
-          <w:sz w:val="20"/>
-          <w:szCs w:val="20"/>
-        </w:rPr>
-        <w:t xml:space="preserve">; </w:t>
-      </w:r>
-      <w:r>
-        <w:rPr>
-          <w:rFonts w:eastAsia="Times New Roman" w:cstheme="minorHAnsi"/>
-          <w:color w:val="000000" w:themeColor="text1"/>
-          <w:sz w:val="20"/>
-          <w:szCs w:val="20"/>
-        </w:rPr>
-        <w:t>Introduction to Bioinformatics</w:t>
+        <w:t xml:space="preserve">  </w:t>
+      </w:r>
+      <w:r>
+        <w:rPr>
+          <w:rFonts w:eastAsia="Times New Roman" w:cstheme="minorHAnsi"/>
+          <w:color w:val="000000" w:themeColor="text1"/>
+          <w:sz w:val="20"/>
+          <w:szCs w:val="20"/>
+        </w:rPr>
+        <w:t>Matrix Methods in Machine Learning; Data Science Programming II; Computer Graphics; Statistical Experimental Design</w:t>
       </w:r>
     </w:p>
     <w:p>
@@ -1992,7 +2061,7 @@
             <w:sz w:val="20"/>
             <w:szCs w:val="20"/>
           </w:rPr>
-          <w:t>Blindwrite Clone</w:t>
+          <w:t>Steam Hours</w:t>
         </w:r>
       </w:hyperlink>
       <w:r>
@@ -2011,31 +2080,7 @@
           <w:sz w:val="20"/>
           <w:szCs w:val="20"/>
         </w:rPr>
-        <w:t xml:space="preserve"> </w:t>
-      </w:r>
-      <w:r>
-        <w:rPr>
-          <w:rFonts w:eastAsia="Times New Roman" w:cstheme="minorHAnsi"/>
-          <w:sz w:val="20"/>
-          <w:szCs w:val="20"/>
-        </w:rPr>
-        <w:t xml:space="preserve">Created a web app that helps users avoid </w:t>
-      </w:r>
-      <w:r>
-        <w:rPr>
-          <w:rFonts w:eastAsia="Times New Roman" w:cstheme="minorHAnsi"/>
-          <w:sz w:val="20"/>
-          <w:szCs w:val="20"/>
-        </w:rPr>
-        <w:t>disruptive</w:t>
-      </w:r>
-      <w:r>
-        <w:rPr>
-          <w:rFonts w:eastAsia="Times New Roman" w:cstheme="minorHAnsi"/>
-          <w:sz w:val="20"/>
-          <w:szCs w:val="20"/>
-        </w:rPr>
-        <w:t xml:space="preserve"> self-editing </w:t>
+        <w:t xml:space="preserve"> Created scripts to interact with the Steam API and analyzed data with R </w:t>
       </w:r>
       <w:r>
         <w:rPr>
@@ -2045,27 +2090,7 @@
           <w:sz w:val="20"/>
           <w:szCs w:val="20"/>
         </w:rPr>
-        <w:t xml:space="preserve">(plain HTML, CSS, </w:t>
-      </w:r>
-      <w:r>
-        <w:rPr>
-          <w:rFonts w:eastAsia="Times New Roman" w:cstheme="minorHAnsi"/>
-          <w:b/>
-          <w:bCs/>
-          <w:sz w:val="20"/>
-          <w:szCs w:val="20"/>
-        </w:rPr>
-        <w:t>JavaScript</w:t>
-      </w:r>
-      <w:r>
-        <w:rPr>
-          <w:rFonts w:eastAsia="Times New Roman" w:cstheme="minorHAnsi"/>
-          <w:b/>
-          <w:bCs/>
-          <w:sz w:val="20"/>
-          <w:szCs w:val="20"/>
-        </w:rPr>
-        <w:t>)</w:t>
+        <w:t>(Python, R)</w:t>
       </w:r>
       <w:r>
         <w:rPr>
@@ -2097,77 +2122,6 @@
         </w:rPr>
       </w:pPr>
       <w:hyperlink r:id="rId12" w:history="1">
-        <w:r>
-          <w:rPr>
-            <w:rStyle w:val="Hyperlink"/>
-            <w:rFonts w:eastAsia="Times New Roman" w:cstheme="minorHAnsi"/>
-            <w:b/>
-            <w:bCs/>
-            <w:color w:val="auto"/>
-            <w:sz w:val="20"/>
-            <w:szCs w:val="20"/>
-          </w:rPr>
-          <w:t>Steam Hours</w:t>
-        </w:r>
-      </w:hyperlink>
-      <w:r>
-        <w:rPr>
-          <w:rFonts w:eastAsia="Times New Roman" w:cstheme="minorHAnsi"/>
-          <w:b/>
-          <w:bCs/>
-          <w:sz w:val="20"/>
-          <w:szCs w:val="20"/>
-        </w:rPr>
-        <w:t>:</w:t>
-      </w:r>
-      <w:r>
-        <w:rPr>
-          <w:rFonts w:eastAsia="Times New Roman" w:cstheme="minorHAnsi"/>
-          <w:sz w:val="20"/>
-          <w:szCs w:val="20"/>
-        </w:rPr>
-        <w:t xml:space="preserve"> Created scripts to interact with the Steam API and analyzed data with R </w:t>
-      </w:r>
-      <w:r>
-        <w:rPr>
-          <w:rFonts w:eastAsia="Times New Roman" w:cstheme="minorHAnsi"/>
-          <w:b/>
-          <w:bCs/>
-          <w:sz w:val="20"/>
-          <w:szCs w:val="20"/>
-        </w:rPr>
-        <w:t>(Python, R)</w:t>
-      </w:r>
-      <w:r>
-        <w:rPr>
-          <w:rFonts w:eastAsia="Times New Roman" w:cstheme="minorHAnsi"/>
-          <w:sz w:val="20"/>
-          <w:szCs w:val="20"/>
-        </w:rPr>
-        <w:t>.</w:t>
-      </w:r>
-    </w:p>
-    <w:p>
-      <w:pPr>
-        <w:pStyle w:val="ListParagraph"/>
-        <w:numPr>
-          <w:ilvl w:val="0"/>
-          <w:numId w:val="40"/>
-        </w:numPr>
-        <w:tabs>
-          <w:tab w:val="right" w:pos="10080"/>
-        </w:tabs>
-        <w:spacing w:before="60"/>
-        <w:ind w:left="-180" w:hanging="270"/>
-        <w:rPr>
-          <w:rFonts w:eastAsia="Times New Roman" w:cstheme="minorHAnsi"/>
-          <w:b/>
-          <w:bCs/>
-          <w:sz w:val="20"/>
-          <w:szCs w:val="20"/>
-        </w:rPr>
-      </w:pPr>
-      <w:hyperlink r:id="rId13" w:history="1">
         <w:r>
           <w:rPr>
             <w:rStyle w:val="Hyperlink"/>
@@ -2294,7 +2248,7 @@
           <w:szCs w:val="20"/>
         </w:rPr>
       </w:pPr>
-      <w:hyperlink r:id="rId14" w:history="1">
+      <w:hyperlink r:id="rId13" w:history="1">
         <w:r>
           <w:rPr>
             <w:rStyle w:val="Hyperlink"/>
@@ -2305,31 +2259,7 @@
             <w:sz w:val="20"/>
             <w:szCs w:val="20"/>
           </w:rPr>
-          <w:t>Just-Read-Less-Fea</w:t>
-        </w:r>
-        <w:r>
-          <w:rPr>
-            <w:rStyle w:val="Hyperlink"/>
-            <w:rFonts w:eastAsia="Times New Roman" w:cstheme="minorHAnsi"/>
-            <w:b/>
-            <w:bCs/>
-            <w:color w:val="auto"/>
-            <w:sz w:val="20"/>
-            <w:szCs w:val="20"/>
-          </w:rPr>
-          <w:t>t</w:t>
-        </w:r>
-        <w:r>
-          <w:rPr>
-            <w:rStyle w:val="Hyperlink"/>
-            <w:rFonts w:eastAsia="Times New Roman" w:cstheme="minorHAnsi"/>
-            <w:b/>
-            <w:bCs/>
-            <w:color w:val="auto"/>
-            <w:sz w:val="20"/>
-            <w:szCs w:val="20"/>
-          </w:rPr>
-          <w:t>ures</w:t>
+          <w:t>Just-Read-Less-Features</w:t>
         </w:r>
       </w:hyperlink>
       <w:r>
@@ -2405,7 +2335,7 @@
           <w:szCs w:val="20"/>
         </w:rPr>
       </w:pPr>
-      <w:hyperlink r:id="rId15" w:history="1">
+      <w:hyperlink r:id="rId14" w:history="1">
         <w:r>
           <w:rPr>
             <w:rStyle w:val="Hyperlink"/>
@@ -2475,7 +2405,7 @@
           <w:szCs w:val="20"/>
         </w:rPr>
       </w:pPr>
-      <w:hyperlink r:id="rId16" w:history="1">
+      <w:hyperlink r:id="rId15" w:history="1">
         <w:r>
           <w:rPr>
             <w:rStyle w:val="Hyperlink"/>
@@ -2545,7 +2475,7 @@
           <w:szCs w:val="20"/>
         </w:rPr>
       </w:pPr>
-      <w:hyperlink r:id="rId17" w:history="1">
+      <w:hyperlink r:id="rId16" w:history="1">
         <w:r>
           <w:rPr>
             <w:rStyle w:val="Hyperlink"/>
@@ -2575,23 +2505,7 @@
           <w:sz w:val="20"/>
           <w:szCs w:val="20"/>
         </w:rPr>
-        <w:t xml:space="preserve">Made a </w:t>
-      </w:r>
-      <w:r>
-        <w:rPr>
-          <w:rFonts w:eastAsia="Times New Roman" w:cstheme="minorHAnsi"/>
-          <w:sz w:val="20"/>
-          <w:szCs w:val="20"/>
-        </w:rPr>
-        <w:t>static visualization that effectively communicates antibiotics data.</w:t>
-      </w:r>
-      <w:r>
-        <w:rPr>
-          <w:rFonts w:eastAsia="Times New Roman" w:cstheme="minorHAnsi"/>
-          <w:sz w:val="20"/>
-          <w:szCs w:val="20"/>
-        </w:rPr>
-        <w:t xml:space="preserve"> </w:t>
+        <w:t xml:space="preserve">Made a static visualization that effectively communicates antibiotics data. </w:t>
       </w:r>
       <w:r>
         <w:rPr>
@@ -2978,7 +2892,7 @@
       </w:r>
     </w:p>
     <w:sectPr>
-      <w:headerReference w:type="default" r:id="rId18"/>
+      <w:headerReference w:type="default" r:id="rId17"/>
       <w:pgSz w:w="12240" w:h="15840"/>
       <w:pgMar w:top="918" w:right="720" w:bottom="711" w:left="1440" w:header="720" w:footer="720" w:gutter="0"/>
       <w:cols w:space="720"/>

</xml_diff>